<commit_message>
updated course outline and added course materials for CSE 101 (for CSE)
</commit_message>
<xml_diff>
--- a/FALL 19/CSE 101 Non CSE/CSE 101_Non_CSE Course Outline - SaD.docx
+++ b/FALL 19/CSE 101 Non CSE/CSE 101_Non_CSE Course Outline - SaD.docx
@@ -185,7 +185,7 @@
               </wp:anchor>
             </w:drawing>
           </mc:Choice>
-          <mc:Fallback xmlns:cx="http://schemas.microsoft.com/office/drawing/2014/chartex" xmlns:cx1="http://schemas.microsoft.com/office/drawing/2015/9/8/chartex" xmlns:cx2="http://schemas.microsoft.com/office/drawing/2015/10/21/chartex" xmlns:cx3="http://schemas.microsoft.com/office/drawing/2016/5/9/chartex" xmlns:cx4="http://schemas.microsoft.com/office/drawing/2016/5/10/chartex" xmlns:cx5="http://schemas.microsoft.com/office/drawing/2016/5/11/chartex" xmlns:cx6="http://schemas.microsoft.com/office/drawing/2016/5/12/chartex" xmlns:cx7="http://schemas.microsoft.com/office/drawing/2016/5/13/chartex" xmlns:cx8="http://schemas.microsoft.com/office/drawing/2016/5/14/chartex" xmlns:aink="http://schemas.microsoft.com/office/drawing/2016/ink" xmlns:am3d="http://schemas.microsoft.com/office/drawing/2017/model3d" xmlns:w16cid="http://schemas.microsoft.com/office/word/2016/wordml/cid" xmlns:w16se="http://schemas.microsoft.com/office/word/2015/wordml/symex">
+          <mc:Fallback xmlns:w16se="http://schemas.microsoft.com/office/word/2015/wordml/symex" xmlns:w16cid="http://schemas.microsoft.com/office/word/2016/wordml/cid" xmlns:am3d="http://schemas.microsoft.com/office/drawing/2017/model3d" xmlns:aink="http://schemas.microsoft.com/office/drawing/2016/ink" xmlns:cx8="http://schemas.microsoft.com/office/drawing/2016/5/14/chartex" xmlns:cx7="http://schemas.microsoft.com/office/drawing/2016/5/13/chartex" xmlns:cx6="http://schemas.microsoft.com/office/drawing/2016/5/12/chartex" xmlns:cx5="http://schemas.microsoft.com/office/drawing/2016/5/11/chartex" xmlns:cx4="http://schemas.microsoft.com/office/drawing/2016/5/10/chartex" xmlns:cx3="http://schemas.microsoft.com/office/drawing/2016/5/9/chartex" xmlns:cx2="http://schemas.microsoft.com/office/drawing/2015/10/21/chartex" xmlns:cx1="http://schemas.microsoft.com/office/drawing/2015/9/8/chartex" xmlns:cx="http://schemas.microsoft.com/office/drawing/2014/chartex">
             <w:pict>
               <v:shapetype w14:anchorId="304F3950" id="_x0000_t32" coordsize="21600,21600" o:spt="32" o:oned="t" path="m,l21600,21600e" filled="f">
                 <v:path arrowok="t" fillok="f" o:connecttype="none"/>
@@ -693,21 +693,7 @@
               <w:rPr>
                 <w:rFonts w:eastAsia="Times New Roman"/>
               </w:rPr>
-              <w:t xml:space="preserve">(Campus </w:t>
-            </w:r>
-            <w:proofErr w:type="spellStart"/>
-            <w:r>
-              <w:rPr>
-                <w:rFonts w:eastAsia="Times New Roman"/>
-              </w:rPr>
-              <w:t>A</w:t>
-            </w:r>
-            <w:proofErr w:type="spellEnd"/>
-            <w:r>
-              <w:rPr>
-                <w:rFonts w:eastAsia="Times New Roman"/>
-              </w:rPr>
-              <w:t xml:space="preserve"> Adjunct Faculty Room)</w:t>
+              <w:t>(Campus A Adjunct Faculty Room)</w:t>
             </w:r>
           </w:p>
           <w:p>
@@ -1214,8 +1200,10 @@
               <w:rPr>
                 <w:rFonts w:ascii="CastleTLig" w:eastAsia="CastleTLig" w:hAnsi="CastleTLig" w:cs="CastleTLig"/>
               </w:rPr>
-              <w:t>9</w:t>
-            </w:r>
+              <w:t>8</w:t>
+            </w:r>
+            <w:bookmarkStart w:id="0" w:name="_GoBack"/>
+            <w:bookmarkEnd w:id="0"/>
           </w:p>
         </w:tc>
         <w:tc>
@@ -1746,8 +1734,8 @@
           <w:numId w:val="7"/>
         </w:numPr>
       </w:pPr>
-      <w:bookmarkStart w:id="0" w:name="_gjdgxs" w:colFirst="0" w:colLast="0"/>
-      <w:bookmarkEnd w:id="0"/>
+      <w:bookmarkStart w:id="1" w:name="_gjdgxs" w:colFirst="0" w:colLast="0"/>
+      <w:bookmarkEnd w:id="1"/>
       <w:r>
         <w:t xml:space="preserve">To be familiarized with computer and communication </w:t>
       </w:r>
@@ -4087,16 +4075,8 @@
               <w:rPr>
                 <w:rFonts w:ascii="CastleTLig" w:eastAsia="CastleTLig" w:hAnsi="CastleTLig" w:cs="CastleTLig"/>
               </w:rPr>
-              <w:t xml:space="preserve">MS Word, Excel and </w:t>
-            </w:r>
-            <w:proofErr w:type="spellStart"/>
-            <w:r>
-              <w:rPr>
-                <w:rFonts w:ascii="CastleTLig" w:eastAsia="CastleTLig" w:hAnsi="CastleTLig" w:cs="CastleTLig"/>
-              </w:rPr>
-              <w:t>Powerpoint</w:t>
-            </w:r>
-            <w:proofErr w:type="spellEnd"/>
+              <w:t>MS Word, Excel and Powerpoint</w:t>
+            </w:r>
           </w:p>
         </w:tc>
         <w:tc>
@@ -4467,8 +4447,6 @@
           <w:szCs w:val="24"/>
         </w:rPr>
       </w:pPr>
-      <w:bookmarkStart w:id="1" w:name="_GoBack"/>
-      <w:bookmarkEnd w:id="1"/>
       <w:r>
         <w:rPr>
           <w:rFonts w:ascii="CastleTLig" w:eastAsia="CastleTLig" w:hAnsi="CastleTLig" w:cs="CastleTLig"/>
@@ -10513,7 +10491,7 @@
 </file>
 
 <file path=customXml/itemProps1.xml><?xml version="1.0" encoding="utf-8"?>
-<ds:datastoreItem xmlns:ds="http://schemas.openxmlformats.org/officeDocument/2006/customXml" ds:itemID="{5B1FB0E0-277A-410C-8215-2903775C796A}">
+<ds:datastoreItem xmlns:ds="http://schemas.openxmlformats.org/officeDocument/2006/customXml" ds:itemID="{8EE9D63D-9199-4B19-8168-3EC6245638F9}">
   <ds:schemaRefs>
     <ds:schemaRef ds:uri="http://schemas.openxmlformats.org/officeDocument/2006/bibliography"/>
   </ds:schemaRefs>

</xml_diff>

<commit_message>
added signature in all course outlines and modified course outline for cse 208
</commit_message>
<xml_diff>
--- a/FALL 19/CSE 101 Non CSE/CSE 101_Non_CSE Course Outline - SaD.docx
+++ b/FALL 19/CSE 101 Non CSE/CSE 101_Non_CSE Course Outline - SaD.docx
@@ -185,7 +185,7 @@
               </wp:anchor>
             </w:drawing>
           </mc:Choice>
-          <mc:Fallback xmlns:w16se="http://schemas.microsoft.com/office/word/2015/wordml/symex" xmlns:w16cid="http://schemas.microsoft.com/office/word/2016/wordml/cid" xmlns:am3d="http://schemas.microsoft.com/office/drawing/2017/model3d" xmlns:aink="http://schemas.microsoft.com/office/drawing/2016/ink" xmlns:cx8="http://schemas.microsoft.com/office/drawing/2016/5/14/chartex" xmlns:cx7="http://schemas.microsoft.com/office/drawing/2016/5/13/chartex" xmlns:cx6="http://schemas.microsoft.com/office/drawing/2016/5/12/chartex" xmlns:cx5="http://schemas.microsoft.com/office/drawing/2016/5/11/chartex" xmlns:cx4="http://schemas.microsoft.com/office/drawing/2016/5/10/chartex" xmlns:cx3="http://schemas.microsoft.com/office/drawing/2016/5/9/chartex" xmlns:cx2="http://schemas.microsoft.com/office/drawing/2015/10/21/chartex" xmlns:cx1="http://schemas.microsoft.com/office/drawing/2015/9/8/chartex" xmlns:cx="http://schemas.microsoft.com/office/drawing/2014/chartex">
+          <mc:Fallback xmlns:cx="http://schemas.microsoft.com/office/drawing/2014/chartex" xmlns:cx1="http://schemas.microsoft.com/office/drawing/2015/9/8/chartex" xmlns:cx2="http://schemas.microsoft.com/office/drawing/2015/10/21/chartex" xmlns:cx3="http://schemas.microsoft.com/office/drawing/2016/5/9/chartex" xmlns:cx4="http://schemas.microsoft.com/office/drawing/2016/5/10/chartex" xmlns:cx5="http://schemas.microsoft.com/office/drawing/2016/5/11/chartex" xmlns:cx6="http://schemas.microsoft.com/office/drawing/2016/5/12/chartex" xmlns:cx7="http://schemas.microsoft.com/office/drawing/2016/5/13/chartex" xmlns:cx8="http://schemas.microsoft.com/office/drawing/2016/5/14/chartex" xmlns:aink="http://schemas.microsoft.com/office/drawing/2016/ink" xmlns:am3d="http://schemas.microsoft.com/office/drawing/2017/model3d" xmlns:w16cid="http://schemas.microsoft.com/office/word/2016/wordml/cid" xmlns:w16se="http://schemas.microsoft.com/office/word/2015/wordml/symex">
             <w:pict>
               <v:shapetype w14:anchorId="304F3950" id="_x0000_t32" coordsize="21600,21600" o:spt="32" o:oned="t" path="m,l21600,21600e" filled="f">
                 <v:path arrowok="t" fillok="f" o:connecttype="none"/>
@@ -654,7 +654,21 @@
               <w:rPr>
                 <w:rFonts w:eastAsia="Times New Roman"/>
               </w:rPr>
-              <w:t>(Campus A Adjunct Faculty Room)</w:t>
+              <w:t xml:space="preserve">(Campus </w:t>
+            </w:r>
+            <w:proofErr w:type="spellStart"/>
+            <w:r>
+              <w:rPr>
+                <w:rFonts w:eastAsia="Times New Roman"/>
+              </w:rPr>
+              <w:t>A</w:t>
+            </w:r>
+            <w:proofErr w:type="spellEnd"/>
+            <w:r>
+              <w:rPr>
+                <w:rFonts w:eastAsia="Times New Roman"/>
+              </w:rPr>
+              <w:t xml:space="preserve"> Adjunct Faculty Room)</w:t>
             </w:r>
           </w:p>
           <w:p>
@@ -693,7 +707,21 @@
               <w:rPr>
                 <w:rFonts w:eastAsia="Times New Roman"/>
               </w:rPr>
-              <w:t>(Campus A Adjunct Faculty Room)</w:t>
+              <w:t xml:space="preserve">(Campus </w:t>
+            </w:r>
+            <w:proofErr w:type="spellStart"/>
+            <w:r>
+              <w:rPr>
+                <w:rFonts w:eastAsia="Times New Roman"/>
+              </w:rPr>
+              <w:t>A</w:t>
+            </w:r>
+            <w:proofErr w:type="spellEnd"/>
+            <w:r>
+              <w:rPr>
+                <w:rFonts w:eastAsia="Times New Roman"/>
+              </w:rPr>
+              <w:t xml:space="preserve"> Adjunct Faculty Room)</w:t>
             </w:r>
           </w:p>
           <w:p>
@@ -1202,8 +1230,6 @@
               </w:rPr>
               <w:t>8</w:t>
             </w:r>
-            <w:bookmarkStart w:id="0" w:name="_GoBack"/>
-            <w:bookmarkEnd w:id="0"/>
           </w:p>
         </w:tc>
         <w:tc>
@@ -1734,8 +1760,8 @@
           <w:numId w:val="7"/>
         </w:numPr>
       </w:pPr>
-      <w:bookmarkStart w:id="1" w:name="_gjdgxs" w:colFirst="0" w:colLast="0"/>
-      <w:bookmarkEnd w:id="1"/>
+      <w:bookmarkStart w:id="0" w:name="_gjdgxs" w:colFirst="0" w:colLast="0"/>
+      <w:bookmarkEnd w:id="0"/>
       <w:r>
         <w:t xml:space="preserve">To be familiarized with computer and communication </w:t>
       </w:r>
@@ -4075,8 +4101,16 @@
               <w:rPr>
                 <w:rFonts w:ascii="CastleTLig" w:eastAsia="CastleTLig" w:hAnsi="CastleTLig" w:cs="CastleTLig"/>
               </w:rPr>
-              <w:t>MS Word, Excel and Powerpoint</w:t>
-            </w:r>
+              <w:t xml:space="preserve">MS Word, Excel and </w:t>
+            </w:r>
+            <w:proofErr w:type="spellStart"/>
+            <w:r>
+              <w:rPr>
+                <w:rFonts w:ascii="CastleTLig" w:eastAsia="CastleTLig" w:hAnsi="CastleTLig" w:cs="CastleTLig"/>
+              </w:rPr>
+              <w:t>Powerpoint</w:t>
+            </w:r>
+            <w:proofErr w:type="spellEnd"/>
           </w:p>
         </w:tc>
         <w:tc>
@@ -4411,15 +4445,6 @@
         </w:tc>
       </w:tr>
     </w:tbl>
-    <w:p>
-      <w:pPr>
-        <w:rPr>
-          <w:rFonts w:ascii="CastleTLig" w:eastAsia="CastleTLig" w:hAnsi="CastleTLig" w:cs="CastleTLig"/>
-          <w:sz w:val="14"/>
-          <w:szCs w:val="14"/>
-        </w:rPr>
-      </w:pPr>
-    </w:p>
     <w:p>
       <w:pPr>
         <w:rPr>
@@ -4429,15 +4454,6 @@
           <w:szCs w:val="24"/>
         </w:rPr>
       </w:pPr>
-      <w:r>
-        <w:rPr>
-          <w:rFonts w:ascii="CastleTLig" w:eastAsia="CastleTLig" w:hAnsi="CastleTLig" w:cs="CastleTLig"/>
-          <w:b/>
-          <w:sz w:val="24"/>
-          <w:szCs w:val="24"/>
-        </w:rPr>
-        <w:br w:type="page"/>
-      </w:r>
     </w:p>
     <w:p>
       <w:pPr>
@@ -4454,7 +4470,6 @@
           <w:sz w:val="24"/>
           <w:szCs w:val="24"/>
         </w:rPr>
-        <w:lastRenderedPageBreak/>
         <w:t>7. A. Assessment Schedule</w:t>
       </w:r>
     </w:p>
@@ -7146,6 +7161,7 @@
                 <w:sz w:val="24"/>
                 <w:szCs w:val="24"/>
               </w:rPr>
+              <w:lastRenderedPageBreak/>
               <w:t>Facilities Required for Teaching and Learning</w:t>
             </w:r>
           </w:p>
@@ -7216,8 +7232,8 @@
                 <w:szCs w:val="20"/>
               </w:rPr>
             </w:pPr>
-            <w:bookmarkStart w:id="2" w:name="_30j0zll" w:colFirst="0" w:colLast="0"/>
-            <w:bookmarkEnd w:id="2"/>
+            <w:bookmarkStart w:id="1" w:name="_30j0zll" w:colFirst="0" w:colLast="0"/>
+            <w:bookmarkEnd w:id="1"/>
             <w:r>
               <w:rPr>
                 <w:rFonts w:ascii="CastleTLig" w:eastAsia="CastleTLig" w:hAnsi="CastleTLig" w:cs="CastleTLig"/>
@@ -8344,7 +8360,7 @@
           <w:p>
             <w:pPr>
               <w:spacing w:line="480" w:lineRule="auto"/>
-              <w:ind w:right="29"/>
+              <w:ind w:left="720" w:right="29"/>
               <w:rPr>
                 <w:rFonts w:ascii="CastleTLig" w:eastAsia="CastleTLig" w:hAnsi="CastleTLig" w:cs="CastleTLig"/>
                 <w:color w:val="D9D9D9"/>
@@ -8352,6 +8368,62 @@
                 <w:szCs w:val="16"/>
               </w:rPr>
             </w:pPr>
+            <w:r>
+              <w:rPr>
+                <w:noProof/>
+              </w:rPr>
+              <w:lastRenderedPageBreak/>
+              <w:drawing>
+                <wp:inline distT="0" distB="0" distL="0" distR="0" wp14:anchorId="2B63E55D" wp14:editId="3262F77A">
+                  <wp:extent cx="599440" cy="789635"/>
+                  <wp:effectExtent l="0" t="0" r="0" b="0"/>
+                  <wp:docPr id="5" name="Picture 5"/>
+                  <wp:cNvGraphicFramePr>
+                    <a:graphicFrameLocks xmlns:a="http://schemas.openxmlformats.org/drawingml/2006/main" noChangeAspect="1"/>
+                  </wp:cNvGraphicFramePr>
+                  <a:graphic xmlns:a="http://schemas.openxmlformats.org/drawingml/2006/main">
+                    <a:graphicData uri="http://schemas.openxmlformats.org/drawingml/2006/picture">
+                      <pic:pic xmlns:pic="http://schemas.openxmlformats.org/drawingml/2006/picture">
+                        <pic:nvPicPr>
+                          <pic:cNvPr id="2" name="signature.jpg"/>
+                          <pic:cNvPicPr/>
+                        </pic:nvPicPr>
+                        <pic:blipFill rotWithShape="1">
+                          <a:blip r:embed="rId10" cstate="print">
+                            <a:extLst>
+                              <a:ext uri="{28A0092B-C50C-407E-A947-70E740481C1C}">
+                                <a14:useLocalDpi xmlns:a14="http://schemas.microsoft.com/office/drawing/2010/main" val="0"/>
+                              </a:ext>
+                            </a:extLst>
+                          </a:blip>
+                          <a:srcRect l="36787" t="21051" r="41546" b="40168"/>
+                          <a:stretch/>
+                        </pic:blipFill>
+                        <pic:spPr bwMode="auto">
+                          <a:xfrm>
+                            <a:off x="0" y="0"/>
+                            <a:ext cx="600314" cy="790786"/>
+                          </a:xfrm>
+                          <a:prstGeom prst="rect">
+                            <a:avLst/>
+                          </a:prstGeom>
+                          <a:ln>
+                            <a:noFill/>
+                          </a:ln>
+                          <a:extLst>
+                            <a:ext uri="{53640926-AAD7-44D8-BBD7-CCE9431645EC}">
+                              <a14:shadowObscured xmlns:a14="http://schemas.microsoft.com/office/drawing/2010/main"/>
+                            </a:ext>
+                          </a:extLst>
+                        </pic:spPr>
+                      </pic:pic>
+                    </a:graphicData>
+                  </a:graphic>
+                </wp:inline>
+              </w:drawing>
+            </w:r>
+            <w:bookmarkStart w:id="2" w:name="_GoBack"/>
+            <w:bookmarkEnd w:id="2"/>
           </w:p>
         </w:tc>
       </w:tr>
@@ -8539,7 +8611,7 @@
     </w:tbl>
     <w:p/>
     <w:sectPr>
-      <w:footerReference w:type="default" r:id="rId10"/>
+      <w:footerReference w:type="default" r:id="rId11"/>
       <w:pgSz w:w="11909" w:h="16834"/>
       <w:pgMar w:top="720" w:right="720" w:bottom="720" w:left="720" w:header="720" w:footer="720" w:gutter="0"/>
       <w:pgNumType w:start="1"/>
@@ -10491,7 +10563,7 @@
 </file>
 
 <file path=customXml/itemProps1.xml><?xml version="1.0" encoding="utf-8"?>
-<ds:datastoreItem xmlns:ds="http://schemas.openxmlformats.org/officeDocument/2006/customXml" ds:itemID="{8EE9D63D-9199-4B19-8168-3EC6245638F9}">
+<ds:datastoreItem xmlns:ds="http://schemas.openxmlformats.org/officeDocument/2006/customXml" ds:itemID="{D7B38FD2-3591-43F2-9763-049524B4F291}">
   <ds:schemaRefs>
     <ds:schemaRef ds:uri="http://schemas.openxmlformats.org/officeDocument/2006/bibliography"/>
   </ds:schemaRefs>

</xml_diff>

<commit_message>
modified content numbering of the course outlines of cse 101 non cse and cse 104
</commit_message>
<xml_diff>
--- a/FALL 19/CSE 101 Non CSE/CSE 101_Non_CSE Course Outline - SaD.docx
+++ b/FALL 19/CSE 101 Non CSE/CSE 101_Non_CSE Course Outline - SaD.docx
@@ -1,6 +1,6 @@
 
 <file path=word/document.xml><?xml version="1.0" encoding="utf-8"?>
-<w:document xmlns:wpc="http://schemas.microsoft.com/office/word/2010/wordprocessingCanvas" xmlns:mc="http://schemas.openxmlformats.org/markup-compatibility/2006" xmlns:o="urn:schemas-microsoft-com:office:office" xmlns:r="http://schemas.openxmlformats.org/officeDocument/2006/relationships" xmlns:m="http://schemas.openxmlformats.org/officeDocument/2006/math" xmlns:v="urn:schemas-microsoft-com:vml" xmlns:wp14="http://schemas.microsoft.com/office/word/2010/wordprocessingDrawing" xmlns:wp="http://schemas.openxmlformats.org/drawingml/2006/wordprocessingDrawing" xmlns:w10="urn:schemas-microsoft-com:office:word" xmlns:w="http://schemas.openxmlformats.org/wordprocessingml/2006/main" xmlns:w14="http://schemas.microsoft.com/office/word/2010/wordml" xmlns:w15="http://schemas.microsoft.com/office/word/2012/wordml" xmlns:wpg="http://schemas.microsoft.com/office/word/2010/wordprocessingGroup" xmlns:wpi="http://schemas.microsoft.com/office/word/2010/wordprocessingInk" xmlns:wne="http://schemas.microsoft.com/office/word/2006/wordml" xmlns:wps="http://schemas.microsoft.com/office/word/2010/wordprocessingShape" mc:Ignorable="w14 w15 wp14">
+<w:document xmlns:ve="http://schemas.openxmlformats.org/markup-compatibility/2006" xmlns:o="urn:schemas-microsoft-com:office:office" xmlns:r="http://schemas.openxmlformats.org/officeDocument/2006/relationships" xmlns:m="http://schemas.openxmlformats.org/officeDocument/2006/math" xmlns:v="urn:schemas-microsoft-com:vml" xmlns:wp="http://schemas.openxmlformats.org/drawingml/2006/wordprocessingDrawing" xmlns:w10="urn:schemas-microsoft-com:office:word" xmlns:w="http://schemas.openxmlformats.org/wordprocessingml/2006/main" xmlns:wne="http://schemas.microsoft.com/office/word/2006/wordml">
   <w:body>
     <w:p>
       <w:pPr>
@@ -25,7 +25,7 @@
         <w:tblStyle w:val="a"/>
         <w:tblW w:w="10469" w:type="dxa"/>
         <w:tblLayout w:type="fixed"/>
-        <w:tblLook w:val="0000" w:firstRow="0" w:lastRow="0" w:firstColumn="0" w:lastColumn="0" w:noHBand="0" w:noVBand="0"/>
+        <w:tblLook w:val="0000"/>
       </w:tblPr>
       <w:tblGrid>
         <w:gridCol w:w="5224"/>
@@ -42,7 +42,7 @@
                 <w:noProof/>
               </w:rPr>
               <w:drawing>
-                <wp:inline distT="0" distB="0" distL="114300" distR="114300" wp14:anchorId="2E5C7B5E" wp14:editId="2CF58A9C">
+                <wp:inline distT="0" distB="0" distL="114300" distR="114300">
                   <wp:extent cx="999490" cy="508000"/>
                   <wp:effectExtent l="0" t="0" r="0" b="0"/>
                   <wp:docPr id="2" name="image5.png" descr="sdfsdfsdfsdfsdfs-01.png"/>
@@ -92,7 +92,7 @@
                 <w:noProof/>
               </w:rPr>
               <w:drawing>
-                <wp:inline distT="0" distB="0" distL="114300" distR="114300" wp14:anchorId="62D344C2" wp14:editId="5E01A842">
+                <wp:inline distT="0" distB="0" distL="114300" distR="114300">
                   <wp:extent cx="1389380" cy="518160"/>
                   <wp:effectExtent l="0" t="0" r="0" b="0"/>
                   <wp:docPr id="3" name="image6.png" descr="sdfsdfsdfsdfsdfs-02.png"/>
@@ -137,67 +137,16 @@
         <w:rPr>
           <w:noProof/>
         </w:rPr>
-        <mc:AlternateContent>
-          <mc:Choice Requires="wps">
-            <w:drawing>
-              <wp:anchor distT="0" distB="0" distL="114300" distR="114300" simplePos="0" relativeHeight="251658240" behindDoc="0" locked="0" layoutInCell="1" hidden="0" allowOverlap="1" wp14:anchorId="00A0C765" wp14:editId="330E11E2">
-                <wp:simplePos x="0" y="0"/>
-                <wp:positionH relativeFrom="margin">
-                  <wp:posOffset>50801</wp:posOffset>
-                </wp:positionH>
-                <wp:positionV relativeFrom="paragraph">
-                  <wp:posOffset>38100</wp:posOffset>
-                </wp:positionV>
-                <wp:extent cx="6657340" cy="12700"/>
-                <wp:effectExtent l="0" t="0" r="0" b="0"/>
-                <wp:wrapNone/>
-                <wp:docPr id="1" name="Straight Arrow Connector 1"/>
-                <wp:cNvGraphicFramePr/>
-                <a:graphic xmlns:a="http://schemas.openxmlformats.org/drawingml/2006/main">
-                  <a:graphicData uri="http://schemas.microsoft.com/office/word/2010/wordprocessingShape">
-                    <wps:wsp>
-                      <wps:cNvCnPr/>
-                      <wps:spPr>
-                        <a:xfrm>
-                          <a:off x="2017330" y="3780000"/>
-                          <a:ext cx="6657340" cy="0"/>
-                        </a:xfrm>
-                        <a:prstGeom prst="straightConnector1">
-                          <a:avLst/>
-                        </a:prstGeom>
-                        <a:solidFill>
-                          <a:srgbClr val="FFFFFF"/>
-                        </a:solidFill>
-                        <a:ln w="9525" cap="flat" cmpd="sng">
-                          <a:solidFill>
-                            <a:srgbClr val="A5A5A5"/>
-                          </a:solidFill>
-                          <a:prstDash val="solid"/>
-                          <a:miter lim="800000"/>
-                          <a:headEnd type="none" w="med" len="med"/>
-                          <a:tailEnd type="none" w="med" len="med"/>
-                        </a:ln>
-                      </wps:spPr>
-                      <wps:bodyPr/>
-                    </wps:wsp>
-                  </a:graphicData>
-                </a:graphic>
-              </wp:anchor>
-            </w:drawing>
-          </mc:Choice>
-          <mc:Fallback xmlns:cx="http://schemas.microsoft.com/office/drawing/2014/chartex" xmlns:cx1="http://schemas.microsoft.com/office/drawing/2015/9/8/chartex" xmlns:cx2="http://schemas.microsoft.com/office/drawing/2015/10/21/chartex" xmlns:cx3="http://schemas.microsoft.com/office/drawing/2016/5/9/chartex" xmlns:cx4="http://schemas.microsoft.com/office/drawing/2016/5/10/chartex" xmlns:cx5="http://schemas.microsoft.com/office/drawing/2016/5/11/chartex" xmlns:cx6="http://schemas.microsoft.com/office/drawing/2016/5/12/chartex" xmlns:cx7="http://schemas.microsoft.com/office/drawing/2016/5/13/chartex" xmlns:cx8="http://schemas.microsoft.com/office/drawing/2016/5/14/chartex" xmlns:aink="http://schemas.microsoft.com/office/drawing/2016/ink" xmlns:am3d="http://schemas.microsoft.com/office/drawing/2017/model3d" xmlns:w16cid="http://schemas.microsoft.com/office/word/2016/wordml/cid" xmlns:w16se="http://schemas.microsoft.com/office/word/2015/wordml/symex">
-            <w:pict>
-              <v:shapetype w14:anchorId="304F3950" id="_x0000_t32" coordsize="21600,21600" o:spt="32" o:oned="t" path="m,l21600,21600e" filled="f">
-                <v:path arrowok="t" fillok="f" o:connecttype="none"/>
-                <o:lock v:ext="edit" shapetype="t"/>
-              </v:shapetype>
-              <v:shape id="Straight Arrow Connector 1" o:spid="_x0000_s1026" type="#_x0000_t32" style="position:absolute;margin-left:4pt;margin-top:3pt;width:524.2pt;height:1pt;z-index:251658240;visibility:visible;mso-wrap-style:square;mso-wrap-distance-left:9pt;mso-wrap-distance-top:0;mso-wrap-distance-right:9pt;mso-wrap-distance-bottom:0;mso-position-horizontal:absolute;mso-position-horizontal-relative:margin;mso-position-vertical:absolute;mso-position-vertical-relative:text" o:gfxdata="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" filled="t" strokecolor="#a5a5a5">
-                <v:stroke joinstyle="miter"/>
-                <w10:wrap anchorx="margin"/>
-              </v:shape>
-            </w:pict>
-          </mc:Fallback>
-        </mc:AlternateContent>
+        <w:pict>
+          <v:shapetype id="_x0000_t32" coordsize="21600,21600" o:spt="32" o:oned="t" path="m,l21600,21600e" filled="f">
+            <v:path arrowok="t" fillok="f" o:connecttype="none"/>
+            <o:lock v:ext="edit" shapetype="t"/>
+          </v:shapetype>
+          <v:shape id="Straight Arrow Connector 1" o:spid="_x0000_s1026" type="#_x0000_t32" style="position:absolute;left:0;text-align:left;margin-left:4pt;margin-top:3pt;width:524.2pt;height:1pt;z-index:251658240;visibility:visible;mso-position-horizontal-relative:margin" o:gfxdata="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" filled="t" strokecolor="#a5a5a5">
+            <v:stroke joinstyle="miter"/>
+            <w10:wrap anchorx="margin"/>
+          </v:shape>
+        </w:pict>
       </w:r>
     </w:p>
     <w:p>
@@ -256,7 +205,7 @@
           <w:insideV w:val="single" w:sz="4" w:space="0" w:color="000000"/>
         </w:tblBorders>
         <w:tblLayout w:type="fixed"/>
-        <w:tblLook w:val="0000" w:firstRow="0" w:lastRow="0" w:firstColumn="0" w:lastColumn="0" w:noHBand="0" w:noVBand="0"/>
+        <w:tblLook w:val="0000"/>
       </w:tblPr>
       <w:tblGrid>
         <w:gridCol w:w="3077"/>
@@ -420,12 +369,30 @@
               <w:rPr>
                 <w:rFonts w:eastAsia="Times New Roman"/>
               </w:rPr>
-              <w:t xml:space="preserve"> </w:t>
+              <w:t>11</w:t>
             </w:r>
             <w:r>
               <w:rPr>
                 <w:rFonts w:eastAsia="Times New Roman"/>
               </w:rPr>
+              <w:t>:</w:t>
+            </w:r>
+            <w:r>
+              <w:rPr>
+                <w:rFonts w:eastAsia="Times New Roman"/>
+              </w:rPr>
+              <w:t>00a</w:t>
+            </w:r>
+            <w:r>
+              <w:rPr>
+                <w:rFonts w:eastAsia="Times New Roman"/>
+              </w:rPr>
+              <w:t xml:space="preserve">m – </w:t>
+            </w:r>
+            <w:r>
+              <w:rPr>
+                <w:rFonts w:eastAsia="Times New Roman"/>
+              </w:rPr>
               <w:t>11</w:t>
             </w:r>
             <w:r>
@@ -438,13 +405,13 @@
               <w:rPr>
                 <w:rFonts w:eastAsia="Times New Roman"/>
               </w:rPr>
-              <w:t>00</w:t>
+              <w:t>3</w:t>
             </w:r>
             <w:r>
               <w:rPr>
                 <w:rFonts w:eastAsia="Times New Roman"/>
               </w:rPr>
-              <w:t xml:space="preserve"> </w:t>
+              <w:t xml:space="preserve">0 </w:t>
             </w:r>
             <w:r>
               <w:rPr>
@@ -456,49 +423,13 @@
               <w:rPr>
                 <w:rFonts w:eastAsia="Times New Roman"/>
               </w:rPr>
-              <w:t xml:space="preserve">m – </w:t>
+              <w:t>m</w:t>
             </w:r>
             <w:r>
               <w:rPr>
                 <w:rFonts w:eastAsia="Times New Roman"/>
               </w:rPr>
-              <w:t>11</w:t>
-            </w:r>
-            <w:r>
-              <w:rPr>
-                <w:rFonts w:eastAsia="Times New Roman"/>
-              </w:rPr>
-              <w:t>:</w:t>
-            </w:r>
-            <w:r>
-              <w:rPr>
-                <w:rFonts w:eastAsia="Times New Roman"/>
-              </w:rPr>
-              <w:t>3</w:t>
-            </w:r>
-            <w:r>
-              <w:rPr>
-                <w:rFonts w:eastAsia="Times New Roman"/>
-              </w:rPr>
-              <w:t xml:space="preserve">0 </w:t>
-            </w:r>
-            <w:r>
-              <w:rPr>
-                <w:rFonts w:eastAsia="Times New Roman"/>
-              </w:rPr>
-              <w:t>a</w:t>
-            </w:r>
-            <w:r>
-              <w:rPr>
-                <w:rFonts w:eastAsia="Times New Roman"/>
-              </w:rPr>
-              <w:t>m</w:t>
-            </w:r>
-            <w:r>
-              <w:rPr>
-                <w:rFonts w:eastAsia="Times New Roman"/>
-              </w:rPr>
-              <w:t xml:space="preserve"> &amp; 01:30 pm – 2:30 pm</w:t>
+              <w:t>&amp; 01:30 pm – 2:30 pm</w:t>
             </w:r>
             <w:r>
               <w:rPr>
@@ -543,12 +474,6 @@
               <w:rPr>
                 <w:rFonts w:eastAsia="Times New Roman"/>
               </w:rPr>
-              <w:t xml:space="preserve"> </w:t>
-            </w:r>
-            <w:r>
-              <w:rPr>
-                <w:rFonts w:eastAsia="Times New Roman"/>
-              </w:rPr>
               <w:t>11:00 am – 11:30 am &amp; 01:30 pm – 2:30 pm (Permanent Campus: Room: PC-315)</w:t>
             </w:r>
           </w:p>
@@ -648,27 +573,13 @@
               <w:rPr>
                 <w:rFonts w:eastAsia="Times New Roman"/>
               </w:rPr>
-              <w:t xml:space="preserve"> &amp; 12:00 pm – 12:30 pm </w:t>
+              <w:t xml:space="preserve">&amp; 12:00 pm – 12:30 pm </w:t>
             </w:r>
             <w:r>
               <w:rPr>
                 <w:rFonts w:eastAsia="Times New Roman"/>
               </w:rPr>
-              <w:t xml:space="preserve">(Campus </w:t>
-            </w:r>
-            <w:proofErr w:type="spellStart"/>
-            <w:r>
-              <w:rPr>
-                <w:rFonts w:eastAsia="Times New Roman"/>
-              </w:rPr>
-              <w:t>A</w:t>
-            </w:r>
-            <w:proofErr w:type="spellEnd"/>
-            <w:r>
-              <w:rPr>
-                <w:rFonts w:eastAsia="Times New Roman"/>
-              </w:rPr>
-              <w:t xml:space="preserve"> Adjunct Faculty Room)</w:t>
+              <w:t>(Campus A Adjunct Faculty Room)</w:t>
             </w:r>
           </w:p>
           <w:p>
@@ -689,39 +600,19 @@
               <w:rPr>
                 <w:rFonts w:eastAsia="Times New Roman"/>
               </w:rPr>
-              <w:t xml:space="preserve"> </w:t>
+              <w:t>9:30 am – 11:30 am (Permanent Campus: Room: PC-315)</w:t>
             </w:r>
             <w:r>
               <w:rPr>
                 <w:rFonts w:eastAsia="Times New Roman"/>
               </w:rPr>
-              <w:t>9:30 am – 11:30 am (Permanent Campus: Room: PC-315)</w:t>
+              <w:t xml:space="preserve"> ) &amp; 12:00 pm – 12:30 pm </w:t>
             </w:r>
             <w:r>
               <w:rPr>
                 <w:rFonts w:eastAsia="Times New Roman"/>
               </w:rPr>
-              <w:t xml:space="preserve"> ) &amp; 12:00 pm – 12:30 pm </w:t>
-            </w:r>
-            <w:r>
-              <w:rPr>
-                <w:rFonts w:eastAsia="Times New Roman"/>
-              </w:rPr>
-              <w:t xml:space="preserve">(Campus </w:t>
-            </w:r>
-            <w:proofErr w:type="spellStart"/>
-            <w:r>
-              <w:rPr>
-                <w:rFonts w:eastAsia="Times New Roman"/>
-              </w:rPr>
-              <w:t>A</w:t>
-            </w:r>
-            <w:proofErr w:type="spellEnd"/>
-            <w:r>
-              <w:rPr>
-                <w:rFonts w:eastAsia="Times New Roman"/>
-              </w:rPr>
-              <w:t xml:space="preserve"> Adjunct Faculty Room)</w:t>
+              <w:t>(Campus A Adjunct Faculty Room)</w:t>
             </w:r>
           </w:p>
           <w:p>
@@ -737,12 +628,6 @@
                 <w:b/>
               </w:rPr>
               <w:t>Thursday:</w:t>
-            </w:r>
-            <w:r>
-              <w:rPr>
-                <w:rFonts w:eastAsia="Times New Roman"/>
-              </w:rPr>
-              <w:t xml:space="preserve"> </w:t>
             </w:r>
             <w:r>
               <w:rPr>
@@ -1636,26 +1521,7 @@
           <w:sz w:val="24"/>
           <w:szCs w:val="24"/>
         </w:rPr>
-        <w:t>1.</w:t>
-      </w:r>
-      <w:r>
-        <w:rPr>
-          <w:rFonts w:ascii="CastleTLig" w:eastAsia="CastleTLig" w:hAnsi="CastleTLig" w:cs="CastleTLig"/>
-          <w:color w:val="000000"/>
-          <w:sz w:val="24"/>
-          <w:szCs w:val="24"/>
-        </w:rPr>
-        <w:t xml:space="preserve"> </w:t>
-      </w:r>
-      <w:r>
-        <w:rPr>
-          <w:rFonts w:ascii="CastleTLig" w:eastAsia="CastleTLig" w:hAnsi="CastleTLig" w:cs="CastleTLig"/>
-          <w:b/>
-          <w:color w:val="000000"/>
-          <w:sz w:val="24"/>
-          <w:szCs w:val="24"/>
-        </w:rPr>
-        <w:t>Course Description</w:t>
+        <w:t>1.Course Description</w:t>
       </w:r>
     </w:p>
     <w:p>
@@ -1699,7 +1565,7 @@
         <w:tblStyle w:val="a1"/>
         <w:tblW w:w="10469" w:type="dxa"/>
         <w:tblLayout w:type="fixed"/>
-        <w:tblLook w:val="0000" w:firstRow="0" w:lastRow="0" w:firstColumn="0" w:lastColumn="0" w:noHBand="0" w:noVBand="0"/>
+        <w:tblLook w:val="0000"/>
       </w:tblPr>
       <w:tblGrid>
         <w:gridCol w:w="10469"/>
@@ -1880,7 +1746,7 @@
           <w:insideH w:val="single" w:sz="4" w:space="0" w:color="BFBFBF"/>
           <w:insideV w:val="single" w:sz="4" w:space="0" w:color="BFBFBF"/>
         </w:tblBorders>
-        <w:tblLook w:val="04A0" w:firstRow="1" w:lastRow="0" w:firstColumn="1" w:lastColumn="0" w:noHBand="0" w:noVBand="1"/>
+        <w:tblLook w:val="04A0"/>
       </w:tblPr>
       <w:tblGrid>
         <w:gridCol w:w="607"/>
@@ -2326,14 +2192,6 @@
                 <w:szCs w:val="20"/>
               </w:rPr>
               <w:t>Will develop attitude to group dynamics and team work</w:t>
-            </w:r>
-            <w:r>
-              <w:rPr>
-                <w:rFonts w:ascii="CastleTLig" w:hAnsi="CastleTLig"/>
-                <w:sz w:val="20"/>
-                <w:szCs w:val="20"/>
-              </w:rPr>
-              <w:t xml:space="preserve"> </w:t>
             </w:r>
           </w:p>
         </w:tc>
@@ -2511,7 +2369,7 @@
           <w:insideV w:val="single" w:sz="4" w:space="0" w:color="000000"/>
         </w:tblBorders>
         <w:tblLayout w:type="fixed"/>
-        <w:tblLook w:val="0000" w:firstRow="0" w:lastRow="0" w:firstColumn="0" w:lastColumn="0" w:noHBand="0" w:noVBand="0"/>
+        <w:tblLook w:val="0000"/>
       </w:tblPr>
       <w:tblGrid>
         <w:gridCol w:w="3960"/>
@@ -3605,7 +3463,7 @@
           <w:insideV w:val="single" w:sz="4" w:space="0" w:color="BFBFBF"/>
         </w:tblBorders>
         <w:tblLayout w:type="fixed"/>
-        <w:tblLook w:val="0000" w:firstRow="0" w:lastRow="0" w:firstColumn="0" w:lastColumn="0" w:noHBand="0" w:noVBand="0"/>
+        <w:tblLook w:val="0000"/>
       </w:tblPr>
       <w:tblGrid>
         <w:gridCol w:w="810"/>
@@ -4101,16 +3959,8 @@
               <w:rPr>
                 <w:rFonts w:ascii="CastleTLig" w:eastAsia="CastleTLig" w:hAnsi="CastleTLig" w:cs="CastleTLig"/>
               </w:rPr>
-              <w:t xml:space="preserve">MS Word, Excel and </w:t>
-            </w:r>
-            <w:proofErr w:type="spellStart"/>
-            <w:r>
-              <w:rPr>
-                <w:rFonts w:ascii="CastleTLig" w:eastAsia="CastleTLig" w:hAnsi="CastleTLig" w:cs="CastleTLig"/>
-              </w:rPr>
-              <w:t>Powerpoint</w:t>
-            </w:r>
-            <w:proofErr w:type="spellEnd"/>
+              <w:t>MS Word, Excel and Powerpoint</w:t>
+            </w:r>
           </w:p>
         </w:tc>
         <w:tc>
@@ -4470,7 +4320,16 @@
           <w:sz w:val="24"/>
           <w:szCs w:val="24"/>
         </w:rPr>
-        <w:t>7. A. Assessment Schedule</w:t>
+        <w:t>6</w:t>
+      </w:r>
+      <w:r>
+        <w:rPr>
+          <w:rFonts w:ascii="CastleTLig" w:eastAsia="CastleTLig" w:hAnsi="CastleTLig" w:cs="CastleTLig"/>
+          <w:b/>
+          <w:sz w:val="24"/>
+          <w:szCs w:val="24"/>
+        </w:rPr>
+        <w:t>. A. Assessment Schedule</w:t>
       </w:r>
     </w:p>
     <w:tbl>
@@ -4487,7 +4346,7 @@
           <w:insideV w:val="single" w:sz="4" w:space="0" w:color="000000"/>
         </w:tblBorders>
         <w:tblLayout w:type="fixed"/>
-        <w:tblLook w:val="0000" w:firstRow="0" w:lastRow="0" w:firstColumn="0" w:lastColumn="0" w:noHBand="0" w:noVBand="0"/>
+        <w:tblLook w:val="0000"/>
       </w:tblPr>
       <w:tblGrid>
         <w:gridCol w:w="1710"/>
@@ -4951,13 +4810,6 @@
                 <w:szCs w:val="24"/>
               </w:rPr>
               <w:t>university</w:t>
-            </w:r>
-            <w:r>
-              <w:rPr>
-                <w:sz w:val="24"/>
-                <w:szCs w:val="24"/>
-              </w:rPr>
-              <w:t xml:space="preserve"> </w:t>
             </w:r>
             <w:r>
               <w:rPr>
@@ -5131,7 +4983,7 @@
           <w:insideV w:val="single" w:sz="4" w:space="0" w:color="BFBFBF"/>
         </w:tblBorders>
         <w:tblLayout w:type="fixed"/>
-        <w:tblLook w:val="0000" w:firstRow="0" w:lastRow="0" w:firstColumn="0" w:lastColumn="0" w:noHBand="0" w:noVBand="0"/>
+        <w:tblLook w:val="0000"/>
       </w:tblPr>
       <w:tblGrid>
         <w:gridCol w:w="3771"/>
@@ -5542,7 +5394,7 @@
         <w:tblStyle w:val="a7"/>
         <w:tblW w:w="17280" w:type="dxa"/>
         <w:tblLayout w:type="fixed"/>
-        <w:tblLook w:val="0000" w:firstRow="0" w:lastRow="0" w:firstColumn="0" w:lastColumn="0" w:noHBand="0" w:noVBand="0"/>
+        <w:tblLook w:val="0000"/>
       </w:tblPr>
       <w:tblGrid>
         <w:gridCol w:w="2070"/>
@@ -6907,7 +6759,16 @@
           <w:sz w:val="24"/>
           <w:szCs w:val="24"/>
         </w:rPr>
-        <w:t>8. List of References</w:t>
+        <w:t>7</w:t>
+      </w:r>
+      <w:r>
+        <w:rPr>
+          <w:rFonts w:ascii="CastleTLig" w:eastAsia="CastleTLig" w:hAnsi="CastleTLig" w:cs="CastleTLig"/>
+          <w:b/>
+          <w:sz w:val="24"/>
+          <w:szCs w:val="24"/>
+        </w:rPr>
+        <w:t>. List of References</w:t>
       </w:r>
     </w:p>
     <w:p>
@@ -6933,7 +6794,7 @@
           <w:insideV w:val="single" w:sz="4" w:space="0" w:color="BFBFBF"/>
         </w:tblBorders>
         <w:tblLayout w:type="fixed"/>
-        <w:tblLook w:val="0000" w:firstRow="0" w:lastRow="0" w:firstColumn="0" w:lastColumn="0" w:noHBand="0" w:noVBand="0"/>
+        <w:tblLook w:val="0000"/>
       </w:tblPr>
       <w:tblGrid>
         <w:gridCol w:w="3168"/>
@@ -7132,7 +6993,7 @@
         <w:tblStyle w:val="a9"/>
         <w:tblW w:w="10469" w:type="dxa"/>
         <w:tblLayout w:type="fixed"/>
-        <w:tblLook w:val="0000" w:firstRow="0" w:lastRow="0" w:firstColumn="0" w:lastColumn="0" w:noHBand="0" w:noVBand="0"/>
+        <w:tblLook w:val="0000"/>
       </w:tblPr>
       <w:tblGrid>
         <w:gridCol w:w="10469"/>
@@ -7199,7 +7060,7 @@
         <w:tblStyle w:val="aa"/>
         <w:tblW w:w="10469" w:type="dxa"/>
         <w:tblLayout w:type="fixed"/>
-        <w:tblLook w:val="0000" w:firstRow="0" w:lastRow="0" w:firstColumn="0" w:lastColumn="0" w:noHBand="0" w:noVBand="0"/>
+        <w:tblLook w:val="0000"/>
       </w:tblPr>
       <w:tblGrid>
         <w:gridCol w:w="4769"/>
@@ -7277,7 +7138,7 @@
                 <w:insideV w:val="single" w:sz="4" w:space="0" w:color="000000"/>
               </w:tblBorders>
               <w:tblLayout w:type="fixed"/>
-              <w:tblLook w:val="0000" w:firstRow="0" w:lastRow="0" w:firstColumn="0" w:lastColumn="0" w:noHBand="0" w:noVBand="0"/>
+              <w:tblLook w:val="0000"/>
             </w:tblPr>
             <w:tblGrid>
               <w:gridCol w:w="2250"/>
@@ -7426,14 +7287,6 @@
                     </w:rPr>
                     <w:t>Problem Analysis</w:t>
                   </w:r>
-                  <w:r>
-                    <w:rPr>
-                      <w:rFonts w:ascii="CastleTLig" w:eastAsia="CastleTLig" w:hAnsi="CastleTLig" w:cs="CastleTLig"/>
-                      <w:sz w:val="20"/>
-                      <w:szCs w:val="20"/>
-                    </w:rPr>
-                    <w:t xml:space="preserve"> </w:t>
-                  </w:r>
                 </w:p>
               </w:tc>
             </w:tr>
@@ -7481,14 +7334,6 @@
                       <w:szCs w:val="20"/>
                     </w:rPr>
                     <w:t>Design/Development of Solutions</w:t>
-                  </w:r>
-                  <w:r>
-                    <w:rPr>
-                      <w:rFonts w:ascii="CastleTLig" w:eastAsia="CastleTLig" w:hAnsi="CastleTLig" w:cs="CastleTLig"/>
-                      <w:sz w:val="20"/>
-                      <w:szCs w:val="20"/>
-                    </w:rPr>
-                    <w:t xml:space="preserve"> </w:t>
                   </w:r>
                 </w:p>
               </w:tc>
@@ -7538,14 +7383,6 @@
                     </w:rPr>
                     <w:t>Investigation</w:t>
                   </w:r>
-                  <w:r>
-                    <w:rPr>
-                      <w:rFonts w:ascii="CastleTLig" w:eastAsia="CastleTLig" w:hAnsi="CastleTLig" w:cs="CastleTLig"/>
-                      <w:sz w:val="20"/>
-                      <w:szCs w:val="20"/>
-                    </w:rPr>
-                    <w:t xml:space="preserve"> </w:t>
-                  </w:r>
                 </w:p>
               </w:tc>
             </w:tr>
@@ -7593,14 +7430,6 @@
                       <w:szCs w:val="20"/>
                     </w:rPr>
                     <w:t>Modern Tool Usage</w:t>
-                  </w:r>
-                  <w:r>
-                    <w:rPr>
-                      <w:rFonts w:ascii="CastleTLig" w:eastAsia="CastleTLig" w:hAnsi="CastleTLig" w:cs="CastleTLig"/>
-                      <w:sz w:val="20"/>
-                      <w:szCs w:val="20"/>
-                    </w:rPr>
-                    <w:t xml:space="preserve"> </w:t>
                   </w:r>
                 </w:p>
               </w:tc>
@@ -7650,14 +7479,6 @@
                     </w:rPr>
                     <w:t>The Engineer and Society</w:t>
                   </w:r>
-                  <w:r>
-                    <w:rPr>
-                      <w:rFonts w:ascii="CastleTLig" w:eastAsia="CastleTLig" w:hAnsi="CastleTLig" w:cs="CastleTLig"/>
-                      <w:sz w:val="20"/>
-                      <w:szCs w:val="20"/>
-                    </w:rPr>
-                    <w:t xml:space="preserve"> </w:t>
-                  </w:r>
                 </w:p>
               </w:tc>
             </w:tr>
@@ -7705,14 +7526,6 @@
                       <w:szCs w:val="20"/>
                     </w:rPr>
                     <w:t>Environment and Sustainability</w:t>
-                  </w:r>
-                  <w:r>
-                    <w:rPr>
-                      <w:rFonts w:ascii="CastleTLig" w:eastAsia="CastleTLig" w:hAnsi="CastleTLig" w:cs="CastleTLig"/>
-                      <w:sz w:val="20"/>
-                      <w:szCs w:val="20"/>
-                    </w:rPr>
-                    <w:t xml:space="preserve"> </w:t>
                   </w:r>
                 </w:p>
               </w:tc>
@@ -8374,7 +8187,7 @@
               </w:rPr>
               <w:lastRenderedPageBreak/>
               <w:drawing>
-                <wp:inline distT="0" distB="0" distL="0" distR="0" wp14:anchorId="2B63E55D" wp14:editId="3262F77A">
+                <wp:inline distT="0" distB="0" distL="0" distR="0">
                   <wp:extent cx="599440" cy="789635"/>
                   <wp:effectExtent l="0" t="0" r="0" b="0"/>
                   <wp:docPr id="5" name="Picture 5"/>
@@ -8392,7 +8205,7 @@
                           <a:blip r:embed="rId10" cstate="print">
                             <a:extLst>
                               <a:ext uri="{28A0092B-C50C-407E-A947-70E740481C1C}">
-                                <a14:useLocalDpi xmlns:a14="http://schemas.microsoft.com/office/drawing/2010/main" val="0"/>
+                                <a14:useLocalDpi xmlns:a14="http://schemas.microsoft.com/office/drawing/2010/main" xmlns:wps="http://schemas.microsoft.com/office/word/2010/wordprocessingShape" xmlns:wpi="http://schemas.microsoft.com/office/word/2010/wordprocessingInk" xmlns:wpg="http://schemas.microsoft.com/office/word/2010/wordprocessingGroup" xmlns:w15="http://schemas.microsoft.com/office/word/2012/wordml" xmlns:w14="http://schemas.microsoft.com/office/word/2010/wordml" xmlns:w="http://schemas.openxmlformats.org/wordprocessingml/2006/main" xmlns:w10="urn:schemas-microsoft-com:office:word" xmlns:wp14="http://schemas.microsoft.com/office/word/2010/wordprocessingDrawing" xmlns:v="urn:schemas-microsoft-com:vml" xmlns:o="urn:schemas-microsoft-com:office:office" xmlns:mc="http://schemas.openxmlformats.org/markup-compatibility/2006" xmlns:wpc="http://schemas.microsoft.com/office/word/2010/wordprocessingCanvas" xmlns="" val="0"/>
                               </a:ext>
                             </a:extLst>
                           </a:blip>
@@ -8412,7 +8225,7 @@
                           </a:ln>
                           <a:extLst>
                             <a:ext uri="{53640926-AAD7-44D8-BBD7-CCE9431645EC}">
-                              <a14:shadowObscured xmlns:a14="http://schemas.microsoft.com/office/drawing/2010/main"/>
+                              <a14:shadowObscured xmlns:a14="http://schemas.microsoft.com/office/drawing/2010/main" xmlns:wps="http://schemas.microsoft.com/office/word/2010/wordprocessingShape" xmlns:wpi="http://schemas.microsoft.com/office/word/2010/wordprocessingInk" xmlns:wpg="http://schemas.microsoft.com/office/word/2010/wordprocessingGroup" xmlns:w15="http://schemas.microsoft.com/office/word/2012/wordml" xmlns:w14="http://schemas.microsoft.com/office/word/2010/wordml" xmlns:w="http://schemas.openxmlformats.org/wordprocessingml/2006/main" xmlns:w10="urn:schemas-microsoft-com:office:word" xmlns:wp14="http://schemas.microsoft.com/office/word/2010/wordprocessingDrawing" xmlns:v="urn:schemas-microsoft-com:vml" xmlns:o="urn:schemas-microsoft-com:office:office" xmlns:mc="http://schemas.openxmlformats.org/markup-compatibility/2006" xmlns:wpc="http://schemas.microsoft.com/office/word/2010/wordprocessingCanvas" xmlns=""/>
                             </a:ext>
                           </a:extLst>
                         </pic:spPr>
@@ -8622,15 +8435,15 @@
 </file>
 
 <file path=word/endnotes.xml><?xml version="1.0" encoding="utf-8"?>
-<w:endnotes xmlns:wpc="http://schemas.microsoft.com/office/word/2010/wordprocessingCanvas" xmlns:mc="http://schemas.openxmlformats.org/markup-compatibility/2006" xmlns:o="urn:schemas-microsoft-com:office:office" xmlns:r="http://schemas.openxmlformats.org/officeDocument/2006/relationships" xmlns:m="http://schemas.openxmlformats.org/officeDocument/2006/math" xmlns:v="urn:schemas-microsoft-com:vml" xmlns:wp14="http://schemas.microsoft.com/office/word/2010/wordprocessingDrawing" xmlns:wp="http://schemas.openxmlformats.org/drawingml/2006/wordprocessingDrawing" xmlns:w10="urn:schemas-microsoft-com:office:word" xmlns:w="http://schemas.openxmlformats.org/wordprocessingml/2006/main" xmlns:w14="http://schemas.microsoft.com/office/word/2010/wordml" xmlns:w15="http://schemas.microsoft.com/office/word/2012/wordml" xmlns:wpg="http://schemas.microsoft.com/office/word/2010/wordprocessingGroup" xmlns:wpi="http://schemas.microsoft.com/office/word/2010/wordprocessingInk" xmlns:wne="http://schemas.microsoft.com/office/word/2006/wordml" xmlns:wps="http://schemas.microsoft.com/office/word/2010/wordprocessingShape" mc:Ignorable="w14 w15 wp14">
-  <w:endnote w:type="separator" w:id="-1">
+<w:endnotes xmlns:ve="http://schemas.openxmlformats.org/markup-compatibility/2006" xmlns:o="urn:schemas-microsoft-com:office:office" xmlns:r="http://schemas.openxmlformats.org/officeDocument/2006/relationships" xmlns:m="http://schemas.openxmlformats.org/officeDocument/2006/math" xmlns:v="urn:schemas-microsoft-com:vml" xmlns:wp="http://schemas.openxmlformats.org/drawingml/2006/wordprocessingDrawing" xmlns:w10="urn:schemas-microsoft-com:office:word" xmlns:w="http://schemas.openxmlformats.org/wordprocessingml/2006/main" xmlns:wne="http://schemas.microsoft.com/office/word/2006/wordml">
+  <w:endnote w:type="separator" w:id="0">
     <w:p>
       <w:r>
         <w:separator/>
       </w:r>
     </w:p>
   </w:endnote>
-  <w:endnote w:type="continuationSeparator" w:id="0">
+  <w:endnote w:type="continuationSeparator" w:id="1">
     <w:p>
       <w:r>
         <w:continuationSeparator/>
@@ -8641,7 +8454,7 @@
 </file>
 
 <file path=word/footer1.xml><?xml version="1.0" encoding="utf-8"?>
-<w:ftr xmlns:wpc="http://schemas.microsoft.com/office/word/2010/wordprocessingCanvas" xmlns:mc="http://schemas.openxmlformats.org/markup-compatibility/2006" xmlns:o="urn:schemas-microsoft-com:office:office" xmlns:r="http://schemas.openxmlformats.org/officeDocument/2006/relationships" xmlns:m="http://schemas.openxmlformats.org/officeDocument/2006/math" xmlns:v="urn:schemas-microsoft-com:vml" xmlns:wp14="http://schemas.microsoft.com/office/word/2010/wordprocessingDrawing" xmlns:wp="http://schemas.openxmlformats.org/drawingml/2006/wordprocessingDrawing" xmlns:w10="urn:schemas-microsoft-com:office:word" xmlns:w="http://schemas.openxmlformats.org/wordprocessingml/2006/main" xmlns:w14="http://schemas.microsoft.com/office/word/2010/wordml" xmlns:w15="http://schemas.microsoft.com/office/word/2012/wordml" xmlns:wpg="http://schemas.microsoft.com/office/word/2010/wordprocessingGroup" xmlns:wpi="http://schemas.microsoft.com/office/word/2010/wordprocessingInk" xmlns:wne="http://schemas.microsoft.com/office/word/2006/wordml" xmlns:wps="http://schemas.microsoft.com/office/word/2010/wordprocessingShape" mc:Ignorable="w14 w15 wp14">
+<w:ftr xmlns:ve="http://schemas.openxmlformats.org/markup-compatibility/2006" xmlns:o="urn:schemas-microsoft-com:office:office" xmlns:r="http://schemas.openxmlformats.org/officeDocument/2006/relationships" xmlns:m="http://schemas.openxmlformats.org/officeDocument/2006/math" xmlns:v="urn:schemas-microsoft-com:vml" xmlns:wp="http://schemas.openxmlformats.org/drawingml/2006/wordprocessingDrawing" xmlns:w10="urn:schemas-microsoft-com:office:word" xmlns:w="http://schemas.openxmlformats.org/wordprocessingml/2006/main" xmlns:wne="http://schemas.microsoft.com/office/word/2006/wordml">
   <w:p>
     <w:pPr>
       <w:pBdr>
@@ -8677,15 +8490,15 @@
 </file>
 
 <file path=word/footnotes.xml><?xml version="1.0" encoding="utf-8"?>
-<w:footnotes xmlns:wpc="http://schemas.microsoft.com/office/word/2010/wordprocessingCanvas" xmlns:mc="http://schemas.openxmlformats.org/markup-compatibility/2006" xmlns:o="urn:schemas-microsoft-com:office:office" xmlns:r="http://schemas.openxmlformats.org/officeDocument/2006/relationships" xmlns:m="http://schemas.openxmlformats.org/officeDocument/2006/math" xmlns:v="urn:schemas-microsoft-com:vml" xmlns:wp14="http://schemas.microsoft.com/office/word/2010/wordprocessingDrawing" xmlns:wp="http://schemas.openxmlformats.org/drawingml/2006/wordprocessingDrawing" xmlns:w10="urn:schemas-microsoft-com:office:word" xmlns:w="http://schemas.openxmlformats.org/wordprocessingml/2006/main" xmlns:w14="http://schemas.microsoft.com/office/word/2010/wordml" xmlns:w15="http://schemas.microsoft.com/office/word/2012/wordml" xmlns:wpg="http://schemas.microsoft.com/office/word/2010/wordprocessingGroup" xmlns:wpi="http://schemas.microsoft.com/office/word/2010/wordprocessingInk" xmlns:wne="http://schemas.microsoft.com/office/word/2006/wordml" xmlns:wps="http://schemas.microsoft.com/office/word/2010/wordprocessingShape" mc:Ignorable="w14 w15 wp14">
-  <w:footnote w:type="separator" w:id="-1">
+<w:footnotes xmlns:ve="http://schemas.openxmlformats.org/markup-compatibility/2006" xmlns:o="urn:schemas-microsoft-com:office:office" xmlns:r="http://schemas.openxmlformats.org/officeDocument/2006/relationships" xmlns:m="http://schemas.openxmlformats.org/officeDocument/2006/math" xmlns:v="urn:schemas-microsoft-com:vml" xmlns:wp="http://schemas.openxmlformats.org/drawingml/2006/wordprocessingDrawing" xmlns:w10="urn:schemas-microsoft-com:office:word" xmlns:w="http://schemas.openxmlformats.org/wordprocessingml/2006/main" xmlns:wne="http://schemas.microsoft.com/office/word/2006/wordml">
+  <w:footnote w:type="separator" w:id="0">
     <w:p>
       <w:r>
         <w:separator/>
       </w:r>
     </w:p>
   </w:footnote>
-  <w:footnote w:type="continuationSeparator" w:id="0">
+  <w:footnote w:type="continuationSeparator" w:id="1">
     <w:p>
       <w:r>
         <w:continuationSeparator/>
@@ -8696,7 +8509,7 @@
 </file>
 
 <file path=word/numbering.xml><?xml version="1.0" encoding="utf-8"?>
-<w:numbering xmlns:wpc="http://schemas.microsoft.com/office/word/2010/wordprocessingCanvas" xmlns:mc="http://schemas.openxmlformats.org/markup-compatibility/2006" xmlns:o="urn:schemas-microsoft-com:office:office" xmlns:r="http://schemas.openxmlformats.org/officeDocument/2006/relationships" xmlns:m="http://schemas.openxmlformats.org/officeDocument/2006/math" xmlns:v="urn:schemas-microsoft-com:vml" xmlns:wp14="http://schemas.microsoft.com/office/word/2010/wordprocessingDrawing" xmlns:wp="http://schemas.openxmlformats.org/drawingml/2006/wordprocessingDrawing" xmlns:w10="urn:schemas-microsoft-com:office:word" xmlns:w="http://schemas.openxmlformats.org/wordprocessingml/2006/main" xmlns:w14="http://schemas.microsoft.com/office/word/2010/wordml" xmlns:w15="http://schemas.microsoft.com/office/word/2012/wordml" xmlns:wpg="http://schemas.microsoft.com/office/word/2010/wordprocessingGroup" xmlns:wpi="http://schemas.microsoft.com/office/word/2010/wordprocessingInk" xmlns:wne="http://schemas.microsoft.com/office/word/2006/wordml" xmlns:wps="http://schemas.microsoft.com/office/word/2010/wordprocessingShape" mc:Ignorable="w14 w15 wp14">
+<w:numbering xmlns:ve="http://schemas.openxmlformats.org/markup-compatibility/2006" xmlns:o="urn:schemas-microsoft-com:office:office" xmlns:r="http://schemas.openxmlformats.org/officeDocument/2006/relationships" xmlns:m="http://schemas.openxmlformats.org/officeDocument/2006/math" xmlns:v="urn:schemas-microsoft-com:vml" xmlns:wp="http://schemas.openxmlformats.org/drawingml/2006/wordprocessingDrawing" xmlns:w10="urn:schemas-microsoft-com:office:word" xmlns:w="http://schemas.openxmlformats.org/wordprocessingml/2006/main" xmlns:wne="http://schemas.microsoft.com/office/word/2006/wordml">
   <w:abstractNum w:abstractNumId="0">
     <w:nsid w:val="13FA07AE"/>
     <w:multiLevelType w:val="hybridMultilevel"/>
@@ -9443,7 +9256,7 @@
 </file>
 
 <file path=word/styles.xml><?xml version="1.0" encoding="utf-8"?>
-<w:styles xmlns:mc="http://schemas.openxmlformats.org/markup-compatibility/2006" xmlns:r="http://schemas.openxmlformats.org/officeDocument/2006/relationships" xmlns:w="http://schemas.openxmlformats.org/wordprocessingml/2006/main" xmlns:w14="http://schemas.microsoft.com/office/word/2010/wordml" xmlns:w15="http://schemas.microsoft.com/office/word/2012/wordml" mc:Ignorable="w14 w15">
+<w:styles xmlns:r="http://schemas.openxmlformats.org/officeDocument/2006/relationships" xmlns:w="http://schemas.openxmlformats.org/wordprocessingml/2006/main">
   <w:docDefaults>
     <w:rPrDefault>
       <w:rPr>
@@ -9459,382 +9272,149 @@
       </w:pPr>
     </w:pPrDefault>
   </w:docDefaults>
-  <w:latentStyles w:defLockedState="0" w:defUIPriority="99" w:defSemiHidden="0" w:defUnhideWhenUsed="0" w:defQFormat="0" w:count="371">
-    <w:lsdException w:name="Normal" w:uiPriority="0" w:qFormat="1"/>
-    <w:lsdException w:name="heading 1" w:uiPriority="9" w:qFormat="1"/>
-    <w:lsdException w:name="heading 2" w:semiHidden="1" w:uiPriority="9" w:unhideWhenUsed="1" w:qFormat="1"/>
-    <w:lsdException w:name="heading 3" w:semiHidden="1" w:uiPriority="9" w:unhideWhenUsed="1" w:qFormat="1"/>
-    <w:lsdException w:name="heading 4" w:semiHidden="1" w:uiPriority="9" w:unhideWhenUsed="1" w:qFormat="1"/>
-    <w:lsdException w:name="heading 5" w:semiHidden="1" w:uiPriority="9" w:unhideWhenUsed="1" w:qFormat="1"/>
-    <w:lsdException w:name="heading 6" w:semiHidden="1" w:uiPriority="9" w:unhideWhenUsed="1" w:qFormat="1"/>
-    <w:lsdException w:name="heading 7" w:semiHidden="1" w:uiPriority="9" w:unhideWhenUsed="1" w:qFormat="1"/>
-    <w:lsdException w:name="heading 8" w:semiHidden="1" w:uiPriority="9" w:unhideWhenUsed="1" w:qFormat="1"/>
-    <w:lsdException w:name="heading 9" w:semiHidden="1" w:uiPriority="9" w:unhideWhenUsed="1" w:qFormat="1"/>
-    <w:lsdException w:name="index 1" w:semiHidden="1" w:unhideWhenUsed="1"/>
-    <w:lsdException w:name="index 2" w:semiHidden="1" w:unhideWhenUsed="1"/>
-    <w:lsdException w:name="index 3" w:semiHidden="1" w:unhideWhenUsed="1"/>
-    <w:lsdException w:name="index 4" w:semiHidden="1" w:unhideWhenUsed="1"/>
-    <w:lsdException w:name="index 5" w:semiHidden="1" w:unhideWhenUsed="1"/>
-    <w:lsdException w:name="index 6" w:semiHidden="1" w:unhideWhenUsed="1"/>
-    <w:lsdException w:name="index 7" w:semiHidden="1" w:unhideWhenUsed="1"/>
-    <w:lsdException w:name="index 8" w:semiHidden="1" w:unhideWhenUsed="1"/>
-    <w:lsdException w:name="index 9" w:semiHidden="1" w:unhideWhenUsed="1"/>
-    <w:lsdException w:name="toc 1" w:semiHidden="1" w:uiPriority="39" w:unhideWhenUsed="1"/>
-    <w:lsdException w:name="toc 2" w:semiHidden="1" w:uiPriority="39" w:unhideWhenUsed="1"/>
-    <w:lsdException w:name="toc 3" w:semiHidden="1" w:uiPriority="39" w:unhideWhenUsed="1"/>
-    <w:lsdException w:name="toc 4" w:semiHidden="1" w:uiPriority="39" w:unhideWhenUsed="1"/>
-    <w:lsdException w:name="toc 5" w:semiHidden="1" w:uiPriority="39" w:unhideWhenUsed="1"/>
-    <w:lsdException w:name="toc 6" w:semiHidden="1" w:uiPriority="39" w:unhideWhenUsed="1"/>
-    <w:lsdException w:name="toc 7" w:semiHidden="1" w:uiPriority="39" w:unhideWhenUsed="1"/>
-    <w:lsdException w:name="toc 8" w:semiHidden="1" w:uiPriority="39" w:unhideWhenUsed="1"/>
-    <w:lsdException w:name="toc 9" w:semiHidden="1" w:uiPriority="39" w:unhideWhenUsed="1"/>
-    <w:lsdException w:name="Normal Indent" w:semiHidden="1" w:unhideWhenUsed="1"/>
-    <w:lsdException w:name="footnote text" w:semiHidden="1" w:unhideWhenUsed="1"/>
-    <w:lsdException w:name="annotation text" w:semiHidden="1" w:unhideWhenUsed="1"/>
-    <w:lsdException w:name="header" w:semiHidden="1" w:unhideWhenUsed="1"/>
-    <w:lsdException w:name="footer" w:semiHidden="1" w:unhideWhenUsed="1"/>
-    <w:lsdException w:name="index heading" w:semiHidden="1" w:unhideWhenUsed="1"/>
-    <w:lsdException w:name="caption" w:semiHidden="1" w:uiPriority="35" w:unhideWhenUsed="1" w:qFormat="1"/>
-    <w:lsdException w:name="table of figures" w:semiHidden="1" w:unhideWhenUsed="1"/>
-    <w:lsdException w:name="envelope address" w:semiHidden="1" w:unhideWhenUsed="1"/>
-    <w:lsdException w:name="envelope return" w:semiHidden="1" w:unhideWhenUsed="1"/>
-    <w:lsdException w:name="footnote reference" w:semiHidden="1" w:unhideWhenUsed="1"/>
-    <w:lsdException w:name="annotation reference" w:semiHidden="1" w:unhideWhenUsed="1"/>
-    <w:lsdException w:name="line number" w:semiHidden="1" w:unhideWhenUsed="1"/>
-    <w:lsdException w:name="page number" w:semiHidden="1" w:unhideWhenUsed="1"/>
-    <w:lsdException w:name="endnote reference" w:semiHidden="1" w:unhideWhenUsed="1"/>
-    <w:lsdException w:name="endnote text" w:semiHidden="1" w:unhideWhenUsed="1"/>
-    <w:lsdException w:name="table of authorities" w:semiHidden="1" w:unhideWhenUsed="1"/>
-    <w:lsdException w:name="macro" w:semiHidden="1" w:unhideWhenUsed="1"/>
-    <w:lsdException w:name="toa heading" w:semiHidden="1" w:unhideWhenUsed="1"/>
-    <w:lsdException w:name="List" w:semiHidden="1" w:unhideWhenUsed="1"/>
-    <w:lsdException w:name="List Bullet" w:semiHidden="1" w:unhideWhenUsed="1"/>
-    <w:lsdException w:name="List Number" w:semiHidden="1" w:unhideWhenUsed="1"/>
-    <w:lsdException w:name="List 2" w:semiHidden="1" w:unhideWhenUsed="1"/>
-    <w:lsdException w:name="List 3" w:semiHidden="1" w:unhideWhenUsed="1"/>
-    <w:lsdException w:name="List 4" w:semiHidden="1" w:unhideWhenUsed="1"/>
-    <w:lsdException w:name="List 5" w:semiHidden="1" w:unhideWhenUsed="1"/>
-    <w:lsdException w:name="List Bullet 2" w:semiHidden="1" w:unhideWhenUsed="1"/>
-    <w:lsdException w:name="List Bullet 3" w:semiHidden="1" w:unhideWhenUsed="1"/>
-    <w:lsdException w:name="List Bullet 4" w:semiHidden="1" w:unhideWhenUsed="1"/>
-    <w:lsdException w:name="List Bullet 5" w:semiHidden="1" w:unhideWhenUsed="1"/>
-    <w:lsdException w:name="List Number 2" w:semiHidden="1" w:unhideWhenUsed="1"/>
-    <w:lsdException w:name="List Number 3" w:semiHidden="1" w:unhideWhenUsed="1"/>
-    <w:lsdException w:name="List Number 4" w:semiHidden="1" w:unhideWhenUsed="1"/>
-    <w:lsdException w:name="List Number 5" w:semiHidden="1" w:unhideWhenUsed="1"/>
-    <w:lsdException w:name="Title" w:uiPriority="10" w:qFormat="1"/>
-    <w:lsdException w:name="Closing" w:semiHidden="1" w:unhideWhenUsed="1"/>
-    <w:lsdException w:name="Signature" w:semiHidden="1" w:unhideWhenUsed="1"/>
-    <w:lsdException w:name="Default Paragraph Font" w:semiHidden="1" w:uiPriority="1" w:unhideWhenUsed="1"/>
-    <w:lsdException w:name="Body Text" w:semiHidden="1" w:unhideWhenUsed="1"/>
-    <w:lsdException w:name="Body Text Indent" w:semiHidden="1" w:unhideWhenUsed="1"/>
-    <w:lsdException w:name="List Continue" w:semiHidden="1" w:unhideWhenUsed="1"/>
-    <w:lsdException w:name="List Continue 2" w:semiHidden="1" w:unhideWhenUsed="1"/>
-    <w:lsdException w:name="List Continue 3" w:semiHidden="1" w:unhideWhenUsed="1"/>
-    <w:lsdException w:name="List Continue 4" w:semiHidden="1" w:unhideWhenUsed="1"/>
-    <w:lsdException w:name="List Continue 5" w:semiHidden="1" w:unhideWhenUsed="1"/>
-    <w:lsdException w:name="Message Header" w:semiHidden="1" w:unhideWhenUsed="1"/>
-    <w:lsdException w:name="Subtitle" w:uiPriority="11" w:qFormat="1"/>
-    <w:lsdException w:name="Salutation" w:semiHidden="1" w:unhideWhenUsed="1"/>
-    <w:lsdException w:name="Date" w:semiHidden="1" w:unhideWhenUsed="1"/>
-    <w:lsdException w:name="Body Text First Indent" w:semiHidden="1" w:unhideWhenUsed="1"/>
-    <w:lsdException w:name="Body Text First Indent 2" w:semiHidden="1" w:unhideWhenUsed="1"/>
-    <w:lsdException w:name="Note Heading" w:semiHidden="1" w:unhideWhenUsed="1"/>
-    <w:lsdException w:name="Body Text 2" w:semiHidden="1" w:unhideWhenUsed="1"/>
-    <w:lsdException w:name="Body Text 3" w:semiHidden="1" w:unhideWhenUsed="1"/>
-    <w:lsdException w:name="Body Text Indent 2" w:semiHidden="1" w:unhideWhenUsed="1"/>
-    <w:lsdException w:name="Body Text Indent 3" w:semiHidden="1" w:unhideWhenUsed="1"/>
-    <w:lsdException w:name="Block Text" w:semiHidden="1" w:unhideWhenUsed="1"/>
-    <w:lsdException w:name="Hyperlink" w:semiHidden="1" w:unhideWhenUsed="1"/>
-    <w:lsdException w:name="FollowedHyperlink" w:semiHidden="1" w:unhideWhenUsed="1"/>
-    <w:lsdException w:name="Strong" w:uiPriority="22" w:qFormat="1"/>
-    <w:lsdException w:name="Emphasis" w:uiPriority="20" w:qFormat="1"/>
-    <w:lsdException w:name="Document Map" w:semiHidden="1" w:unhideWhenUsed="1"/>
-    <w:lsdException w:name="Plain Text" w:semiHidden="1" w:unhideWhenUsed="1"/>
-    <w:lsdException w:name="E-mail Signature" w:semiHidden="1" w:unhideWhenUsed="1"/>
-    <w:lsdException w:name="HTML Top of Form" w:semiHidden="1" w:unhideWhenUsed="1"/>
-    <w:lsdException w:name="HTML Bottom of Form" w:semiHidden="1" w:unhideWhenUsed="1"/>
-    <w:lsdException w:name="Normal (Web)" w:semiHidden="1" w:unhideWhenUsed="1"/>
-    <w:lsdException w:name="HTML Acronym" w:semiHidden="1" w:unhideWhenUsed="1"/>
-    <w:lsdException w:name="HTML Address" w:semiHidden="1" w:unhideWhenUsed="1"/>
-    <w:lsdException w:name="HTML Cite" w:semiHidden="1" w:unhideWhenUsed="1"/>
-    <w:lsdException w:name="HTML Code" w:semiHidden="1" w:unhideWhenUsed="1"/>
-    <w:lsdException w:name="HTML Definition" w:semiHidden="1" w:unhideWhenUsed="1"/>
-    <w:lsdException w:name="HTML Keyboard" w:semiHidden="1" w:unhideWhenUsed="1"/>
-    <w:lsdException w:name="HTML Preformatted" w:semiHidden="1" w:unhideWhenUsed="1"/>
-    <w:lsdException w:name="HTML Sample" w:semiHidden="1" w:unhideWhenUsed="1"/>
-    <w:lsdException w:name="HTML Typewriter" w:semiHidden="1" w:unhideWhenUsed="1"/>
-    <w:lsdException w:name="HTML Variable" w:semiHidden="1" w:unhideWhenUsed="1"/>
-    <w:lsdException w:name="Normal Table" w:semiHidden="1" w:unhideWhenUsed="1"/>
-    <w:lsdException w:name="annotation subject" w:semiHidden="1" w:unhideWhenUsed="1"/>
-    <w:lsdException w:name="No List" w:semiHidden="1" w:unhideWhenUsed="1"/>
-    <w:lsdException w:name="Outline List 1" w:semiHidden="1" w:unhideWhenUsed="1"/>
-    <w:lsdException w:name="Outline List 2" w:semiHidden="1" w:unhideWhenUsed="1"/>
-    <w:lsdException w:name="Outline List 3" w:semiHidden="1" w:unhideWhenUsed="1"/>
-    <w:lsdException w:name="Table Simple 1" w:semiHidden="1" w:unhideWhenUsed="1"/>
-    <w:lsdException w:name="Table Simple 2" w:semiHidden="1" w:unhideWhenUsed="1"/>
-    <w:lsdException w:name="Table Simple 3" w:semiHidden="1" w:unhideWhenUsed="1"/>
-    <w:lsdException w:name="Table Classic 1" w:semiHidden="1" w:unhideWhenUsed="1"/>
-    <w:lsdException w:name="Table Classic 2" w:semiHidden="1" w:unhideWhenUsed="1"/>
-    <w:lsdException w:name="Table Classic 3" w:semiHidden="1" w:unhideWhenUsed="1"/>
-    <w:lsdException w:name="Table Classic 4" w:semiHidden="1" w:unhideWhenUsed="1"/>
-    <w:lsdException w:name="Table Colorful 1" w:semiHidden="1" w:unhideWhenUsed="1"/>
-    <w:lsdException w:name="Table Colorful 2" w:semiHidden="1" w:unhideWhenUsed="1"/>
-    <w:lsdException w:name="Table Colorful 3" w:semiHidden="1" w:unhideWhenUsed="1"/>
-    <w:lsdException w:name="Table Columns 1" w:semiHidden="1" w:unhideWhenUsed="1"/>
-    <w:lsdException w:name="Table Columns 2" w:semiHidden="1" w:unhideWhenUsed="1"/>
-    <w:lsdException w:name="Table Columns 3" w:semiHidden="1" w:unhideWhenUsed="1"/>
-    <w:lsdException w:name="Table Columns 4" w:semiHidden="1" w:unhideWhenUsed="1"/>
-    <w:lsdException w:name="Table Columns 5" w:semiHidden="1" w:unhideWhenUsed="1"/>
-    <w:lsdException w:name="Table Grid 1" w:semiHidden="1" w:unhideWhenUsed="1"/>
-    <w:lsdException w:name="Table Grid 2" w:semiHidden="1" w:unhideWhenUsed="1"/>
-    <w:lsdException w:name="Table Grid 3" w:semiHidden="1" w:unhideWhenUsed="1"/>
-    <w:lsdException w:name="Table Grid 4" w:semiHidden="1" w:unhideWhenUsed="1"/>
-    <w:lsdException w:name="Table Grid 5" w:semiHidden="1" w:unhideWhenUsed="1"/>
-    <w:lsdException w:name="Table Grid 6" w:semiHidden="1" w:unhideWhenUsed="1"/>
-    <w:lsdException w:name="Table Grid 7" w:semiHidden="1" w:unhideWhenUsed="1"/>
-    <w:lsdException w:name="Table Grid 8" w:semiHidden="1" w:unhideWhenUsed="1"/>
-    <w:lsdException w:name="Table List 1" w:semiHidden="1" w:unhideWhenUsed="1"/>
-    <w:lsdException w:name="Table List 2" w:semiHidden="1" w:unhideWhenUsed="1"/>
-    <w:lsdException w:name="Table List 3" w:semiHidden="1" w:unhideWhenUsed="1"/>
-    <w:lsdException w:name="Table List 4" w:semiHidden="1" w:unhideWhenUsed="1"/>
-    <w:lsdException w:name="Table List 5" w:semiHidden="1" w:unhideWhenUsed="1"/>
-    <w:lsdException w:name="Table List 6" w:semiHidden="1" w:unhideWhenUsed="1"/>
-    <w:lsdException w:name="Table List 7" w:semiHidden="1" w:unhideWhenUsed="1"/>
-    <w:lsdException w:name="Table List 8" w:semiHidden="1" w:unhideWhenUsed="1"/>
-    <w:lsdException w:name="Table 3D effects 1" w:semiHidden="1" w:unhideWhenUsed="1"/>
-    <w:lsdException w:name="Table 3D effects 2" w:semiHidden="1" w:unhideWhenUsed="1"/>
-    <w:lsdException w:name="Table 3D effects 3" w:semiHidden="1" w:unhideWhenUsed="1"/>
-    <w:lsdException w:name="Table Contemporary" w:semiHidden="1" w:unhideWhenUsed="1"/>
-    <w:lsdException w:name="Table Elegant" w:semiHidden="1" w:unhideWhenUsed="1"/>
-    <w:lsdException w:name="Table Professional" w:semiHidden="1" w:unhideWhenUsed="1"/>
-    <w:lsdException w:name="Table Subtle 1" w:semiHidden="1" w:unhideWhenUsed="1"/>
-    <w:lsdException w:name="Table Subtle 2" w:semiHidden="1" w:unhideWhenUsed="1"/>
-    <w:lsdException w:name="Table Web 1" w:semiHidden="1" w:unhideWhenUsed="1"/>
-    <w:lsdException w:name="Table Web 2" w:semiHidden="1" w:unhideWhenUsed="1"/>
-    <w:lsdException w:name="Table Web 3" w:semiHidden="1" w:unhideWhenUsed="1"/>
-    <w:lsdException w:name="Balloon Text" w:semiHidden="1" w:unhideWhenUsed="1"/>
-    <w:lsdException w:name="Table Grid" w:uiPriority="39"/>
-    <w:lsdException w:name="Table Theme" w:semiHidden="1" w:unhideWhenUsed="1"/>
-    <w:lsdException w:name="Placeholder Text" w:semiHidden="1"/>
-    <w:lsdException w:name="No Spacing" w:uiPriority="1" w:qFormat="1"/>
-    <w:lsdException w:name="Light Shading" w:uiPriority="60"/>
-    <w:lsdException w:name="Light List" w:uiPriority="61"/>
-    <w:lsdException w:name="Light Grid" w:uiPriority="62"/>
-    <w:lsdException w:name="Medium Shading 1" w:uiPriority="63"/>
-    <w:lsdException w:name="Medium Shading 2" w:uiPriority="64"/>
-    <w:lsdException w:name="Medium List 1" w:uiPriority="65"/>
-    <w:lsdException w:name="Medium List 2" w:uiPriority="66"/>
-    <w:lsdException w:name="Medium Grid 1" w:uiPriority="67"/>
-    <w:lsdException w:name="Medium Grid 2" w:uiPriority="68"/>
-    <w:lsdException w:name="Medium Grid 3" w:uiPriority="69"/>
-    <w:lsdException w:name="Dark List" w:uiPriority="70"/>
-    <w:lsdException w:name="Colorful Shading" w:uiPriority="71"/>
-    <w:lsdException w:name="Colorful List" w:uiPriority="72"/>
-    <w:lsdException w:name="Colorful Grid" w:uiPriority="73"/>
-    <w:lsdException w:name="Light Shading Accent 1" w:uiPriority="60"/>
-    <w:lsdException w:name="Light List Accent 1" w:uiPriority="61"/>
-    <w:lsdException w:name="Light Grid Accent 1" w:uiPriority="62"/>
-    <w:lsdException w:name="Medium Shading 1 Accent 1" w:uiPriority="63"/>
-    <w:lsdException w:name="Medium Shading 2 Accent 1" w:uiPriority="64"/>
-    <w:lsdException w:name="Medium List 1 Accent 1" w:uiPriority="65"/>
-    <w:lsdException w:name="Revision" w:semiHidden="1"/>
-    <w:lsdException w:name="List Paragraph" w:uiPriority="34" w:qFormat="1"/>
-    <w:lsdException w:name="Quote" w:uiPriority="29" w:qFormat="1"/>
-    <w:lsdException w:name="Intense Quote" w:uiPriority="30" w:qFormat="1"/>
-    <w:lsdException w:name="Medium List 2 Accent 1" w:uiPriority="66"/>
-    <w:lsdException w:name="Medium Grid 1 Accent 1" w:uiPriority="67"/>
-    <w:lsdException w:name="Medium Grid 2 Accent 1" w:uiPriority="68"/>
-    <w:lsdException w:name="Medium Grid 3 Accent 1" w:uiPriority="69"/>
-    <w:lsdException w:name="Dark List Accent 1" w:uiPriority="70"/>
-    <w:lsdException w:name="Colorful Shading Accent 1" w:uiPriority="71"/>
-    <w:lsdException w:name="Colorful List Accent 1" w:uiPriority="72"/>
-    <w:lsdException w:name="Colorful Grid Accent 1" w:uiPriority="73"/>
-    <w:lsdException w:name="Light Shading Accent 2" w:uiPriority="60"/>
-    <w:lsdException w:name="Light List Accent 2" w:uiPriority="61"/>
-    <w:lsdException w:name="Light Grid Accent 2" w:uiPriority="62"/>
-    <w:lsdException w:name="Medium Shading 1 Accent 2" w:uiPriority="63"/>
-    <w:lsdException w:name="Medium Shading 2 Accent 2" w:uiPriority="64"/>
-    <w:lsdException w:name="Medium List 1 Accent 2" w:uiPriority="65"/>
-    <w:lsdException w:name="Medium List 2 Accent 2" w:uiPriority="66"/>
-    <w:lsdException w:name="Medium Grid 1 Accent 2" w:uiPriority="67"/>
-    <w:lsdException w:name="Medium Grid 2 Accent 2" w:uiPriority="68"/>
-    <w:lsdException w:name="Medium Grid 3 Accent 2" w:uiPriority="69"/>
-    <w:lsdException w:name="Dark List Accent 2" w:uiPriority="70"/>
-    <w:lsdException w:name="Colorful Shading Accent 2" w:uiPriority="71"/>
-    <w:lsdException w:name="Colorful List Accent 2" w:uiPriority="72"/>
-    <w:lsdException w:name="Colorful Grid Accent 2" w:uiPriority="73"/>
-    <w:lsdException w:name="Light Shading Accent 3" w:uiPriority="60"/>
-    <w:lsdException w:name="Light List Accent 3" w:uiPriority="61"/>
-    <w:lsdException w:name="Light Grid Accent 3" w:uiPriority="62"/>
-    <w:lsdException w:name="Medium Shading 1 Accent 3" w:uiPriority="63"/>
-    <w:lsdException w:name="Medium Shading 2 Accent 3" w:uiPriority="64"/>
-    <w:lsdException w:name="Medium List 1 Accent 3" w:uiPriority="65"/>
-    <w:lsdException w:name="Medium List 2 Accent 3" w:uiPriority="66"/>
-    <w:lsdException w:name="Medium Grid 1 Accent 3" w:uiPriority="67"/>
-    <w:lsdException w:name="Medium Grid 2 Accent 3" w:uiPriority="68"/>
-    <w:lsdException w:name="Medium Grid 3 Accent 3" w:uiPriority="69"/>
-    <w:lsdException w:name="Dark List Accent 3" w:uiPriority="70"/>
-    <w:lsdException w:name="Colorful Shading Accent 3" w:uiPriority="71"/>
-    <w:lsdException w:name="Colorful List Accent 3" w:uiPriority="72"/>
-    <w:lsdException w:name="Colorful Grid Accent 3" w:uiPriority="73"/>
-    <w:lsdException w:name="Light Shading Accent 4" w:uiPriority="60"/>
-    <w:lsdException w:name="Light List Accent 4" w:uiPriority="61"/>
-    <w:lsdException w:name="Light Grid Accent 4" w:uiPriority="62"/>
-    <w:lsdException w:name="Medium Shading 1 Accent 4" w:uiPriority="63"/>
-    <w:lsdException w:name="Medium Shading 2 Accent 4" w:uiPriority="64"/>
-    <w:lsdException w:name="Medium List 1 Accent 4" w:uiPriority="65"/>
-    <w:lsdException w:name="Medium List 2 Accent 4" w:uiPriority="66"/>
-    <w:lsdException w:name="Medium Grid 1 Accent 4" w:uiPriority="67"/>
-    <w:lsdException w:name="Medium Grid 2 Accent 4" w:uiPriority="68"/>
-    <w:lsdException w:name="Medium Grid 3 Accent 4" w:uiPriority="69"/>
-    <w:lsdException w:name="Dark List Accent 4" w:uiPriority="70"/>
-    <w:lsdException w:name="Colorful Shading Accent 4" w:uiPriority="71"/>
-    <w:lsdException w:name="Colorful List Accent 4" w:uiPriority="72"/>
-    <w:lsdException w:name="Colorful Grid Accent 4" w:uiPriority="73"/>
-    <w:lsdException w:name="Light Shading Accent 5" w:uiPriority="60"/>
-    <w:lsdException w:name="Light List Accent 5" w:uiPriority="61"/>
-    <w:lsdException w:name="Light Grid Accent 5" w:uiPriority="62"/>
-    <w:lsdException w:name="Medium Shading 1 Accent 5" w:uiPriority="63"/>
-    <w:lsdException w:name="Medium Shading 2 Accent 5" w:uiPriority="64"/>
-    <w:lsdException w:name="Medium List 1 Accent 5" w:uiPriority="65"/>
-    <w:lsdException w:name="Medium List 2 Accent 5" w:uiPriority="66"/>
-    <w:lsdException w:name="Medium Grid 1 Accent 5" w:uiPriority="67"/>
-    <w:lsdException w:name="Medium Grid 2 Accent 5" w:uiPriority="68"/>
-    <w:lsdException w:name="Medium Grid 3 Accent 5" w:uiPriority="69"/>
-    <w:lsdException w:name="Dark List Accent 5" w:uiPriority="70"/>
-    <w:lsdException w:name="Colorful Shading Accent 5" w:uiPriority="71"/>
-    <w:lsdException w:name="Colorful List Accent 5" w:uiPriority="72"/>
-    <w:lsdException w:name="Colorful Grid Accent 5" w:uiPriority="73"/>
-    <w:lsdException w:name="Light Shading Accent 6" w:uiPriority="60"/>
-    <w:lsdException w:name="Light List Accent 6" w:uiPriority="61"/>
-    <w:lsdException w:name="Light Grid Accent 6" w:uiPriority="62"/>
-    <w:lsdException w:name="Medium Shading 1 Accent 6" w:uiPriority="63"/>
-    <w:lsdException w:name="Medium Shading 2 Accent 6" w:uiPriority="64"/>
-    <w:lsdException w:name="Medium List 1 Accent 6" w:uiPriority="65"/>
-    <w:lsdException w:name="Medium List 2 Accent 6" w:uiPriority="66"/>
-    <w:lsdException w:name="Medium Grid 1 Accent 6" w:uiPriority="67"/>
-    <w:lsdException w:name="Medium Grid 2 Accent 6" w:uiPriority="68"/>
-    <w:lsdException w:name="Medium Grid 3 Accent 6" w:uiPriority="69"/>
-    <w:lsdException w:name="Dark List Accent 6" w:uiPriority="70"/>
-    <w:lsdException w:name="Colorful Shading Accent 6" w:uiPriority="71"/>
-    <w:lsdException w:name="Colorful List Accent 6" w:uiPriority="72"/>
-    <w:lsdException w:name="Colorful Grid Accent 6" w:uiPriority="73"/>
-    <w:lsdException w:name="Subtle Emphasis" w:uiPriority="19" w:qFormat="1"/>
-    <w:lsdException w:name="Intense Emphasis" w:uiPriority="21" w:qFormat="1"/>
-    <w:lsdException w:name="Subtle Reference" w:uiPriority="31" w:qFormat="1"/>
-    <w:lsdException w:name="Intense Reference" w:uiPriority="32" w:qFormat="1"/>
-    <w:lsdException w:name="Book Title" w:uiPriority="33" w:qFormat="1"/>
-    <w:lsdException w:name="Bibliography" w:semiHidden="1" w:uiPriority="37" w:unhideWhenUsed="1"/>
-    <w:lsdException w:name="TOC Heading" w:semiHidden="1" w:uiPriority="39" w:unhideWhenUsed="1" w:qFormat="1"/>
-    <w:lsdException w:name="Plain Table 1" w:uiPriority="41"/>
-    <w:lsdException w:name="Plain Table 2" w:uiPriority="42"/>
-    <w:lsdException w:name="Plain Table 3" w:uiPriority="43"/>
-    <w:lsdException w:name="Plain Table 4" w:uiPriority="44"/>
-    <w:lsdException w:name="Plain Table 5" w:uiPriority="45"/>
-    <w:lsdException w:name="Grid Table Light" w:uiPriority="40"/>
-    <w:lsdException w:name="Grid Table 1 Light" w:uiPriority="46"/>
-    <w:lsdException w:name="Grid Table 2" w:uiPriority="47"/>
-    <w:lsdException w:name="Grid Table 3" w:uiPriority="48"/>
-    <w:lsdException w:name="Grid Table 4" w:uiPriority="49"/>
-    <w:lsdException w:name="Grid Table 5 Dark" w:uiPriority="50"/>
-    <w:lsdException w:name="Grid Table 6 Colorful" w:uiPriority="51"/>
-    <w:lsdException w:name="Grid Table 7 Colorful" w:uiPriority="52"/>
-    <w:lsdException w:name="Grid Table 1 Light Accent 1" w:uiPriority="46"/>
-    <w:lsdException w:name="Grid Table 2 Accent 1" w:uiPriority="47"/>
-    <w:lsdException w:name="Grid Table 3 Accent 1" w:uiPriority="48"/>
-    <w:lsdException w:name="Grid Table 4 Accent 1" w:uiPriority="49"/>
-    <w:lsdException w:name="Grid Table 5 Dark Accent 1" w:uiPriority="50"/>
-    <w:lsdException w:name="Grid Table 6 Colorful Accent 1" w:uiPriority="51"/>
-    <w:lsdException w:name="Grid Table 7 Colorful Accent 1" w:uiPriority="52"/>
-    <w:lsdException w:name="Grid Table 1 Light Accent 2" w:uiPriority="46"/>
-    <w:lsdException w:name="Grid Table 2 Accent 2" w:uiPriority="47"/>
-    <w:lsdException w:name="Grid Table 3 Accent 2" w:uiPriority="48"/>
-    <w:lsdException w:name="Grid Table 4 Accent 2" w:uiPriority="49"/>
-    <w:lsdException w:name="Grid Table 5 Dark Accent 2" w:uiPriority="50"/>
-    <w:lsdException w:name="Grid Table 6 Colorful Accent 2" w:uiPriority="51"/>
-    <w:lsdException w:name="Grid Table 7 Colorful Accent 2" w:uiPriority="52"/>
-    <w:lsdException w:name="Grid Table 1 Light Accent 3" w:uiPriority="46"/>
-    <w:lsdException w:name="Grid Table 2 Accent 3" w:uiPriority="47"/>
-    <w:lsdException w:name="Grid Table 3 Accent 3" w:uiPriority="48"/>
-    <w:lsdException w:name="Grid Table 4 Accent 3" w:uiPriority="49"/>
-    <w:lsdException w:name="Grid Table 5 Dark Accent 3" w:uiPriority="50"/>
-    <w:lsdException w:name="Grid Table 6 Colorful Accent 3" w:uiPriority="51"/>
-    <w:lsdException w:name="Grid Table 7 Colorful Accent 3" w:uiPriority="52"/>
-    <w:lsdException w:name="Grid Table 1 Light Accent 4" w:uiPriority="46"/>
-    <w:lsdException w:name="Grid Table 2 Accent 4" w:uiPriority="47"/>
-    <w:lsdException w:name="Grid Table 3 Accent 4" w:uiPriority="48"/>
-    <w:lsdException w:name="Grid Table 4 Accent 4" w:uiPriority="49"/>
-    <w:lsdException w:name="Grid Table 5 Dark Accent 4" w:uiPriority="50"/>
-    <w:lsdException w:name="Grid Table 6 Colorful Accent 4" w:uiPriority="51"/>
-    <w:lsdException w:name="Grid Table 7 Colorful Accent 4" w:uiPriority="52"/>
-    <w:lsdException w:name="Grid Table 1 Light Accent 5" w:uiPriority="46"/>
-    <w:lsdException w:name="Grid Table 2 Accent 5" w:uiPriority="47"/>
-    <w:lsdException w:name="Grid Table 3 Accent 5" w:uiPriority="48"/>
-    <w:lsdException w:name="Grid Table 4 Accent 5" w:uiPriority="49"/>
-    <w:lsdException w:name="Grid Table 5 Dark Accent 5" w:uiPriority="50"/>
-    <w:lsdException w:name="Grid Table 6 Colorful Accent 5" w:uiPriority="51"/>
-    <w:lsdException w:name="Grid Table 7 Colorful Accent 5" w:uiPriority="52"/>
-    <w:lsdException w:name="Grid Table 1 Light Accent 6" w:uiPriority="46"/>
-    <w:lsdException w:name="Grid Table 2 Accent 6" w:uiPriority="47"/>
-    <w:lsdException w:name="Grid Table 3 Accent 6" w:uiPriority="48"/>
-    <w:lsdException w:name="Grid Table 4 Accent 6" w:uiPriority="49"/>
-    <w:lsdException w:name="Grid Table 5 Dark Accent 6" w:uiPriority="50"/>
-    <w:lsdException w:name="Grid Table 6 Colorful Accent 6" w:uiPriority="51"/>
-    <w:lsdException w:name="Grid Table 7 Colorful Accent 6" w:uiPriority="52"/>
-    <w:lsdException w:name="List Table 1 Light" w:uiPriority="46"/>
-    <w:lsdException w:name="List Table 2" w:uiPriority="47"/>
-    <w:lsdException w:name="List Table 3" w:uiPriority="48"/>
-    <w:lsdException w:name="List Table 4" w:uiPriority="49"/>
-    <w:lsdException w:name="List Table 5 Dark" w:uiPriority="50"/>
-    <w:lsdException w:name="List Table 6 Colorful" w:uiPriority="51"/>
-    <w:lsdException w:name="List Table 7 Colorful" w:uiPriority="52"/>
-    <w:lsdException w:name="List Table 1 Light Accent 1" w:uiPriority="46"/>
-    <w:lsdException w:name="List Table 2 Accent 1" w:uiPriority="47"/>
-    <w:lsdException w:name="List Table 3 Accent 1" w:uiPriority="48"/>
-    <w:lsdException w:name="List Table 4 Accent 1" w:uiPriority="49"/>
-    <w:lsdException w:name="List Table 5 Dark Accent 1" w:uiPriority="50"/>
-    <w:lsdException w:name="List Table 6 Colorful Accent 1" w:uiPriority="51"/>
-    <w:lsdException w:name="List Table 7 Colorful Accent 1" w:uiPriority="52"/>
-    <w:lsdException w:name="List Table 1 Light Accent 2" w:uiPriority="46"/>
-    <w:lsdException w:name="List Table 2 Accent 2" w:uiPriority="47"/>
-    <w:lsdException w:name="List Table 3 Accent 2" w:uiPriority="48"/>
-    <w:lsdException w:name="List Table 4 Accent 2" w:uiPriority="49"/>
-    <w:lsdException w:name="List Table 5 Dark Accent 2" w:uiPriority="50"/>
-    <w:lsdException w:name="List Table 6 Colorful Accent 2" w:uiPriority="51"/>
-    <w:lsdException w:name="List Table 7 Colorful Accent 2" w:uiPriority="52"/>
-    <w:lsdException w:name="List Table 1 Light Accent 3" w:uiPriority="46"/>
-    <w:lsdException w:name="List Table 2 Accent 3" w:uiPriority="47"/>
-    <w:lsdException w:name="List Table 3 Accent 3" w:uiPriority="48"/>
-    <w:lsdException w:name="List Table 4 Accent 3" w:uiPriority="49"/>
-    <w:lsdException w:name="List Table 5 Dark Accent 3" w:uiPriority="50"/>
-    <w:lsdException w:name="List Table 6 Colorful Accent 3" w:uiPriority="51"/>
-    <w:lsdException w:name="List Table 7 Colorful Accent 3" w:uiPriority="52"/>
-    <w:lsdException w:name="List Table 1 Light Accent 4" w:uiPriority="46"/>
-    <w:lsdException w:name="List Table 2 Accent 4" w:uiPriority="47"/>
-    <w:lsdException w:name="List Table 3 Accent 4" w:uiPriority="48"/>
-    <w:lsdException w:name="List Table 4 Accent 4" w:uiPriority="49"/>
-    <w:lsdException w:name="List Table 5 Dark Accent 4" w:uiPriority="50"/>
-    <w:lsdException w:name="List Table 6 Colorful Accent 4" w:uiPriority="51"/>
-    <w:lsdException w:name="List Table 7 Colorful Accent 4" w:uiPriority="52"/>
-    <w:lsdException w:name="List Table 1 Light Accent 5" w:uiPriority="46"/>
-    <w:lsdException w:name="List Table 2 Accent 5" w:uiPriority="47"/>
-    <w:lsdException w:name="List Table 3 Accent 5" w:uiPriority="48"/>
-    <w:lsdException w:name="List Table 4 Accent 5" w:uiPriority="49"/>
-    <w:lsdException w:name="List Table 5 Dark Accent 5" w:uiPriority="50"/>
-    <w:lsdException w:name="List Table 6 Colorful Accent 5" w:uiPriority="51"/>
-    <w:lsdException w:name="List Table 7 Colorful Accent 5" w:uiPriority="52"/>
-    <w:lsdException w:name="List Table 1 Light Accent 6" w:uiPriority="46"/>
-    <w:lsdException w:name="List Table 2 Accent 6" w:uiPriority="47"/>
-    <w:lsdException w:name="List Table 3 Accent 6" w:uiPriority="48"/>
-    <w:lsdException w:name="List Table 4 Accent 6" w:uiPriority="49"/>
-    <w:lsdException w:name="List Table 5 Dark Accent 6" w:uiPriority="50"/>
-    <w:lsdException w:name="List Table 6 Colorful Accent 6" w:uiPriority="51"/>
-    <w:lsdException w:name="List Table 7 Colorful Accent 6" w:uiPriority="52"/>
+  <w:latentStyles w:defLockedState="0" w:defUIPriority="99" w:defSemiHidden="1" w:defUnhideWhenUsed="1" w:defQFormat="0" w:count="267">
+    <w:lsdException w:name="Normal" w:semiHidden="0" w:uiPriority="0" w:unhideWhenUsed="0" w:qFormat="1"/>
+    <w:lsdException w:name="heading 1" w:semiHidden="0" w:uiPriority="9" w:unhideWhenUsed="0" w:qFormat="1"/>
+    <w:lsdException w:name="heading 2" w:uiPriority="9" w:qFormat="1"/>
+    <w:lsdException w:name="heading 3" w:uiPriority="9" w:qFormat="1"/>
+    <w:lsdException w:name="heading 4" w:uiPriority="9" w:qFormat="1"/>
+    <w:lsdException w:name="heading 5" w:uiPriority="9" w:qFormat="1"/>
+    <w:lsdException w:name="heading 6" w:uiPriority="9" w:qFormat="1"/>
+    <w:lsdException w:name="heading 7" w:uiPriority="9" w:qFormat="1"/>
+    <w:lsdException w:name="heading 8" w:uiPriority="9" w:qFormat="1"/>
+    <w:lsdException w:name="heading 9" w:uiPriority="9" w:qFormat="1"/>
+    <w:lsdException w:name="toc 1" w:uiPriority="39"/>
+    <w:lsdException w:name="toc 2" w:uiPriority="39"/>
+    <w:lsdException w:name="toc 3" w:uiPriority="39"/>
+    <w:lsdException w:name="toc 4" w:uiPriority="39"/>
+    <w:lsdException w:name="toc 5" w:uiPriority="39"/>
+    <w:lsdException w:name="toc 6" w:uiPriority="39"/>
+    <w:lsdException w:name="toc 7" w:uiPriority="39"/>
+    <w:lsdException w:name="toc 8" w:uiPriority="39"/>
+    <w:lsdException w:name="toc 9" w:uiPriority="39"/>
+    <w:lsdException w:name="caption" w:uiPriority="35" w:qFormat="1"/>
+    <w:lsdException w:name="Title" w:semiHidden="0" w:uiPriority="10" w:unhideWhenUsed="0" w:qFormat="1"/>
+    <w:lsdException w:name="Default Paragraph Font" w:uiPriority="1"/>
+    <w:lsdException w:name="Subtitle" w:semiHidden="0" w:uiPriority="11" w:unhideWhenUsed="0" w:qFormat="1"/>
+    <w:lsdException w:name="Strong" w:semiHidden="0" w:uiPriority="22" w:unhideWhenUsed="0" w:qFormat="1"/>
+    <w:lsdException w:name="Emphasis" w:semiHidden="0" w:uiPriority="20" w:unhideWhenUsed="0" w:qFormat="1"/>
+    <w:lsdException w:name="Table Grid" w:semiHidden="0" w:uiPriority="39" w:unhideWhenUsed="0"/>
+    <w:lsdException w:name="Placeholder Text" w:unhideWhenUsed="0"/>
+    <w:lsdException w:name="No Spacing" w:semiHidden="0" w:uiPriority="1" w:unhideWhenUsed="0" w:qFormat="1"/>
+    <w:lsdException w:name="Light Shading" w:semiHidden="0" w:uiPriority="60" w:unhideWhenUsed="0"/>
+    <w:lsdException w:name="Light List" w:semiHidden="0" w:uiPriority="61" w:unhideWhenUsed="0"/>
+    <w:lsdException w:name="Light Grid" w:semiHidden="0" w:uiPriority="62" w:unhideWhenUsed="0"/>
+    <w:lsdException w:name="Medium Shading 1" w:semiHidden="0" w:uiPriority="63" w:unhideWhenUsed="0"/>
+    <w:lsdException w:name="Medium Shading 2" w:semiHidden="0" w:uiPriority="64" w:unhideWhenUsed="0"/>
+    <w:lsdException w:name="Medium List 1" w:semiHidden="0" w:uiPriority="65" w:unhideWhenUsed="0"/>
+    <w:lsdException w:name="Medium List 2" w:semiHidden="0" w:uiPriority="66" w:unhideWhenUsed="0"/>
+    <w:lsdException w:name="Medium Grid 1" w:semiHidden="0" w:uiPriority="67" w:unhideWhenUsed="0"/>
+    <w:lsdException w:name="Medium Grid 2" w:semiHidden="0" w:uiPriority="68" w:unhideWhenUsed="0"/>
+    <w:lsdException w:name="Medium Grid 3" w:semiHidden="0" w:uiPriority="69" w:unhideWhenUsed="0"/>
+    <w:lsdException w:name="Dark List" w:semiHidden="0" w:uiPriority="70" w:unhideWhenUsed="0"/>
+    <w:lsdException w:name="Colorful Shading" w:semiHidden="0" w:uiPriority="71" w:unhideWhenUsed="0"/>
+    <w:lsdException w:name="Colorful List" w:semiHidden="0" w:uiPriority="72" w:unhideWhenUsed="0"/>
+    <w:lsdException w:name="Colorful Grid" w:semiHidden="0" w:uiPriority="73" w:unhideWhenUsed="0"/>
+    <w:lsdException w:name="Light Shading Accent 1" w:semiHidden="0" w:uiPriority="60" w:unhideWhenUsed="0"/>
+    <w:lsdException w:name="Light List Accent 1" w:semiHidden="0" w:uiPriority="61" w:unhideWhenUsed="0"/>
+    <w:lsdException w:name="Light Grid Accent 1" w:semiHidden="0" w:uiPriority="62" w:unhideWhenUsed="0"/>
+    <w:lsdException w:name="Medium Shading 1 Accent 1" w:semiHidden="0" w:uiPriority="63" w:unhideWhenUsed="0"/>
+    <w:lsdException w:name="Medium Shading 2 Accent 1" w:semiHidden="0" w:uiPriority="64" w:unhideWhenUsed="0"/>
+    <w:lsdException w:name="Medium List 1 Accent 1" w:semiHidden="0" w:uiPriority="65" w:unhideWhenUsed="0"/>
+    <w:lsdException w:name="Revision" w:unhideWhenUsed="0"/>
+    <w:lsdException w:name="List Paragraph" w:semiHidden="0" w:uiPriority="34" w:unhideWhenUsed="0" w:qFormat="1"/>
+    <w:lsdException w:name="Quote" w:semiHidden="0" w:uiPriority="29" w:unhideWhenUsed="0" w:qFormat="1"/>
+    <w:lsdException w:name="Intense Quote" w:semiHidden="0" w:uiPriority="30" w:unhideWhenUsed="0" w:qFormat="1"/>
+    <w:lsdException w:name="Medium List 2 Accent 1" w:semiHidden="0" w:uiPriority="66" w:unhideWhenUsed="0"/>
+    <w:lsdException w:name="Medium Grid 1 Accent 1" w:semiHidden="0" w:uiPriority="67" w:unhideWhenUsed="0"/>
+    <w:lsdException w:name="Medium Grid 2 Accent 1" w:semiHidden="0" w:uiPriority="68" w:unhideWhenUsed="0"/>
+    <w:lsdException w:name="Medium Grid 3 Accent 1" w:semiHidden="0" w:uiPriority="69" w:unhideWhenUsed="0"/>
+    <w:lsdException w:name="Dark List Accent 1" w:semiHidden="0" w:uiPriority="70" w:unhideWhenUsed="0"/>
+    <w:lsdException w:name="Colorful Shading Accent 1" w:semiHidden="0" w:uiPriority="71" w:unhideWhenUsed="0"/>
+    <w:lsdException w:name="Colorful List Accent 1" w:semiHidden="0" w:uiPriority="72" w:unhideWhenUsed="0"/>
+    <w:lsdException w:name="Colorful Grid Accent 1" w:semiHidden="0" w:uiPriority="73" w:unhideWhenUsed="0"/>
+    <w:lsdException w:name="Light Shading Accent 2" w:semiHidden="0" w:uiPriority="60" w:unhideWhenUsed="0"/>
+    <w:lsdException w:name="Light List Accent 2" w:semiHidden="0" w:uiPriority="61" w:unhideWhenUsed="0"/>
+    <w:lsdException w:name="Light Grid Accent 2" w:semiHidden="0" w:uiPriority="62" w:unhideWhenUsed="0"/>
+    <w:lsdException w:name="Medium Shading 1 Accent 2" w:semiHidden="0" w:uiPriority="63" w:unhideWhenUsed="0"/>
+    <w:lsdException w:name="Medium Shading 2 Accent 2" w:semiHidden="0" w:uiPriority="64" w:unhideWhenUsed="0"/>
+    <w:lsdException w:name="Medium List 1 Accent 2" w:semiHidden="0" w:uiPriority="65" w:unhideWhenUsed="0"/>
+    <w:lsdException w:name="Medium List 2 Accent 2" w:semiHidden="0" w:uiPriority="66" w:unhideWhenUsed="0"/>
+    <w:lsdException w:name="Medium Grid 1 Accent 2" w:semiHidden="0" w:uiPriority="67" w:unhideWhenUsed="0"/>
+    <w:lsdException w:name="Medium Grid 2 Accent 2" w:semiHidden="0" w:uiPriority="68" w:unhideWhenUsed="0"/>
+    <w:lsdException w:name="Medium Grid 3 Accent 2" w:semiHidden="0" w:uiPriority="69" w:unhideWhenUsed="0"/>
+    <w:lsdException w:name="Dark List Accent 2" w:semiHidden="0" w:uiPriority="70" w:unhideWhenUsed="0"/>
+    <w:lsdException w:name="Colorful Shading Accent 2" w:semiHidden="0" w:uiPriority="71" w:unhideWhenUsed="0"/>
+    <w:lsdException w:name="Colorful List Accent 2" w:semiHidden="0" w:uiPriority="72" w:unhideWhenUsed="0"/>
+    <w:lsdException w:name="Colorful Grid Accent 2" w:semiHidden="0" w:uiPriority="73" w:unhideWhenUsed="0"/>
+    <w:lsdException w:name="Light Shading Accent 3" w:semiHidden="0" w:uiPriority="60" w:unhideWhenUsed="0"/>
+    <w:lsdException w:name="Light List Accent 3" w:semiHidden="0" w:uiPriority="61" w:unhideWhenUsed="0"/>
+    <w:lsdException w:name="Light Grid Accent 3" w:semiHidden="0" w:uiPriority="62" w:unhideWhenUsed="0"/>
+    <w:lsdException w:name="Medium Shading 1 Accent 3" w:semiHidden="0" w:uiPriority="63" w:unhideWhenUsed="0"/>
+    <w:lsdException w:name="Medium Shading 2 Accent 3" w:semiHidden="0" w:uiPriority="64" w:unhideWhenUsed="0"/>
+    <w:lsdException w:name="Medium List 1 Accent 3" w:semiHidden="0" w:uiPriority="65" w:unhideWhenUsed="0"/>
+    <w:lsdException w:name="Medium List 2 Accent 3" w:semiHidden="0" w:uiPriority="66" w:unhideWhenUsed="0"/>
+    <w:lsdException w:name="Medium Grid 1 Accent 3" w:semiHidden="0" w:uiPriority="67" w:unhideWhenUsed="0"/>
+    <w:lsdException w:name="Medium Grid 2 Accent 3" w:semiHidden="0" w:uiPriority="68" w:unhideWhenUsed="0"/>
+    <w:lsdException w:name="Medium Grid 3 Accent 3" w:semiHidden="0" w:uiPriority="69" w:unhideWhenUsed="0"/>
+    <w:lsdException w:name="Dark List Accent 3" w:semiHidden="0" w:uiPriority="70" w:unhideWhenUsed="0"/>
+    <w:lsdException w:name="Colorful Shading Accent 3" w:semiHidden="0" w:uiPriority="71" w:unhideWhenUsed="0"/>
+    <w:lsdException w:name="Colorful List Accent 3" w:semiHidden="0" w:uiPriority="72" w:unhideWhenUsed="0"/>
+    <w:lsdException w:name="Colorful Grid Accent 3" w:semiHidden="0" w:uiPriority="73" w:unhideWhenUsed="0"/>
+    <w:lsdException w:name="Light Shading Accent 4" w:semiHidden="0" w:uiPriority="60" w:unhideWhenUsed="0"/>
+    <w:lsdException w:name="Light List Accent 4" w:semiHidden="0" w:uiPriority="61" w:unhideWhenUsed="0"/>
+    <w:lsdException w:name="Light Grid Accent 4" w:semiHidden="0" w:uiPriority="62" w:unhideWhenUsed="0"/>
+    <w:lsdException w:name="Medium Shading 1 Accent 4" w:semiHidden="0" w:uiPriority="63" w:unhideWhenUsed="0"/>
+    <w:lsdException w:name="Medium Shading 2 Accent 4" w:semiHidden="0" w:uiPriority="64" w:unhideWhenUsed="0"/>
+    <w:lsdException w:name="Medium List 1 Accent 4" w:semiHidden="0" w:uiPriority="65" w:unhideWhenUsed="0"/>
+    <w:lsdException w:name="Medium List 2 Accent 4" w:semiHidden="0" w:uiPriority="66" w:unhideWhenUsed="0"/>
+    <w:lsdException w:name="Medium Grid 1 Accent 4" w:semiHidden="0" w:uiPriority="67" w:unhideWhenUsed="0"/>
+    <w:lsdException w:name="Medium Grid 2 Accent 4" w:semiHidden="0" w:uiPriority="68" w:unhideWhenUsed="0"/>
+    <w:lsdException w:name="Medium Grid 3 Accent 4" w:semiHidden="0" w:uiPriority="69" w:unhideWhenUsed="0"/>
+    <w:lsdException w:name="Dark List Accent 4" w:semiHidden="0" w:uiPriority="70" w:unhideWhenUsed="0"/>
+    <w:lsdException w:name="Colorful Shading Accent 4" w:semiHidden="0" w:uiPriority="71" w:unhideWhenUsed="0"/>
+    <w:lsdException w:name="Colorful List Accent 4" w:semiHidden="0" w:uiPriority="72" w:unhideWhenUsed="0"/>
+    <w:lsdException w:name="Colorful Grid Accent 4" w:semiHidden="0" w:uiPriority="73" w:unhideWhenUsed="0"/>
+    <w:lsdException w:name="Light Shading Accent 5" w:semiHidden="0" w:uiPriority="60" w:unhideWhenUsed="0"/>
+    <w:lsdException w:name="Light List Accent 5" w:semiHidden="0" w:uiPriority="61" w:unhideWhenUsed="0"/>
+    <w:lsdException w:name="Light Grid Accent 5" w:semiHidden="0" w:uiPriority="62" w:unhideWhenUsed="0"/>
+    <w:lsdException w:name="Medium Shading 1 Accent 5" w:semiHidden="0" w:uiPriority="63" w:unhideWhenUsed="0"/>
+    <w:lsdException w:name="Medium Shading 2 Accent 5" w:semiHidden="0" w:uiPriority="64" w:unhideWhenUsed="0"/>
+    <w:lsdException w:name="Medium List 1 Accent 5" w:semiHidden="0" w:uiPriority="65" w:unhideWhenUsed="0"/>
+    <w:lsdException w:name="Medium List 2 Accent 5" w:semiHidden="0" w:uiPriority="66" w:unhideWhenUsed="0"/>
+    <w:lsdException w:name="Medium Grid 1 Accent 5" w:semiHidden="0" w:uiPriority="67" w:unhideWhenUsed="0"/>
+    <w:lsdException w:name="Medium Grid 2 Accent 5" w:semiHidden="0" w:uiPriority="68" w:unhideWhenUsed="0"/>
+    <w:lsdException w:name="Medium Grid 3 Accent 5" w:semiHidden="0" w:uiPriority="69" w:unhideWhenUsed="0"/>
+    <w:lsdException w:name="Dark List Accent 5" w:semiHidden="0" w:uiPriority="70" w:unhideWhenUsed="0"/>
+    <w:lsdException w:name="Colorful Shading Accent 5" w:semiHidden="0" w:uiPriority="71" w:unhideWhenUsed="0"/>
+    <w:lsdException w:name="Colorful List Accent 5" w:semiHidden="0" w:uiPriority="72" w:unhideWhenUsed="0"/>
+    <w:lsdException w:name="Colorful Grid Accent 5" w:semiHidden="0" w:uiPriority="73" w:unhideWhenUsed="0"/>
+    <w:lsdException w:name="Light Shading Accent 6" w:semiHidden="0" w:uiPriority="60" w:unhideWhenUsed="0"/>
+    <w:lsdException w:name="Light List Accent 6" w:semiHidden="0" w:uiPriority="61" w:unhideWhenUsed="0"/>
+    <w:lsdException w:name="Light Grid Accent 6" w:semiHidden="0" w:uiPriority="62" w:unhideWhenUsed="0"/>
+    <w:lsdException w:name="Medium Shading 1 Accent 6" w:semiHidden="0" w:uiPriority="63" w:unhideWhenUsed="0"/>
+    <w:lsdException w:name="Medium Shading 2 Accent 6" w:semiHidden="0" w:uiPriority="64" w:unhideWhenUsed="0"/>
+    <w:lsdException w:name="Medium List 1 Accent 6" w:semiHidden="0" w:uiPriority="65" w:unhideWhenUsed="0"/>
+    <w:lsdException w:name="Medium List 2 Accent 6" w:semiHidden="0" w:uiPriority="66" w:unhideWhenUsed="0"/>
+    <w:lsdException w:name="Medium Grid 1 Accent 6" w:semiHidden="0" w:uiPriority="67" w:unhideWhenUsed="0"/>
+    <w:lsdException w:name="Medium Grid 2 Accent 6" w:semiHidden="0" w:uiPriority="68" w:unhideWhenUsed="0"/>
+    <w:lsdException w:name="Medium Grid 3 Accent 6" w:semiHidden="0" w:uiPriority="69" w:unhideWhenUsed="0"/>
+    <w:lsdException w:name="Dark List Accent 6" w:semiHidden="0" w:uiPriority="70" w:unhideWhenUsed="0"/>
+    <w:lsdException w:name="Colorful Shading Accent 6" w:semiHidden="0" w:uiPriority="71" w:unhideWhenUsed="0"/>
+    <w:lsdException w:name="Colorful List Accent 6" w:semiHidden="0" w:uiPriority="72" w:unhideWhenUsed="0"/>
+    <w:lsdException w:name="Colorful Grid Accent 6" w:semiHidden="0" w:uiPriority="73" w:unhideWhenUsed="0"/>
+    <w:lsdException w:name="Subtle Emphasis" w:semiHidden="0" w:uiPriority="19" w:unhideWhenUsed="0" w:qFormat="1"/>
+    <w:lsdException w:name="Intense Emphasis" w:semiHidden="0" w:uiPriority="21" w:unhideWhenUsed="0" w:qFormat="1"/>
+    <w:lsdException w:name="Subtle Reference" w:semiHidden="0" w:uiPriority="31" w:unhideWhenUsed="0" w:qFormat="1"/>
+    <w:lsdException w:name="Intense Reference" w:semiHidden="0" w:uiPriority="32" w:unhideWhenUsed="0" w:qFormat="1"/>
+    <w:lsdException w:name="Book Title" w:semiHidden="0" w:uiPriority="33" w:unhideWhenUsed="0" w:qFormat="1"/>
+    <w:lsdException w:name="Bibliography" w:uiPriority="37"/>
+    <w:lsdException w:name="TOC Heading" w:uiPriority="39" w:qFormat="1"/>
   </w:latentStyles>
   <w:style w:type="paragraph" w:default="1" w:styleId="Normal">
     <w:name w:val="Normal"/>
     <w:qFormat/>
+    <w:rsid w:val="005A77D6"/>
   </w:style>
   <w:style w:type="paragraph" w:styleId="Heading1">
     <w:name w:val="heading 1"/>
@@ -9842,6 +9422,7 @@
     <w:next w:val="Normal"/>
     <w:uiPriority w:val="9"/>
     <w:qFormat/>
+    <w:rsid w:val="005A77D6"/>
     <w:pPr>
       <w:keepNext/>
       <w:keepLines/>
@@ -9862,6 +9443,7 @@
     <w:semiHidden/>
     <w:unhideWhenUsed/>
     <w:qFormat/>
+    <w:rsid w:val="005A77D6"/>
     <w:pPr>
       <w:keepNext/>
       <w:keepLines/>
@@ -9882,6 +9464,7 @@
     <w:semiHidden/>
     <w:unhideWhenUsed/>
     <w:qFormat/>
+    <w:rsid w:val="005A77D6"/>
     <w:pPr>
       <w:keepNext/>
       <w:keepLines/>
@@ -9902,6 +9485,7 @@
     <w:semiHidden/>
     <w:unhideWhenUsed/>
     <w:qFormat/>
+    <w:rsid w:val="005A77D6"/>
     <w:pPr>
       <w:keepNext/>
       <w:keepLines/>
@@ -9922,6 +9506,7 @@
     <w:semiHidden/>
     <w:unhideWhenUsed/>
     <w:qFormat/>
+    <w:rsid w:val="005A77D6"/>
     <w:pPr>
       <w:keepNext/>
       <w:keepLines/>
@@ -9940,6 +9525,7 @@
     <w:semiHidden/>
     <w:unhideWhenUsed/>
     <w:qFormat/>
+    <w:rsid w:val="005A77D6"/>
     <w:pPr>
       <w:keepNext/>
       <w:keepLines/>
@@ -9963,6 +9549,7 @@
     <w:uiPriority w:val="99"/>
     <w:semiHidden/>
     <w:unhideWhenUsed/>
+    <w:qFormat/>
     <w:tblPr>
       <w:tblInd w:w="0" w:type="dxa"/>
       <w:tblCellMar>
@@ -9985,6 +9572,7 @@
     <w:next w:val="Normal"/>
     <w:uiPriority w:val="10"/>
     <w:qFormat/>
+    <w:rsid w:val="005A77D6"/>
     <w:pPr>
       <w:keepNext/>
       <w:keepLines/>
@@ -10002,6 +9590,7 @@
     <w:next w:val="Normal"/>
     <w:uiPriority w:val="11"/>
     <w:qFormat/>
+    <w:rsid w:val="005A77D6"/>
     <w:pPr>
       <w:keepNext/>
       <w:keepLines/>
@@ -10017,6 +9606,7 @@
   </w:style>
   <w:style w:type="table" w:customStyle="1" w:styleId="a">
     <w:basedOn w:val="TableNormal"/>
+    <w:rsid w:val="005A77D6"/>
     <w:tblPr>
       <w:tblStyleRowBandSize w:val="1"/>
       <w:tblStyleColBandSize w:val="1"/>
@@ -10031,6 +9621,7 @@
   </w:style>
   <w:style w:type="table" w:customStyle="1" w:styleId="a0">
     <w:basedOn w:val="TableNormal"/>
+    <w:rsid w:val="005A77D6"/>
     <w:tblPr>
       <w:tblStyleRowBandSize w:val="1"/>
       <w:tblStyleColBandSize w:val="1"/>
@@ -10045,6 +9636,7 @@
   </w:style>
   <w:style w:type="table" w:customStyle="1" w:styleId="a1">
     <w:basedOn w:val="TableNormal"/>
+    <w:rsid w:val="005A77D6"/>
     <w:tblPr>
       <w:tblStyleRowBandSize w:val="1"/>
       <w:tblStyleColBandSize w:val="1"/>
@@ -10059,6 +9651,7 @@
   </w:style>
   <w:style w:type="table" w:customStyle="1" w:styleId="a2">
     <w:basedOn w:val="TableNormal"/>
+    <w:rsid w:val="005A77D6"/>
     <w:tblPr>
       <w:tblStyleRowBandSize w:val="1"/>
       <w:tblStyleColBandSize w:val="1"/>
@@ -10073,6 +9666,7 @@
   </w:style>
   <w:style w:type="table" w:customStyle="1" w:styleId="a3">
     <w:basedOn w:val="TableNormal"/>
+    <w:rsid w:val="005A77D6"/>
     <w:tblPr>
       <w:tblStyleRowBandSize w:val="1"/>
       <w:tblStyleColBandSize w:val="1"/>
@@ -10087,6 +9681,7 @@
   </w:style>
   <w:style w:type="table" w:customStyle="1" w:styleId="a4">
     <w:basedOn w:val="TableNormal"/>
+    <w:rsid w:val="005A77D6"/>
     <w:tblPr>
       <w:tblStyleRowBandSize w:val="1"/>
       <w:tblStyleColBandSize w:val="1"/>
@@ -10101,6 +9696,7 @@
   </w:style>
   <w:style w:type="table" w:customStyle="1" w:styleId="a5">
     <w:basedOn w:val="TableNormal"/>
+    <w:rsid w:val="005A77D6"/>
     <w:tblPr>
       <w:tblStyleRowBandSize w:val="1"/>
       <w:tblStyleColBandSize w:val="1"/>
@@ -10115,6 +9711,7 @@
   </w:style>
   <w:style w:type="table" w:customStyle="1" w:styleId="a6">
     <w:basedOn w:val="TableNormal"/>
+    <w:rsid w:val="005A77D6"/>
     <w:tblPr>
       <w:tblStyleRowBandSize w:val="1"/>
       <w:tblStyleColBandSize w:val="1"/>
@@ -10129,6 +9726,7 @@
   </w:style>
   <w:style w:type="table" w:customStyle="1" w:styleId="a7">
     <w:basedOn w:val="TableNormal"/>
+    <w:rsid w:val="005A77D6"/>
     <w:tblPr>
       <w:tblStyleRowBandSize w:val="1"/>
       <w:tblStyleColBandSize w:val="1"/>
@@ -10143,6 +9741,7 @@
   </w:style>
   <w:style w:type="table" w:customStyle="1" w:styleId="a8">
     <w:basedOn w:val="TableNormal"/>
+    <w:rsid w:val="005A77D6"/>
     <w:tblPr>
       <w:tblStyleRowBandSize w:val="1"/>
       <w:tblStyleColBandSize w:val="1"/>
@@ -10157,6 +9756,7 @@
   </w:style>
   <w:style w:type="table" w:customStyle="1" w:styleId="a9">
     <w:basedOn w:val="TableNormal"/>
+    <w:rsid w:val="005A77D6"/>
     <w:tblPr>
       <w:tblStyleRowBandSize w:val="1"/>
       <w:tblStyleColBandSize w:val="1"/>
@@ -10171,6 +9771,7 @@
   </w:style>
   <w:style w:type="table" w:customStyle="1" w:styleId="aa">
     <w:basedOn w:val="TableNormal"/>
+    <w:rsid w:val="005A77D6"/>
     <w:tblPr>
       <w:tblStyleRowBandSize w:val="1"/>
       <w:tblStyleColBandSize w:val="1"/>
@@ -10185,6 +9786,7 @@
   </w:style>
   <w:style w:type="table" w:customStyle="1" w:styleId="ab">
     <w:basedOn w:val="TableNormal"/>
+    <w:rsid w:val="005A77D6"/>
     <w:tblPr>
       <w:tblStyleRowBandSize w:val="1"/>
       <w:tblStyleColBandSize w:val="1"/>

</xml_diff>

<commit_message>
generated modified pdf for course outlines
</commit_message>
<xml_diff>
--- a/FALL 19/CSE 101 Non CSE/CSE 101_Non_CSE Course Outline - SaD.docx
+++ b/FALL 19/CSE 101 Non CSE/CSE 101_Non_CSE Course Outline - SaD.docx
@@ -1,6 +1,6 @@
 
 <file path=word/document.xml><?xml version="1.0" encoding="utf-8"?>
-<w:document xmlns:ve="http://schemas.openxmlformats.org/markup-compatibility/2006" xmlns:o="urn:schemas-microsoft-com:office:office" xmlns:r="http://schemas.openxmlformats.org/officeDocument/2006/relationships" xmlns:m="http://schemas.openxmlformats.org/officeDocument/2006/math" xmlns:v="urn:schemas-microsoft-com:vml" xmlns:wp="http://schemas.openxmlformats.org/drawingml/2006/wordprocessingDrawing" xmlns:w10="urn:schemas-microsoft-com:office:word" xmlns:w="http://schemas.openxmlformats.org/wordprocessingml/2006/main" xmlns:wne="http://schemas.microsoft.com/office/word/2006/wordml">
+<w:document xmlns:wpc="http://schemas.microsoft.com/office/word/2010/wordprocessingCanvas" xmlns:mc="http://schemas.openxmlformats.org/markup-compatibility/2006" xmlns:o="urn:schemas-microsoft-com:office:office" xmlns:r="http://schemas.openxmlformats.org/officeDocument/2006/relationships" xmlns:m="http://schemas.openxmlformats.org/officeDocument/2006/math" xmlns:v="urn:schemas-microsoft-com:vml" xmlns:wp14="http://schemas.microsoft.com/office/word/2010/wordprocessingDrawing" xmlns:wp="http://schemas.openxmlformats.org/drawingml/2006/wordprocessingDrawing" xmlns:w10="urn:schemas-microsoft-com:office:word" xmlns:w="http://schemas.openxmlformats.org/wordprocessingml/2006/main" xmlns:w14="http://schemas.microsoft.com/office/word/2010/wordml" xmlns:w15="http://schemas.microsoft.com/office/word/2012/wordml" xmlns:wpg="http://schemas.microsoft.com/office/word/2010/wordprocessingGroup" xmlns:wpi="http://schemas.microsoft.com/office/word/2010/wordprocessingInk" xmlns:wne="http://schemas.microsoft.com/office/word/2006/wordml" xmlns:wps="http://schemas.microsoft.com/office/word/2010/wordprocessingShape" mc:Ignorable="w14 w15 wp14">
   <w:body>
     <w:p>
       <w:pPr>
@@ -25,7 +25,7 @@
         <w:tblStyle w:val="a"/>
         <w:tblW w:w="10469" w:type="dxa"/>
         <w:tblLayout w:type="fixed"/>
-        <w:tblLook w:val="0000"/>
+        <w:tblLook w:val="0000" w:firstRow="0" w:lastRow="0" w:firstColumn="0" w:lastColumn="0" w:noHBand="0" w:noVBand="0"/>
       </w:tblPr>
       <w:tblGrid>
         <w:gridCol w:w="5224"/>
@@ -205,7 +205,7 @@
           <w:insideV w:val="single" w:sz="4" w:space="0" w:color="000000"/>
         </w:tblBorders>
         <w:tblLayout w:type="fixed"/>
-        <w:tblLook w:val="0000"/>
+        <w:tblLook w:val="0000" w:firstRow="0" w:lastRow="0" w:firstColumn="0" w:lastColumn="0" w:noHBand="0" w:noVBand="0"/>
       </w:tblPr>
       <w:tblGrid>
         <w:gridCol w:w="3077"/>
@@ -579,7 +579,21 @@
               <w:rPr>
                 <w:rFonts w:eastAsia="Times New Roman"/>
               </w:rPr>
-              <w:t>(Campus A Adjunct Faculty Room)</w:t>
+              <w:t xml:space="preserve">(Campus </w:t>
+            </w:r>
+            <w:proofErr w:type="spellStart"/>
+            <w:r>
+              <w:rPr>
+                <w:rFonts w:eastAsia="Times New Roman"/>
+              </w:rPr>
+              <w:t>A</w:t>
+            </w:r>
+            <w:proofErr w:type="spellEnd"/>
+            <w:r>
+              <w:rPr>
+                <w:rFonts w:eastAsia="Times New Roman"/>
+              </w:rPr>
+              <w:t xml:space="preserve"> Adjunct Faculty Room)</w:t>
             </w:r>
           </w:p>
           <w:p>
@@ -612,7 +626,21 @@
               <w:rPr>
                 <w:rFonts w:eastAsia="Times New Roman"/>
               </w:rPr>
-              <w:t>(Campus A Adjunct Faculty Room)</w:t>
+              <w:t xml:space="preserve">(Campus </w:t>
+            </w:r>
+            <w:proofErr w:type="spellStart"/>
+            <w:r>
+              <w:rPr>
+                <w:rFonts w:eastAsia="Times New Roman"/>
+              </w:rPr>
+              <w:t>A</w:t>
+            </w:r>
+            <w:proofErr w:type="spellEnd"/>
+            <w:r>
+              <w:rPr>
+                <w:rFonts w:eastAsia="Times New Roman"/>
+              </w:rPr>
+              <w:t xml:space="preserve"> Adjunct Faculty Room)</w:t>
             </w:r>
           </w:p>
           <w:p>
@@ -1513,6 +1541,7 @@
           <w:szCs w:val="24"/>
         </w:rPr>
       </w:pPr>
+      <w:proofErr w:type="gramStart"/>
       <w:r>
         <w:rPr>
           <w:rFonts w:ascii="CastleTLig" w:eastAsia="CastleTLig" w:hAnsi="CastleTLig" w:cs="CastleTLig"/>
@@ -1521,7 +1550,18 @@
           <w:sz w:val="24"/>
           <w:szCs w:val="24"/>
         </w:rPr>
-        <w:t>1.Course Description</w:t>
+        <w:t>1.Course</w:t>
+      </w:r>
+      <w:proofErr w:type="gramEnd"/>
+      <w:r>
+        <w:rPr>
+          <w:rFonts w:ascii="CastleTLig" w:eastAsia="CastleTLig" w:hAnsi="CastleTLig" w:cs="CastleTLig"/>
+          <w:b/>
+          <w:color w:val="000000"/>
+          <w:sz w:val="24"/>
+          <w:szCs w:val="24"/>
+        </w:rPr>
+        <w:t xml:space="preserve"> Description</w:t>
       </w:r>
     </w:p>
     <w:p>
@@ -1565,7 +1605,7 @@
         <w:tblStyle w:val="a1"/>
         <w:tblW w:w="10469" w:type="dxa"/>
         <w:tblLayout w:type="fixed"/>
-        <w:tblLook w:val="0000"/>
+        <w:tblLook w:val="0000" w:firstRow="0" w:lastRow="0" w:firstColumn="0" w:lastColumn="0" w:noHBand="0" w:noVBand="0"/>
       </w:tblPr>
       <w:tblGrid>
         <w:gridCol w:w="10469"/>
@@ -1746,7 +1786,7 @@
           <w:insideH w:val="single" w:sz="4" w:space="0" w:color="BFBFBF"/>
           <w:insideV w:val="single" w:sz="4" w:space="0" w:color="BFBFBF"/>
         </w:tblBorders>
-        <w:tblLook w:val="04A0"/>
+        <w:tblLook w:val="04A0" w:firstRow="1" w:lastRow="0" w:firstColumn="1" w:lastColumn="0" w:noHBand="0" w:noVBand="1"/>
       </w:tblPr>
       <w:tblGrid>
         <w:gridCol w:w="607"/>
@@ -2369,7 +2409,7 @@
           <w:insideV w:val="single" w:sz="4" w:space="0" w:color="000000"/>
         </w:tblBorders>
         <w:tblLayout w:type="fixed"/>
-        <w:tblLook w:val="0000"/>
+        <w:tblLook w:val="0000" w:firstRow="0" w:lastRow="0" w:firstColumn="0" w:lastColumn="0" w:noHBand="0" w:noVBand="0"/>
       </w:tblPr>
       <w:tblGrid>
         <w:gridCol w:w="3960"/>
@@ -3463,7 +3503,7 @@
           <w:insideV w:val="single" w:sz="4" w:space="0" w:color="BFBFBF"/>
         </w:tblBorders>
         <w:tblLayout w:type="fixed"/>
-        <w:tblLook w:val="0000"/>
+        <w:tblLook w:val="0000" w:firstRow="0" w:lastRow="0" w:firstColumn="0" w:lastColumn="0" w:noHBand="0" w:noVBand="0"/>
       </w:tblPr>
       <w:tblGrid>
         <w:gridCol w:w="810"/>
@@ -3959,8 +3999,16 @@
               <w:rPr>
                 <w:rFonts w:ascii="CastleTLig" w:eastAsia="CastleTLig" w:hAnsi="CastleTLig" w:cs="CastleTLig"/>
               </w:rPr>
-              <w:t>MS Word, Excel and Powerpoint</w:t>
-            </w:r>
+              <w:t xml:space="preserve">MS Word, Excel and </w:t>
+            </w:r>
+            <w:proofErr w:type="spellStart"/>
+            <w:r>
+              <w:rPr>
+                <w:rFonts w:ascii="CastleTLig" w:eastAsia="CastleTLig" w:hAnsi="CastleTLig" w:cs="CastleTLig"/>
+              </w:rPr>
+              <w:t>Powerpoint</w:t>
+            </w:r>
+            <w:proofErr w:type="spellEnd"/>
           </w:p>
         </w:tc>
         <w:tc>
@@ -4346,7 +4394,7 @@
           <w:insideV w:val="single" w:sz="4" w:space="0" w:color="000000"/>
         </w:tblBorders>
         <w:tblLayout w:type="fixed"/>
-        <w:tblLook w:val="0000"/>
+        <w:tblLook w:val="0000" w:firstRow="0" w:lastRow="0" w:firstColumn="0" w:lastColumn="0" w:noHBand="0" w:noVBand="0"/>
       </w:tblPr>
       <w:tblGrid>
         <w:gridCol w:w="1710"/>
@@ -4816,8 +4864,10 @@
                 <w:sz w:val="24"/>
                 <w:szCs w:val="24"/>
               </w:rPr>
-              <w:t>schedule</w:t>
-            </w:r>
+              <w:t xml:space="preserve"> schedule</w:t>
+            </w:r>
+            <w:bookmarkStart w:id="1" w:name="_GoBack"/>
+            <w:bookmarkEnd w:id="1"/>
           </w:p>
         </w:tc>
       </w:tr>
@@ -4983,7 +5033,7 @@
           <w:insideV w:val="single" w:sz="4" w:space="0" w:color="BFBFBF"/>
         </w:tblBorders>
         <w:tblLayout w:type="fixed"/>
-        <w:tblLook w:val="0000"/>
+        <w:tblLook w:val="0000" w:firstRow="0" w:lastRow="0" w:firstColumn="0" w:lastColumn="0" w:noHBand="0" w:noVBand="0"/>
       </w:tblPr>
       <w:tblGrid>
         <w:gridCol w:w="3771"/>
@@ -5394,7 +5444,7 @@
         <w:tblStyle w:val="a7"/>
         <w:tblW w:w="17280" w:type="dxa"/>
         <w:tblLayout w:type="fixed"/>
-        <w:tblLook w:val="0000"/>
+        <w:tblLook w:val="0000" w:firstRow="0" w:lastRow="0" w:firstColumn="0" w:lastColumn="0" w:noHBand="0" w:noVBand="0"/>
       </w:tblPr>
       <w:tblGrid>
         <w:gridCol w:w="2070"/>
@@ -6794,7 +6844,7 @@
           <w:insideV w:val="single" w:sz="4" w:space="0" w:color="BFBFBF"/>
         </w:tblBorders>
         <w:tblLayout w:type="fixed"/>
-        <w:tblLook w:val="0000"/>
+        <w:tblLook w:val="0000" w:firstRow="0" w:lastRow="0" w:firstColumn="0" w:lastColumn="0" w:noHBand="0" w:noVBand="0"/>
       </w:tblPr>
       <w:tblGrid>
         <w:gridCol w:w="3168"/>
@@ -6993,7 +7043,7 @@
         <w:tblStyle w:val="a9"/>
         <w:tblW w:w="10469" w:type="dxa"/>
         <w:tblLayout w:type="fixed"/>
-        <w:tblLook w:val="0000"/>
+        <w:tblLook w:val="0000" w:firstRow="0" w:lastRow="0" w:firstColumn="0" w:lastColumn="0" w:noHBand="0" w:noVBand="0"/>
       </w:tblPr>
       <w:tblGrid>
         <w:gridCol w:w="10469"/>
@@ -7060,7 +7110,7 @@
         <w:tblStyle w:val="aa"/>
         <w:tblW w:w="10469" w:type="dxa"/>
         <w:tblLayout w:type="fixed"/>
-        <w:tblLook w:val="0000"/>
+        <w:tblLook w:val="0000" w:firstRow="0" w:lastRow="0" w:firstColumn="0" w:lastColumn="0" w:noHBand="0" w:noVBand="0"/>
       </w:tblPr>
       <w:tblGrid>
         <w:gridCol w:w="4769"/>
@@ -7093,8 +7143,8 @@
                 <w:szCs w:val="20"/>
               </w:rPr>
             </w:pPr>
-            <w:bookmarkStart w:id="1" w:name="_30j0zll" w:colFirst="0" w:colLast="0"/>
-            <w:bookmarkEnd w:id="1"/>
+            <w:bookmarkStart w:id="2" w:name="_30j0zll" w:colFirst="0" w:colLast="0"/>
+            <w:bookmarkEnd w:id="2"/>
             <w:r>
               <w:rPr>
                 <w:rFonts w:ascii="CastleTLig" w:eastAsia="CastleTLig" w:hAnsi="CastleTLig" w:cs="CastleTLig"/>
@@ -7138,7 +7188,7 @@
                 <w:insideV w:val="single" w:sz="4" w:space="0" w:color="000000"/>
               </w:tblBorders>
               <w:tblLayout w:type="fixed"/>
-              <w:tblLook w:val="0000"/>
+              <w:tblLook w:val="0000" w:firstRow="0" w:lastRow="0" w:firstColumn="0" w:lastColumn="0" w:noHBand="0" w:noVBand="0"/>
             </w:tblPr>
             <w:tblGrid>
               <w:gridCol w:w="2250"/>
@@ -8205,7 +8255,7 @@
                           <a:blip r:embed="rId10" cstate="print">
                             <a:extLst>
                               <a:ext uri="{28A0092B-C50C-407E-A947-70E740481C1C}">
-                                <a14:useLocalDpi xmlns:a14="http://schemas.microsoft.com/office/drawing/2010/main" xmlns:wps="http://schemas.microsoft.com/office/word/2010/wordprocessingShape" xmlns:wpi="http://schemas.microsoft.com/office/word/2010/wordprocessingInk" xmlns:wpg="http://schemas.microsoft.com/office/word/2010/wordprocessingGroup" xmlns:w15="http://schemas.microsoft.com/office/word/2012/wordml" xmlns:w14="http://schemas.microsoft.com/office/word/2010/wordml" xmlns:w="http://schemas.openxmlformats.org/wordprocessingml/2006/main" xmlns:w10="urn:schemas-microsoft-com:office:word" xmlns:wp14="http://schemas.microsoft.com/office/word/2010/wordprocessingDrawing" xmlns:v="urn:schemas-microsoft-com:vml" xmlns:o="urn:schemas-microsoft-com:office:office" xmlns:mc="http://schemas.openxmlformats.org/markup-compatibility/2006" xmlns:wpc="http://schemas.microsoft.com/office/word/2010/wordprocessingCanvas" xmlns="" val="0"/>
+                                <a14:useLocalDpi xmlns:a14="http://schemas.microsoft.com/office/drawing/2010/main" val="0"/>
                               </a:ext>
                             </a:extLst>
                           </a:blip>
@@ -8225,7 +8275,7 @@
                           </a:ln>
                           <a:extLst>
                             <a:ext uri="{53640926-AAD7-44D8-BBD7-CCE9431645EC}">
-                              <a14:shadowObscured xmlns:a14="http://schemas.microsoft.com/office/drawing/2010/main" xmlns:wps="http://schemas.microsoft.com/office/word/2010/wordprocessingShape" xmlns:wpi="http://schemas.microsoft.com/office/word/2010/wordprocessingInk" xmlns:wpg="http://schemas.microsoft.com/office/word/2010/wordprocessingGroup" xmlns:w15="http://schemas.microsoft.com/office/word/2012/wordml" xmlns:w14="http://schemas.microsoft.com/office/word/2010/wordml" xmlns:w="http://schemas.openxmlformats.org/wordprocessingml/2006/main" xmlns:w10="urn:schemas-microsoft-com:office:word" xmlns:wp14="http://schemas.microsoft.com/office/word/2010/wordprocessingDrawing" xmlns:v="urn:schemas-microsoft-com:vml" xmlns:o="urn:schemas-microsoft-com:office:office" xmlns:mc="http://schemas.openxmlformats.org/markup-compatibility/2006" xmlns:wpc="http://schemas.microsoft.com/office/word/2010/wordprocessingCanvas" xmlns=""/>
+                              <a14:shadowObscured xmlns:a14="http://schemas.microsoft.com/office/drawing/2010/main"/>
                             </a:ext>
                           </a:extLst>
                         </pic:spPr>
@@ -8235,8 +8285,6 @@
                 </wp:inline>
               </w:drawing>
             </w:r>
-            <w:bookmarkStart w:id="2" w:name="_GoBack"/>
-            <w:bookmarkEnd w:id="2"/>
           </w:p>
         </w:tc>
       </w:tr>
@@ -8435,15 +8483,15 @@
 </file>
 
 <file path=word/endnotes.xml><?xml version="1.0" encoding="utf-8"?>
-<w:endnotes xmlns:ve="http://schemas.openxmlformats.org/markup-compatibility/2006" xmlns:o="urn:schemas-microsoft-com:office:office" xmlns:r="http://schemas.openxmlformats.org/officeDocument/2006/relationships" xmlns:m="http://schemas.openxmlformats.org/officeDocument/2006/math" xmlns:v="urn:schemas-microsoft-com:vml" xmlns:wp="http://schemas.openxmlformats.org/drawingml/2006/wordprocessingDrawing" xmlns:w10="urn:schemas-microsoft-com:office:word" xmlns:w="http://schemas.openxmlformats.org/wordprocessingml/2006/main" xmlns:wne="http://schemas.microsoft.com/office/word/2006/wordml">
-  <w:endnote w:type="separator" w:id="0">
+<w:endnotes xmlns:wpc="http://schemas.microsoft.com/office/word/2010/wordprocessingCanvas" xmlns:mc="http://schemas.openxmlformats.org/markup-compatibility/2006" xmlns:o="urn:schemas-microsoft-com:office:office" xmlns:r="http://schemas.openxmlformats.org/officeDocument/2006/relationships" xmlns:m="http://schemas.openxmlformats.org/officeDocument/2006/math" xmlns:v="urn:schemas-microsoft-com:vml" xmlns:wp14="http://schemas.microsoft.com/office/word/2010/wordprocessingDrawing" xmlns:wp="http://schemas.openxmlformats.org/drawingml/2006/wordprocessingDrawing" xmlns:w10="urn:schemas-microsoft-com:office:word" xmlns:w="http://schemas.openxmlformats.org/wordprocessingml/2006/main" xmlns:w14="http://schemas.microsoft.com/office/word/2010/wordml" xmlns:w15="http://schemas.microsoft.com/office/word/2012/wordml" xmlns:wpg="http://schemas.microsoft.com/office/word/2010/wordprocessingGroup" xmlns:wpi="http://schemas.microsoft.com/office/word/2010/wordprocessingInk" xmlns:wne="http://schemas.microsoft.com/office/word/2006/wordml" xmlns:wps="http://schemas.microsoft.com/office/word/2010/wordprocessingShape" mc:Ignorable="w14 w15 wp14">
+  <w:endnote w:type="separator" w:id="-1">
     <w:p>
       <w:r>
         <w:separator/>
       </w:r>
     </w:p>
   </w:endnote>
-  <w:endnote w:type="continuationSeparator" w:id="1">
+  <w:endnote w:type="continuationSeparator" w:id="0">
     <w:p>
       <w:r>
         <w:continuationSeparator/>
@@ -8454,7 +8502,7 @@
 </file>
 
 <file path=word/footer1.xml><?xml version="1.0" encoding="utf-8"?>
-<w:ftr xmlns:ve="http://schemas.openxmlformats.org/markup-compatibility/2006" xmlns:o="urn:schemas-microsoft-com:office:office" xmlns:r="http://schemas.openxmlformats.org/officeDocument/2006/relationships" xmlns:m="http://schemas.openxmlformats.org/officeDocument/2006/math" xmlns:v="urn:schemas-microsoft-com:vml" xmlns:wp="http://schemas.openxmlformats.org/drawingml/2006/wordprocessingDrawing" xmlns:w10="urn:schemas-microsoft-com:office:word" xmlns:w="http://schemas.openxmlformats.org/wordprocessingml/2006/main" xmlns:wne="http://schemas.microsoft.com/office/word/2006/wordml">
+<w:ftr xmlns:wpc="http://schemas.microsoft.com/office/word/2010/wordprocessingCanvas" xmlns:mc="http://schemas.openxmlformats.org/markup-compatibility/2006" xmlns:o="urn:schemas-microsoft-com:office:office" xmlns:r="http://schemas.openxmlformats.org/officeDocument/2006/relationships" xmlns:m="http://schemas.openxmlformats.org/officeDocument/2006/math" xmlns:v="urn:schemas-microsoft-com:vml" xmlns:wp14="http://schemas.microsoft.com/office/word/2010/wordprocessingDrawing" xmlns:wp="http://schemas.openxmlformats.org/drawingml/2006/wordprocessingDrawing" xmlns:w10="urn:schemas-microsoft-com:office:word" xmlns:w="http://schemas.openxmlformats.org/wordprocessingml/2006/main" xmlns:w14="http://schemas.microsoft.com/office/word/2010/wordml" xmlns:w15="http://schemas.microsoft.com/office/word/2012/wordml" xmlns:wpg="http://schemas.microsoft.com/office/word/2010/wordprocessingGroup" xmlns:wpi="http://schemas.microsoft.com/office/word/2010/wordprocessingInk" xmlns:wne="http://schemas.microsoft.com/office/word/2006/wordml" xmlns:wps="http://schemas.microsoft.com/office/word/2010/wordprocessingShape" mc:Ignorable="w14 w15 wp14">
   <w:p>
     <w:pPr>
       <w:pBdr>
@@ -8490,15 +8538,15 @@
 </file>
 
 <file path=word/footnotes.xml><?xml version="1.0" encoding="utf-8"?>
-<w:footnotes xmlns:ve="http://schemas.openxmlformats.org/markup-compatibility/2006" xmlns:o="urn:schemas-microsoft-com:office:office" xmlns:r="http://schemas.openxmlformats.org/officeDocument/2006/relationships" xmlns:m="http://schemas.openxmlformats.org/officeDocument/2006/math" xmlns:v="urn:schemas-microsoft-com:vml" xmlns:wp="http://schemas.openxmlformats.org/drawingml/2006/wordprocessingDrawing" xmlns:w10="urn:schemas-microsoft-com:office:word" xmlns:w="http://schemas.openxmlformats.org/wordprocessingml/2006/main" xmlns:wne="http://schemas.microsoft.com/office/word/2006/wordml">
-  <w:footnote w:type="separator" w:id="0">
+<w:footnotes xmlns:wpc="http://schemas.microsoft.com/office/word/2010/wordprocessingCanvas" xmlns:mc="http://schemas.openxmlformats.org/markup-compatibility/2006" xmlns:o="urn:schemas-microsoft-com:office:office" xmlns:r="http://schemas.openxmlformats.org/officeDocument/2006/relationships" xmlns:m="http://schemas.openxmlformats.org/officeDocument/2006/math" xmlns:v="urn:schemas-microsoft-com:vml" xmlns:wp14="http://schemas.microsoft.com/office/word/2010/wordprocessingDrawing" xmlns:wp="http://schemas.openxmlformats.org/drawingml/2006/wordprocessingDrawing" xmlns:w10="urn:schemas-microsoft-com:office:word" xmlns:w="http://schemas.openxmlformats.org/wordprocessingml/2006/main" xmlns:w14="http://schemas.microsoft.com/office/word/2010/wordml" xmlns:w15="http://schemas.microsoft.com/office/word/2012/wordml" xmlns:wpg="http://schemas.microsoft.com/office/word/2010/wordprocessingGroup" xmlns:wpi="http://schemas.microsoft.com/office/word/2010/wordprocessingInk" xmlns:wne="http://schemas.microsoft.com/office/word/2006/wordml" xmlns:wps="http://schemas.microsoft.com/office/word/2010/wordprocessingShape" mc:Ignorable="w14 w15 wp14">
+  <w:footnote w:type="separator" w:id="-1">
     <w:p>
       <w:r>
         <w:separator/>
       </w:r>
     </w:p>
   </w:footnote>
-  <w:footnote w:type="continuationSeparator" w:id="1">
+  <w:footnote w:type="continuationSeparator" w:id="0">
     <w:p>
       <w:r>
         <w:continuationSeparator/>
@@ -8509,7 +8557,7 @@
 </file>
 
 <file path=word/numbering.xml><?xml version="1.0" encoding="utf-8"?>
-<w:numbering xmlns:ve="http://schemas.openxmlformats.org/markup-compatibility/2006" xmlns:o="urn:schemas-microsoft-com:office:office" xmlns:r="http://schemas.openxmlformats.org/officeDocument/2006/relationships" xmlns:m="http://schemas.openxmlformats.org/officeDocument/2006/math" xmlns:v="urn:schemas-microsoft-com:vml" xmlns:wp="http://schemas.openxmlformats.org/drawingml/2006/wordprocessingDrawing" xmlns:w10="urn:schemas-microsoft-com:office:word" xmlns:w="http://schemas.openxmlformats.org/wordprocessingml/2006/main" xmlns:wne="http://schemas.microsoft.com/office/word/2006/wordml">
+<w:numbering xmlns:wpc="http://schemas.microsoft.com/office/word/2010/wordprocessingCanvas" xmlns:mc="http://schemas.openxmlformats.org/markup-compatibility/2006" xmlns:o="urn:schemas-microsoft-com:office:office" xmlns:r="http://schemas.openxmlformats.org/officeDocument/2006/relationships" xmlns:m="http://schemas.openxmlformats.org/officeDocument/2006/math" xmlns:v="urn:schemas-microsoft-com:vml" xmlns:wp14="http://schemas.microsoft.com/office/word/2010/wordprocessingDrawing" xmlns:wp="http://schemas.openxmlformats.org/drawingml/2006/wordprocessingDrawing" xmlns:w10="urn:schemas-microsoft-com:office:word" xmlns:w="http://schemas.openxmlformats.org/wordprocessingml/2006/main" xmlns:w14="http://schemas.microsoft.com/office/word/2010/wordml" xmlns:w15="http://schemas.microsoft.com/office/word/2012/wordml" xmlns:wpg="http://schemas.microsoft.com/office/word/2010/wordprocessingGroup" xmlns:wpi="http://schemas.microsoft.com/office/word/2010/wordprocessingInk" xmlns:wne="http://schemas.microsoft.com/office/word/2006/wordml" xmlns:wps="http://schemas.microsoft.com/office/word/2010/wordprocessingShape" mc:Ignorable="w14 w15 wp14">
   <w:abstractNum w:abstractNumId="0">
     <w:nsid w:val="13FA07AE"/>
     <w:multiLevelType w:val="hybridMultilevel"/>
@@ -9256,7 +9304,7 @@
 </file>
 
 <file path=word/styles.xml><?xml version="1.0" encoding="utf-8"?>
-<w:styles xmlns:r="http://schemas.openxmlformats.org/officeDocument/2006/relationships" xmlns:w="http://schemas.openxmlformats.org/wordprocessingml/2006/main">
+<w:styles xmlns:mc="http://schemas.openxmlformats.org/markup-compatibility/2006" xmlns:r="http://schemas.openxmlformats.org/officeDocument/2006/relationships" xmlns:w="http://schemas.openxmlformats.org/wordprocessingml/2006/main" xmlns:w14="http://schemas.microsoft.com/office/word/2010/wordml" xmlns:w15="http://schemas.microsoft.com/office/word/2012/wordml" mc:Ignorable="w14 w15">
   <w:docDefaults>
     <w:rPrDefault>
       <w:rPr>
@@ -9272,144 +9320,378 @@
       </w:pPr>
     </w:pPrDefault>
   </w:docDefaults>
-  <w:latentStyles w:defLockedState="0" w:defUIPriority="99" w:defSemiHidden="1" w:defUnhideWhenUsed="1" w:defQFormat="0" w:count="267">
-    <w:lsdException w:name="Normal" w:semiHidden="0" w:uiPriority="0" w:unhideWhenUsed="0" w:qFormat="1"/>
-    <w:lsdException w:name="heading 1" w:semiHidden="0" w:uiPriority="9" w:unhideWhenUsed="0" w:qFormat="1"/>
-    <w:lsdException w:name="heading 2" w:uiPriority="9" w:qFormat="1"/>
-    <w:lsdException w:name="heading 3" w:uiPriority="9" w:qFormat="1"/>
-    <w:lsdException w:name="heading 4" w:uiPriority="9" w:qFormat="1"/>
-    <w:lsdException w:name="heading 5" w:uiPriority="9" w:qFormat="1"/>
-    <w:lsdException w:name="heading 6" w:uiPriority="9" w:qFormat="1"/>
-    <w:lsdException w:name="heading 7" w:uiPriority="9" w:qFormat="1"/>
-    <w:lsdException w:name="heading 8" w:uiPriority="9" w:qFormat="1"/>
-    <w:lsdException w:name="heading 9" w:uiPriority="9" w:qFormat="1"/>
-    <w:lsdException w:name="toc 1" w:uiPriority="39"/>
-    <w:lsdException w:name="toc 2" w:uiPriority="39"/>
-    <w:lsdException w:name="toc 3" w:uiPriority="39"/>
-    <w:lsdException w:name="toc 4" w:uiPriority="39"/>
-    <w:lsdException w:name="toc 5" w:uiPriority="39"/>
-    <w:lsdException w:name="toc 6" w:uiPriority="39"/>
-    <w:lsdException w:name="toc 7" w:uiPriority="39"/>
-    <w:lsdException w:name="toc 8" w:uiPriority="39"/>
-    <w:lsdException w:name="toc 9" w:uiPriority="39"/>
-    <w:lsdException w:name="caption" w:uiPriority="35" w:qFormat="1"/>
-    <w:lsdException w:name="Title" w:semiHidden="0" w:uiPriority="10" w:unhideWhenUsed="0" w:qFormat="1"/>
-    <w:lsdException w:name="Default Paragraph Font" w:uiPriority="1"/>
-    <w:lsdException w:name="Subtitle" w:semiHidden="0" w:uiPriority="11" w:unhideWhenUsed="0" w:qFormat="1"/>
-    <w:lsdException w:name="Strong" w:semiHidden="0" w:uiPriority="22" w:unhideWhenUsed="0" w:qFormat="1"/>
-    <w:lsdException w:name="Emphasis" w:semiHidden="0" w:uiPriority="20" w:unhideWhenUsed="0" w:qFormat="1"/>
-    <w:lsdException w:name="Table Grid" w:semiHidden="0" w:uiPriority="39" w:unhideWhenUsed="0"/>
-    <w:lsdException w:name="Placeholder Text" w:unhideWhenUsed="0"/>
-    <w:lsdException w:name="No Spacing" w:semiHidden="0" w:uiPriority="1" w:unhideWhenUsed="0" w:qFormat="1"/>
-    <w:lsdException w:name="Light Shading" w:semiHidden="0" w:uiPriority="60" w:unhideWhenUsed="0"/>
-    <w:lsdException w:name="Light List" w:semiHidden="0" w:uiPriority="61" w:unhideWhenUsed="0"/>
-    <w:lsdException w:name="Light Grid" w:semiHidden="0" w:uiPriority="62" w:unhideWhenUsed="0"/>
-    <w:lsdException w:name="Medium Shading 1" w:semiHidden="0" w:uiPriority="63" w:unhideWhenUsed="0"/>
-    <w:lsdException w:name="Medium Shading 2" w:semiHidden="0" w:uiPriority="64" w:unhideWhenUsed="0"/>
-    <w:lsdException w:name="Medium List 1" w:semiHidden="0" w:uiPriority="65" w:unhideWhenUsed="0"/>
-    <w:lsdException w:name="Medium List 2" w:semiHidden="0" w:uiPriority="66" w:unhideWhenUsed="0"/>
-    <w:lsdException w:name="Medium Grid 1" w:semiHidden="0" w:uiPriority="67" w:unhideWhenUsed="0"/>
-    <w:lsdException w:name="Medium Grid 2" w:semiHidden="0" w:uiPriority="68" w:unhideWhenUsed="0"/>
-    <w:lsdException w:name="Medium Grid 3" w:semiHidden="0" w:uiPriority="69" w:unhideWhenUsed="0"/>
-    <w:lsdException w:name="Dark List" w:semiHidden="0" w:uiPriority="70" w:unhideWhenUsed="0"/>
-    <w:lsdException w:name="Colorful Shading" w:semiHidden="0" w:uiPriority="71" w:unhideWhenUsed="0"/>
-    <w:lsdException w:name="Colorful List" w:semiHidden="0" w:uiPriority="72" w:unhideWhenUsed="0"/>
-    <w:lsdException w:name="Colorful Grid" w:semiHidden="0" w:uiPriority="73" w:unhideWhenUsed="0"/>
-    <w:lsdException w:name="Light Shading Accent 1" w:semiHidden="0" w:uiPriority="60" w:unhideWhenUsed="0"/>
-    <w:lsdException w:name="Light List Accent 1" w:semiHidden="0" w:uiPriority="61" w:unhideWhenUsed="0"/>
-    <w:lsdException w:name="Light Grid Accent 1" w:semiHidden="0" w:uiPriority="62" w:unhideWhenUsed="0"/>
-    <w:lsdException w:name="Medium Shading 1 Accent 1" w:semiHidden="0" w:uiPriority="63" w:unhideWhenUsed="0"/>
-    <w:lsdException w:name="Medium Shading 2 Accent 1" w:semiHidden="0" w:uiPriority="64" w:unhideWhenUsed="0"/>
-    <w:lsdException w:name="Medium List 1 Accent 1" w:semiHidden="0" w:uiPriority="65" w:unhideWhenUsed="0"/>
-    <w:lsdException w:name="Revision" w:unhideWhenUsed="0"/>
-    <w:lsdException w:name="List Paragraph" w:semiHidden="0" w:uiPriority="34" w:unhideWhenUsed="0" w:qFormat="1"/>
-    <w:lsdException w:name="Quote" w:semiHidden="0" w:uiPriority="29" w:unhideWhenUsed="0" w:qFormat="1"/>
-    <w:lsdException w:name="Intense Quote" w:semiHidden="0" w:uiPriority="30" w:unhideWhenUsed="0" w:qFormat="1"/>
-    <w:lsdException w:name="Medium List 2 Accent 1" w:semiHidden="0" w:uiPriority="66" w:unhideWhenUsed="0"/>
-    <w:lsdException w:name="Medium Grid 1 Accent 1" w:semiHidden="0" w:uiPriority="67" w:unhideWhenUsed="0"/>
-    <w:lsdException w:name="Medium Grid 2 Accent 1" w:semiHidden="0" w:uiPriority="68" w:unhideWhenUsed="0"/>
-    <w:lsdException w:name="Medium Grid 3 Accent 1" w:semiHidden="0" w:uiPriority="69" w:unhideWhenUsed="0"/>
-    <w:lsdException w:name="Dark List Accent 1" w:semiHidden="0" w:uiPriority="70" w:unhideWhenUsed="0"/>
-    <w:lsdException w:name="Colorful Shading Accent 1" w:semiHidden="0" w:uiPriority="71" w:unhideWhenUsed="0"/>
-    <w:lsdException w:name="Colorful List Accent 1" w:semiHidden="0" w:uiPriority="72" w:unhideWhenUsed="0"/>
-    <w:lsdException w:name="Colorful Grid Accent 1" w:semiHidden="0" w:uiPriority="73" w:unhideWhenUsed="0"/>
-    <w:lsdException w:name="Light Shading Accent 2" w:semiHidden="0" w:uiPriority="60" w:unhideWhenUsed="0"/>
-    <w:lsdException w:name="Light List Accent 2" w:semiHidden="0" w:uiPriority="61" w:unhideWhenUsed="0"/>
-    <w:lsdException w:name="Light Grid Accent 2" w:semiHidden="0" w:uiPriority="62" w:unhideWhenUsed="0"/>
-    <w:lsdException w:name="Medium Shading 1 Accent 2" w:semiHidden="0" w:uiPriority="63" w:unhideWhenUsed="0"/>
-    <w:lsdException w:name="Medium Shading 2 Accent 2" w:semiHidden="0" w:uiPriority="64" w:unhideWhenUsed="0"/>
-    <w:lsdException w:name="Medium List 1 Accent 2" w:semiHidden="0" w:uiPriority="65" w:unhideWhenUsed="0"/>
-    <w:lsdException w:name="Medium List 2 Accent 2" w:semiHidden="0" w:uiPriority="66" w:unhideWhenUsed="0"/>
-    <w:lsdException w:name="Medium Grid 1 Accent 2" w:semiHidden="0" w:uiPriority="67" w:unhideWhenUsed="0"/>
-    <w:lsdException w:name="Medium Grid 2 Accent 2" w:semiHidden="0" w:uiPriority="68" w:unhideWhenUsed="0"/>
-    <w:lsdException w:name="Medium Grid 3 Accent 2" w:semiHidden="0" w:uiPriority="69" w:unhideWhenUsed="0"/>
-    <w:lsdException w:name="Dark List Accent 2" w:semiHidden="0" w:uiPriority="70" w:unhideWhenUsed="0"/>
-    <w:lsdException w:name="Colorful Shading Accent 2" w:semiHidden="0" w:uiPriority="71" w:unhideWhenUsed="0"/>
-    <w:lsdException w:name="Colorful List Accent 2" w:semiHidden="0" w:uiPriority="72" w:unhideWhenUsed="0"/>
-    <w:lsdException w:name="Colorful Grid Accent 2" w:semiHidden="0" w:uiPriority="73" w:unhideWhenUsed="0"/>
-    <w:lsdException w:name="Light Shading Accent 3" w:semiHidden="0" w:uiPriority="60" w:unhideWhenUsed="0"/>
-    <w:lsdException w:name="Light List Accent 3" w:semiHidden="0" w:uiPriority="61" w:unhideWhenUsed="0"/>
-    <w:lsdException w:name="Light Grid Accent 3" w:semiHidden="0" w:uiPriority="62" w:unhideWhenUsed="0"/>
-    <w:lsdException w:name="Medium Shading 1 Accent 3" w:semiHidden="0" w:uiPriority="63" w:unhideWhenUsed="0"/>
-    <w:lsdException w:name="Medium Shading 2 Accent 3" w:semiHidden="0" w:uiPriority="64" w:unhideWhenUsed="0"/>
-    <w:lsdException w:name="Medium List 1 Accent 3" w:semiHidden="0" w:uiPriority="65" w:unhideWhenUsed="0"/>
-    <w:lsdException w:name="Medium List 2 Accent 3" w:semiHidden="0" w:uiPriority="66" w:unhideWhenUsed="0"/>
-    <w:lsdException w:name="Medium Grid 1 Accent 3" w:semiHidden="0" w:uiPriority="67" w:unhideWhenUsed="0"/>
-    <w:lsdException w:name="Medium Grid 2 Accent 3" w:semiHidden="0" w:uiPriority="68" w:unhideWhenUsed="0"/>
-    <w:lsdException w:name="Medium Grid 3 Accent 3" w:semiHidden="0" w:uiPriority="69" w:unhideWhenUsed="0"/>
-    <w:lsdException w:name="Dark List Accent 3" w:semiHidden="0" w:uiPriority="70" w:unhideWhenUsed="0"/>
-    <w:lsdException w:name="Colorful Shading Accent 3" w:semiHidden="0" w:uiPriority="71" w:unhideWhenUsed="0"/>
-    <w:lsdException w:name="Colorful List Accent 3" w:semiHidden="0" w:uiPriority="72" w:unhideWhenUsed="0"/>
-    <w:lsdException w:name="Colorful Grid Accent 3" w:semiHidden="0" w:uiPriority="73" w:unhideWhenUsed="0"/>
-    <w:lsdException w:name="Light Shading Accent 4" w:semiHidden="0" w:uiPriority="60" w:unhideWhenUsed="0"/>
-    <w:lsdException w:name="Light List Accent 4" w:semiHidden="0" w:uiPriority="61" w:unhideWhenUsed="0"/>
-    <w:lsdException w:name="Light Grid Accent 4" w:semiHidden="0" w:uiPriority="62" w:unhideWhenUsed="0"/>
-    <w:lsdException w:name="Medium Shading 1 Accent 4" w:semiHidden="0" w:uiPriority="63" w:unhideWhenUsed="0"/>
-    <w:lsdException w:name="Medium Shading 2 Accent 4" w:semiHidden="0" w:uiPriority="64" w:unhideWhenUsed="0"/>
-    <w:lsdException w:name="Medium List 1 Accent 4" w:semiHidden="0" w:uiPriority="65" w:unhideWhenUsed="0"/>
-    <w:lsdException w:name="Medium List 2 Accent 4" w:semiHidden="0" w:uiPriority="66" w:unhideWhenUsed="0"/>
-    <w:lsdException w:name="Medium Grid 1 Accent 4" w:semiHidden="0" w:uiPriority="67" w:unhideWhenUsed="0"/>
-    <w:lsdException w:name="Medium Grid 2 Accent 4" w:semiHidden="0" w:uiPriority="68" w:unhideWhenUsed="0"/>
-    <w:lsdException w:name="Medium Grid 3 Accent 4" w:semiHidden="0" w:uiPriority="69" w:unhideWhenUsed="0"/>
-    <w:lsdException w:name="Dark List Accent 4" w:semiHidden="0" w:uiPriority="70" w:unhideWhenUsed="0"/>
-    <w:lsdException w:name="Colorful Shading Accent 4" w:semiHidden="0" w:uiPriority="71" w:unhideWhenUsed="0"/>
-    <w:lsdException w:name="Colorful List Accent 4" w:semiHidden="0" w:uiPriority="72" w:unhideWhenUsed="0"/>
-    <w:lsdException w:name="Colorful Grid Accent 4" w:semiHidden="0" w:uiPriority="73" w:unhideWhenUsed="0"/>
-    <w:lsdException w:name="Light Shading Accent 5" w:semiHidden="0" w:uiPriority="60" w:unhideWhenUsed="0"/>
-    <w:lsdException w:name="Light List Accent 5" w:semiHidden="0" w:uiPriority="61" w:unhideWhenUsed="0"/>
-    <w:lsdException w:name="Light Grid Accent 5" w:semiHidden="0" w:uiPriority="62" w:unhideWhenUsed="0"/>
-    <w:lsdException w:name="Medium Shading 1 Accent 5" w:semiHidden="0" w:uiPriority="63" w:unhideWhenUsed="0"/>
-    <w:lsdException w:name="Medium Shading 2 Accent 5" w:semiHidden="0" w:uiPriority="64" w:unhideWhenUsed="0"/>
-    <w:lsdException w:name="Medium List 1 Accent 5" w:semiHidden="0" w:uiPriority="65" w:unhideWhenUsed="0"/>
-    <w:lsdException w:name="Medium List 2 Accent 5" w:semiHidden="0" w:uiPriority="66" w:unhideWhenUsed="0"/>
-    <w:lsdException w:name="Medium Grid 1 Accent 5" w:semiHidden="0" w:uiPriority="67" w:unhideWhenUsed="0"/>
-    <w:lsdException w:name="Medium Grid 2 Accent 5" w:semiHidden="0" w:uiPriority="68" w:unhideWhenUsed="0"/>
-    <w:lsdException w:name="Medium Grid 3 Accent 5" w:semiHidden="0" w:uiPriority="69" w:unhideWhenUsed="0"/>
-    <w:lsdException w:name="Dark List Accent 5" w:semiHidden="0" w:uiPriority="70" w:unhideWhenUsed="0"/>
-    <w:lsdException w:name="Colorful Shading Accent 5" w:semiHidden="0" w:uiPriority="71" w:unhideWhenUsed="0"/>
-    <w:lsdException w:name="Colorful List Accent 5" w:semiHidden="0" w:uiPriority="72" w:unhideWhenUsed="0"/>
-    <w:lsdException w:name="Colorful Grid Accent 5" w:semiHidden="0" w:uiPriority="73" w:unhideWhenUsed="0"/>
-    <w:lsdException w:name="Light Shading Accent 6" w:semiHidden="0" w:uiPriority="60" w:unhideWhenUsed="0"/>
-    <w:lsdException w:name="Light List Accent 6" w:semiHidden="0" w:uiPriority="61" w:unhideWhenUsed="0"/>
-    <w:lsdException w:name="Light Grid Accent 6" w:semiHidden="0" w:uiPriority="62" w:unhideWhenUsed="0"/>
-    <w:lsdException w:name="Medium Shading 1 Accent 6" w:semiHidden="0" w:uiPriority="63" w:unhideWhenUsed="0"/>
-    <w:lsdException w:name="Medium Shading 2 Accent 6" w:semiHidden="0" w:uiPriority="64" w:unhideWhenUsed="0"/>
-    <w:lsdException w:name="Medium List 1 Accent 6" w:semiHidden="0" w:uiPriority="65" w:unhideWhenUsed="0"/>
-    <w:lsdException w:name="Medium List 2 Accent 6" w:semiHidden="0" w:uiPriority="66" w:unhideWhenUsed="0"/>
-    <w:lsdException w:name="Medium Grid 1 Accent 6" w:semiHidden="0" w:uiPriority="67" w:unhideWhenUsed="0"/>
-    <w:lsdException w:name="Medium Grid 2 Accent 6" w:semiHidden="0" w:uiPriority="68" w:unhideWhenUsed="0"/>
-    <w:lsdException w:name="Medium Grid 3 Accent 6" w:semiHidden="0" w:uiPriority="69" w:unhideWhenUsed="0"/>
-    <w:lsdException w:name="Dark List Accent 6" w:semiHidden="0" w:uiPriority="70" w:unhideWhenUsed="0"/>
-    <w:lsdException w:name="Colorful Shading Accent 6" w:semiHidden="0" w:uiPriority="71" w:unhideWhenUsed="0"/>
-    <w:lsdException w:name="Colorful List Accent 6" w:semiHidden="0" w:uiPriority="72" w:unhideWhenUsed="0"/>
-    <w:lsdException w:name="Colorful Grid Accent 6" w:semiHidden="0" w:uiPriority="73" w:unhideWhenUsed="0"/>
-    <w:lsdException w:name="Subtle Emphasis" w:semiHidden="0" w:uiPriority="19" w:unhideWhenUsed="0" w:qFormat="1"/>
-    <w:lsdException w:name="Intense Emphasis" w:semiHidden="0" w:uiPriority="21" w:unhideWhenUsed="0" w:qFormat="1"/>
-    <w:lsdException w:name="Subtle Reference" w:semiHidden="0" w:uiPriority="31" w:unhideWhenUsed="0" w:qFormat="1"/>
-    <w:lsdException w:name="Intense Reference" w:semiHidden="0" w:uiPriority="32" w:unhideWhenUsed="0" w:qFormat="1"/>
-    <w:lsdException w:name="Book Title" w:semiHidden="0" w:uiPriority="33" w:unhideWhenUsed="0" w:qFormat="1"/>
-    <w:lsdException w:name="Bibliography" w:uiPriority="37"/>
-    <w:lsdException w:name="TOC Heading" w:uiPriority="39" w:qFormat="1"/>
+  <w:latentStyles w:defLockedState="0" w:defUIPriority="99" w:defSemiHidden="0" w:defUnhideWhenUsed="0" w:defQFormat="0" w:count="371">
+    <w:lsdException w:name="Normal" w:uiPriority="0" w:qFormat="1"/>
+    <w:lsdException w:name="heading 1" w:uiPriority="9" w:qFormat="1"/>
+    <w:lsdException w:name="heading 2" w:semiHidden="1" w:uiPriority="9" w:unhideWhenUsed="1" w:qFormat="1"/>
+    <w:lsdException w:name="heading 3" w:semiHidden="1" w:uiPriority="9" w:unhideWhenUsed="1" w:qFormat="1"/>
+    <w:lsdException w:name="heading 4" w:semiHidden="1" w:uiPriority="9" w:unhideWhenUsed="1" w:qFormat="1"/>
+    <w:lsdException w:name="heading 5" w:semiHidden="1" w:uiPriority="9" w:unhideWhenUsed="1" w:qFormat="1"/>
+    <w:lsdException w:name="heading 6" w:semiHidden="1" w:uiPriority="9" w:unhideWhenUsed="1" w:qFormat="1"/>
+    <w:lsdException w:name="heading 7" w:semiHidden="1" w:uiPriority="9" w:unhideWhenUsed="1" w:qFormat="1"/>
+    <w:lsdException w:name="heading 8" w:semiHidden="1" w:uiPriority="9" w:unhideWhenUsed="1" w:qFormat="1"/>
+    <w:lsdException w:name="heading 9" w:semiHidden="1" w:uiPriority="9" w:unhideWhenUsed="1" w:qFormat="1"/>
+    <w:lsdException w:name="index 1" w:semiHidden="1" w:unhideWhenUsed="1"/>
+    <w:lsdException w:name="index 2" w:semiHidden="1" w:unhideWhenUsed="1"/>
+    <w:lsdException w:name="index 3" w:semiHidden="1" w:unhideWhenUsed="1"/>
+    <w:lsdException w:name="index 4" w:semiHidden="1" w:unhideWhenUsed="1"/>
+    <w:lsdException w:name="index 5" w:semiHidden="1" w:unhideWhenUsed="1"/>
+    <w:lsdException w:name="index 6" w:semiHidden="1" w:unhideWhenUsed="1"/>
+    <w:lsdException w:name="index 7" w:semiHidden="1" w:unhideWhenUsed="1"/>
+    <w:lsdException w:name="index 8" w:semiHidden="1" w:unhideWhenUsed="1"/>
+    <w:lsdException w:name="index 9" w:semiHidden="1" w:unhideWhenUsed="1"/>
+    <w:lsdException w:name="toc 1" w:semiHidden="1" w:uiPriority="39" w:unhideWhenUsed="1"/>
+    <w:lsdException w:name="toc 2" w:semiHidden="1" w:uiPriority="39" w:unhideWhenUsed="1"/>
+    <w:lsdException w:name="toc 3" w:semiHidden="1" w:uiPriority="39" w:unhideWhenUsed="1"/>
+    <w:lsdException w:name="toc 4" w:semiHidden="1" w:uiPriority="39" w:unhideWhenUsed="1"/>
+    <w:lsdException w:name="toc 5" w:semiHidden="1" w:uiPriority="39" w:unhideWhenUsed="1"/>
+    <w:lsdException w:name="toc 6" w:semiHidden="1" w:uiPriority="39" w:unhideWhenUsed="1"/>
+    <w:lsdException w:name="toc 7" w:semiHidden="1" w:uiPriority="39" w:unhideWhenUsed="1"/>
+    <w:lsdException w:name="toc 8" w:semiHidden="1" w:uiPriority="39" w:unhideWhenUsed="1"/>
+    <w:lsdException w:name="toc 9" w:semiHidden="1" w:uiPriority="39" w:unhideWhenUsed="1"/>
+    <w:lsdException w:name="Normal Indent" w:semiHidden="1" w:unhideWhenUsed="1"/>
+    <w:lsdException w:name="footnote text" w:semiHidden="1" w:unhideWhenUsed="1"/>
+    <w:lsdException w:name="annotation text" w:semiHidden="1" w:unhideWhenUsed="1"/>
+    <w:lsdException w:name="header" w:semiHidden="1" w:unhideWhenUsed="1"/>
+    <w:lsdException w:name="footer" w:semiHidden="1" w:unhideWhenUsed="1"/>
+    <w:lsdException w:name="index heading" w:semiHidden="1" w:unhideWhenUsed="1"/>
+    <w:lsdException w:name="caption" w:semiHidden="1" w:uiPriority="35" w:unhideWhenUsed="1" w:qFormat="1"/>
+    <w:lsdException w:name="table of figures" w:semiHidden="1" w:unhideWhenUsed="1"/>
+    <w:lsdException w:name="envelope address" w:semiHidden="1" w:unhideWhenUsed="1"/>
+    <w:lsdException w:name="envelope return" w:semiHidden="1" w:unhideWhenUsed="1"/>
+    <w:lsdException w:name="footnote reference" w:semiHidden="1" w:unhideWhenUsed="1"/>
+    <w:lsdException w:name="annotation reference" w:semiHidden="1" w:unhideWhenUsed="1"/>
+    <w:lsdException w:name="line number" w:semiHidden="1" w:unhideWhenUsed="1"/>
+    <w:lsdException w:name="page number" w:semiHidden="1" w:unhideWhenUsed="1"/>
+    <w:lsdException w:name="endnote reference" w:semiHidden="1" w:unhideWhenUsed="1"/>
+    <w:lsdException w:name="endnote text" w:semiHidden="1" w:unhideWhenUsed="1"/>
+    <w:lsdException w:name="table of authorities" w:semiHidden="1" w:unhideWhenUsed="1"/>
+    <w:lsdException w:name="macro" w:semiHidden="1" w:unhideWhenUsed="1"/>
+    <w:lsdException w:name="toa heading" w:semiHidden="1" w:unhideWhenUsed="1"/>
+    <w:lsdException w:name="List" w:semiHidden="1" w:unhideWhenUsed="1"/>
+    <w:lsdException w:name="List Bullet" w:semiHidden="1" w:unhideWhenUsed="1"/>
+    <w:lsdException w:name="List Number" w:semiHidden="1" w:unhideWhenUsed="1"/>
+    <w:lsdException w:name="List 2" w:semiHidden="1" w:unhideWhenUsed="1"/>
+    <w:lsdException w:name="List 3" w:semiHidden="1" w:unhideWhenUsed="1"/>
+    <w:lsdException w:name="List 4" w:semiHidden="1" w:unhideWhenUsed="1"/>
+    <w:lsdException w:name="List 5" w:semiHidden="1" w:unhideWhenUsed="1"/>
+    <w:lsdException w:name="List Bullet 2" w:semiHidden="1" w:unhideWhenUsed="1"/>
+    <w:lsdException w:name="List Bullet 3" w:semiHidden="1" w:unhideWhenUsed="1"/>
+    <w:lsdException w:name="List Bullet 4" w:semiHidden="1" w:unhideWhenUsed="1"/>
+    <w:lsdException w:name="List Bullet 5" w:semiHidden="1" w:unhideWhenUsed="1"/>
+    <w:lsdException w:name="List Number 2" w:semiHidden="1" w:unhideWhenUsed="1"/>
+    <w:lsdException w:name="List Number 3" w:semiHidden="1" w:unhideWhenUsed="1"/>
+    <w:lsdException w:name="List Number 4" w:semiHidden="1" w:unhideWhenUsed="1"/>
+    <w:lsdException w:name="List Number 5" w:semiHidden="1" w:unhideWhenUsed="1"/>
+    <w:lsdException w:name="Title" w:uiPriority="10" w:qFormat="1"/>
+    <w:lsdException w:name="Closing" w:semiHidden="1" w:unhideWhenUsed="1"/>
+    <w:lsdException w:name="Signature" w:semiHidden="1" w:unhideWhenUsed="1"/>
+    <w:lsdException w:name="Default Paragraph Font" w:semiHidden="1" w:uiPriority="1" w:unhideWhenUsed="1"/>
+    <w:lsdException w:name="Body Text" w:semiHidden="1" w:unhideWhenUsed="1"/>
+    <w:lsdException w:name="Body Text Indent" w:semiHidden="1" w:unhideWhenUsed="1"/>
+    <w:lsdException w:name="List Continue" w:semiHidden="1" w:unhideWhenUsed="1"/>
+    <w:lsdException w:name="List Continue 2" w:semiHidden="1" w:unhideWhenUsed="1"/>
+    <w:lsdException w:name="List Continue 3" w:semiHidden="1" w:unhideWhenUsed="1"/>
+    <w:lsdException w:name="List Continue 4" w:semiHidden="1" w:unhideWhenUsed="1"/>
+    <w:lsdException w:name="List Continue 5" w:semiHidden="1" w:unhideWhenUsed="1"/>
+    <w:lsdException w:name="Message Header" w:semiHidden="1" w:unhideWhenUsed="1"/>
+    <w:lsdException w:name="Subtitle" w:uiPriority="11" w:qFormat="1"/>
+    <w:lsdException w:name="Salutation" w:semiHidden="1" w:unhideWhenUsed="1"/>
+    <w:lsdException w:name="Date" w:semiHidden="1" w:unhideWhenUsed="1"/>
+    <w:lsdException w:name="Body Text First Indent" w:semiHidden="1" w:unhideWhenUsed="1"/>
+    <w:lsdException w:name="Body Text First Indent 2" w:semiHidden="1" w:unhideWhenUsed="1"/>
+    <w:lsdException w:name="Note Heading" w:semiHidden="1" w:unhideWhenUsed="1"/>
+    <w:lsdException w:name="Body Text 2" w:semiHidden="1" w:unhideWhenUsed="1"/>
+    <w:lsdException w:name="Body Text 3" w:semiHidden="1" w:unhideWhenUsed="1"/>
+    <w:lsdException w:name="Body Text Indent 2" w:semiHidden="1" w:unhideWhenUsed="1"/>
+    <w:lsdException w:name="Body Text Indent 3" w:semiHidden="1" w:unhideWhenUsed="1"/>
+    <w:lsdException w:name="Block Text" w:semiHidden="1" w:unhideWhenUsed="1"/>
+    <w:lsdException w:name="Hyperlink" w:semiHidden="1" w:unhideWhenUsed="1"/>
+    <w:lsdException w:name="FollowedHyperlink" w:semiHidden="1" w:unhideWhenUsed="1"/>
+    <w:lsdException w:name="Strong" w:uiPriority="22" w:qFormat="1"/>
+    <w:lsdException w:name="Emphasis" w:uiPriority="20" w:qFormat="1"/>
+    <w:lsdException w:name="Document Map" w:semiHidden="1" w:unhideWhenUsed="1"/>
+    <w:lsdException w:name="Plain Text" w:semiHidden="1" w:unhideWhenUsed="1"/>
+    <w:lsdException w:name="E-mail Signature" w:semiHidden="1" w:unhideWhenUsed="1"/>
+    <w:lsdException w:name="HTML Top of Form" w:semiHidden="1" w:unhideWhenUsed="1"/>
+    <w:lsdException w:name="HTML Bottom of Form" w:semiHidden="1" w:unhideWhenUsed="1"/>
+    <w:lsdException w:name="Normal (Web)" w:semiHidden="1" w:unhideWhenUsed="1"/>
+    <w:lsdException w:name="HTML Acronym" w:semiHidden="1" w:unhideWhenUsed="1"/>
+    <w:lsdException w:name="HTML Address" w:semiHidden="1" w:unhideWhenUsed="1"/>
+    <w:lsdException w:name="HTML Cite" w:semiHidden="1" w:unhideWhenUsed="1"/>
+    <w:lsdException w:name="HTML Code" w:semiHidden="1" w:unhideWhenUsed="1"/>
+    <w:lsdException w:name="HTML Definition" w:semiHidden="1" w:unhideWhenUsed="1"/>
+    <w:lsdException w:name="HTML Keyboard" w:semiHidden="1" w:unhideWhenUsed="1"/>
+    <w:lsdException w:name="HTML Preformatted" w:semiHidden="1" w:unhideWhenUsed="1"/>
+    <w:lsdException w:name="HTML Sample" w:semiHidden="1" w:unhideWhenUsed="1"/>
+    <w:lsdException w:name="HTML Typewriter" w:semiHidden="1" w:unhideWhenUsed="1"/>
+    <w:lsdException w:name="HTML Variable" w:semiHidden="1" w:unhideWhenUsed="1"/>
+    <w:lsdException w:name="Normal Table" w:semiHidden="1" w:unhideWhenUsed="1"/>
+    <w:lsdException w:name="annotation subject" w:semiHidden="1" w:unhideWhenUsed="1"/>
+    <w:lsdException w:name="No List" w:semiHidden="1" w:unhideWhenUsed="1"/>
+    <w:lsdException w:name="Outline List 1" w:semiHidden="1" w:unhideWhenUsed="1"/>
+    <w:lsdException w:name="Outline List 2" w:semiHidden="1" w:unhideWhenUsed="1"/>
+    <w:lsdException w:name="Outline List 3" w:semiHidden="1" w:unhideWhenUsed="1"/>
+    <w:lsdException w:name="Table Simple 1" w:semiHidden="1" w:unhideWhenUsed="1"/>
+    <w:lsdException w:name="Table Simple 2" w:semiHidden="1" w:unhideWhenUsed="1"/>
+    <w:lsdException w:name="Table Simple 3" w:semiHidden="1" w:unhideWhenUsed="1"/>
+    <w:lsdException w:name="Table Classic 1" w:semiHidden="1" w:unhideWhenUsed="1"/>
+    <w:lsdException w:name="Table Classic 2" w:semiHidden="1" w:unhideWhenUsed="1"/>
+    <w:lsdException w:name="Table Classic 3" w:semiHidden="1" w:unhideWhenUsed="1"/>
+    <w:lsdException w:name="Table Classic 4" w:semiHidden="1" w:unhideWhenUsed="1"/>
+    <w:lsdException w:name="Table Colorful 1" w:semiHidden="1" w:unhideWhenUsed="1"/>
+    <w:lsdException w:name="Table Colorful 2" w:semiHidden="1" w:unhideWhenUsed="1"/>
+    <w:lsdException w:name="Table Colorful 3" w:semiHidden="1" w:unhideWhenUsed="1"/>
+    <w:lsdException w:name="Table Columns 1" w:semiHidden="1" w:unhideWhenUsed="1"/>
+    <w:lsdException w:name="Table Columns 2" w:semiHidden="1" w:unhideWhenUsed="1"/>
+    <w:lsdException w:name="Table Columns 3" w:semiHidden="1" w:unhideWhenUsed="1"/>
+    <w:lsdException w:name="Table Columns 4" w:semiHidden="1" w:unhideWhenUsed="1"/>
+    <w:lsdException w:name="Table Columns 5" w:semiHidden="1" w:unhideWhenUsed="1"/>
+    <w:lsdException w:name="Table Grid 1" w:semiHidden="1" w:unhideWhenUsed="1"/>
+    <w:lsdException w:name="Table Grid 2" w:semiHidden="1" w:unhideWhenUsed="1"/>
+    <w:lsdException w:name="Table Grid 3" w:semiHidden="1" w:unhideWhenUsed="1"/>
+    <w:lsdException w:name="Table Grid 4" w:semiHidden="1" w:unhideWhenUsed="1"/>
+    <w:lsdException w:name="Table Grid 5" w:semiHidden="1" w:unhideWhenUsed="1"/>
+    <w:lsdException w:name="Table Grid 6" w:semiHidden="1" w:unhideWhenUsed="1"/>
+    <w:lsdException w:name="Table Grid 7" w:semiHidden="1" w:unhideWhenUsed="1"/>
+    <w:lsdException w:name="Table Grid 8" w:semiHidden="1" w:unhideWhenUsed="1"/>
+    <w:lsdException w:name="Table List 1" w:semiHidden="1" w:unhideWhenUsed="1"/>
+    <w:lsdException w:name="Table List 2" w:semiHidden="1" w:unhideWhenUsed="1"/>
+    <w:lsdException w:name="Table List 3" w:semiHidden="1" w:unhideWhenUsed="1"/>
+    <w:lsdException w:name="Table List 4" w:semiHidden="1" w:unhideWhenUsed="1"/>
+    <w:lsdException w:name="Table List 5" w:semiHidden="1" w:unhideWhenUsed="1"/>
+    <w:lsdException w:name="Table List 6" w:semiHidden="1" w:unhideWhenUsed="1"/>
+    <w:lsdException w:name="Table List 7" w:semiHidden="1" w:unhideWhenUsed="1"/>
+    <w:lsdException w:name="Table List 8" w:semiHidden="1" w:unhideWhenUsed="1"/>
+    <w:lsdException w:name="Table 3D effects 1" w:semiHidden="1" w:unhideWhenUsed="1"/>
+    <w:lsdException w:name="Table 3D effects 2" w:semiHidden="1" w:unhideWhenUsed="1"/>
+    <w:lsdException w:name="Table 3D effects 3" w:semiHidden="1" w:unhideWhenUsed="1"/>
+    <w:lsdException w:name="Table Contemporary" w:semiHidden="1" w:unhideWhenUsed="1"/>
+    <w:lsdException w:name="Table Elegant" w:semiHidden="1" w:unhideWhenUsed="1"/>
+    <w:lsdException w:name="Table Professional" w:semiHidden="1" w:unhideWhenUsed="1"/>
+    <w:lsdException w:name="Table Subtle 1" w:semiHidden="1" w:unhideWhenUsed="1"/>
+    <w:lsdException w:name="Table Subtle 2" w:semiHidden="1" w:unhideWhenUsed="1"/>
+    <w:lsdException w:name="Table Web 1" w:semiHidden="1" w:unhideWhenUsed="1"/>
+    <w:lsdException w:name="Table Web 2" w:semiHidden="1" w:unhideWhenUsed="1"/>
+    <w:lsdException w:name="Table Web 3" w:semiHidden="1" w:unhideWhenUsed="1"/>
+    <w:lsdException w:name="Balloon Text" w:semiHidden="1" w:unhideWhenUsed="1"/>
+    <w:lsdException w:name="Table Grid" w:uiPriority="39"/>
+    <w:lsdException w:name="Table Theme" w:semiHidden="1" w:unhideWhenUsed="1"/>
+    <w:lsdException w:name="Placeholder Text" w:semiHidden="1"/>
+    <w:lsdException w:name="No Spacing" w:uiPriority="1" w:qFormat="1"/>
+    <w:lsdException w:name="Light Shading" w:uiPriority="60"/>
+    <w:lsdException w:name="Light List" w:uiPriority="61"/>
+    <w:lsdException w:name="Light Grid" w:uiPriority="62"/>
+    <w:lsdException w:name="Medium Shading 1" w:uiPriority="63"/>
+    <w:lsdException w:name="Medium Shading 2" w:uiPriority="64"/>
+    <w:lsdException w:name="Medium List 1" w:uiPriority="65"/>
+    <w:lsdException w:name="Medium List 2" w:uiPriority="66"/>
+    <w:lsdException w:name="Medium Grid 1" w:uiPriority="67"/>
+    <w:lsdException w:name="Medium Grid 2" w:uiPriority="68"/>
+    <w:lsdException w:name="Medium Grid 3" w:uiPriority="69"/>
+    <w:lsdException w:name="Dark List" w:uiPriority="70"/>
+    <w:lsdException w:name="Colorful Shading" w:uiPriority="71"/>
+    <w:lsdException w:name="Colorful List" w:uiPriority="72"/>
+    <w:lsdException w:name="Colorful Grid" w:uiPriority="73"/>
+    <w:lsdException w:name="Light Shading Accent 1" w:uiPriority="60"/>
+    <w:lsdException w:name="Light List Accent 1" w:uiPriority="61"/>
+    <w:lsdException w:name="Light Grid Accent 1" w:uiPriority="62"/>
+    <w:lsdException w:name="Medium Shading 1 Accent 1" w:uiPriority="63"/>
+    <w:lsdException w:name="Medium Shading 2 Accent 1" w:uiPriority="64"/>
+    <w:lsdException w:name="Medium List 1 Accent 1" w:uiPriority="65"/>
+    <w:lsdException w:name="Revision" w:semiHidden="1"/>
+    <w:lsdException w:name="List Paragraph" w:uiPriority="34" w:qFormat="1"/>
+    <w:lsdException w:name="Quote" w:uiPriority="29" w:qFormat="1"/>
+    <w:lsdException w:name="Intense Quote" w:uiPriority="30" w:qFormat="1"/>
+    <w:lsdException w:name="Medium List 2 Accent 1" w:uiPriority="66"/>
+    <w:lsdException w:name="Medium Grid 1 Accent 1" w:uiPriority="67"/>
+    <w:lsdException w:name="Medium Grid 2 Accent 1" w:uiPriority="68"/>
+    <w:lsdException w:name="Medium Grid 3 Accent 1" w:uiPriority="69"/>
+    <w:lsdException w:name="Dark List Accent 1" w:uiPriority="70"/>
+    <w:lsdException w:name="Colorful Shading Accent 1" w:uiPriority="71"/>
+    <w:lsdException w:name="Colorful List Accent 1" w:uiPriority="72"/>
+    <w:lsdException w:name="Colorful Grid Accent 1" w:uiPriority="73"/>
+    <w:lsdException w:name="Light Shading Accent 2" w:uiPriority="60"/>
+    <w:lsdException w:name="Light List Accent 2" w:uiPriority="61"/>
+    <w:lsdException w:name="Light Grid Accent 2" w:uiPriority="62"/>
+    <w:lsdException w:name="Medium Shading 1 Accent 2" w:uiPriority="63"/>
+    <w:lsdException w:name="Medium Shading 2 Accent 2" w:uiPriority="64"/>
+    <w:lsdException w:name="Medium List 1 Accent 2" w:uiPriority="65"/>
+    <w:lsdException w:name="Medium List 2 Accent 2" w:uiPriority="66"/>
+    <w:lsdException w:name="Medium Grid 1 Accent 2" w:uiPriority="67"/>
+    <w:lsdException w:name="Medium Grid 2 Accent 2" w:uiPriority="68"/>
+    <w:lsdException w:name="Medium Grid 3 Accent 2" w:uiPriority="69"/>
+    <w:lsdException w:name="Dark List Accent 2" w:uiPriority="70"/>
+    <w:lsdException w:name="Colorful Shading Accent 2" w:uiPriority="71"/>
+    <w:lsdException w:name="Colorful List Accent 2" w:uiPriority="72"/>
+    <w:lsdException w:name="Colorful Grid Accent 2" w:uiPriority="73"/>
+    <w:lsdException w:name="Light Shading Accent 3" w:uiPriority="60"/>
+    <w:lsdException w:name="Light List Accent 3" w:uiPriority="61"/>
+    <w:lsdException w:name="Light Grid Accent 3" w:uiPriority="62"/>
+    <w:lsdException w:name="Medium Shading 1 Accent 3" w:uiPriority="63"/>
+    <w:lsdException w:name="Medium Shading 2 Accent 3" w:uiPriority="64"/>
+    <w:lsdException w:name="Medium List 1 Accent 3" w:uiPriority="65"/>
+    <w:lsdException w:name="Medium List 2 Accent 3" w:uiPriority="66"/>
+    <w:lsdException w:name="Medium Grid 1 Accent 3" w:uiPriority="67"/>
+    <w:lsdException w:name="Medium Grid 2 Accent 3" w:uiPriority="68"/>
+    <w:lsdException w:name="Medium Grid 3 Accent 3" w:uiPriority="69"/>
+    <w:lsdException w:name="Dark List Accent 3" w:uiPriority="70"/>
+    <w:lsdException w:name="Colorful Shading Accent 3" w:uiPriority="71"/>
+    <w:lsdException w:name="Colorful List Accent 3" w:uiPriority="72"/>
+    <w:lsdException w:name="Colorful Grid Accent 3" w:uiPriority="73"/>
+    <w:lsdException w:name="Light Shading Accent 4" w:uiPriority="60"/>
+    <w:lsdException w:name="Light List Accent 4" w:uiPriority="61"/>
+    <w:lsdException w:name="Light Grid Accent 4" w:uiPriority="62"/>
+    <w:lsdException w:name="Medium Shading 1 Accent 4" w:uiPriority="63"/>
+    <w:lsdException w:name="Medium Shading 2 Accent 4" w:uiPriority="64"/>
+    <w:lsdException w:name="Medium List 1 Accent 4" w:uiPriority="65"/>
+    <w:lsdException w:name="Medium List 2 Accent 4" w:uiPriority="66"/>
+    <w:lsdException w:name="Medium Grid 1 Accent 4" w:uiPriority="67"/>
+    <w:lsdException w:name="Medium Grid 2 Accent 4" w:uiPriority="68"/>
+    <w:lsdException w:name="Medium Grid 3 Accent 4" w:uiPriority="69"/>
+    <w:lsdException w:name="Dark List Accent 4" w:uiPriority="70"/>
+    <w:lsdException w:name="Colorful Shading Accent 4" w:uiPriority="71"/>
+    <w:lsdException w:name="Colorful List Accent 4" w:uiPriority="72"/>
+    <w:lsdException w:name="Colorful Grid Accent 4" w:uiPriority="73"/>
+    <w:lsdException w:name="Light Shading Accent 5" w:uiPriority="60"/>
+    <w:lsdException w:name="Light List Accent 5" w:uiPriority="61"/>
+    <w:lsdException w:name="Light Grid Accent 5" w:uiPriority="62"/>
+    <w:lsdException w:name="Medium Shading 1 Accent 5" w:uiPriority="63"/>
+    <w:lsdException w:name="Medium Shading 2 Accent 5" w:uiPriority="64"/>
+    <w:lsdException w:name="Medium List 1 Accent 5" w:uiPriority="65"/>
+    <w:lsdException w:name="Medium List 2 Accent 5" w:uiPriority="66"/>
+    <w:lsdException w:name="Medium Grid 1 Accent 5" w:uiPriority="67"/>
+    <w:lsdException w:name="Medium Grid 2 Accent 5" w:uiPriority="68"/>
+    <w:lsdException w:name="Medium Grid 3 Accent 5" w:uiPriority="69"/>
+    <w:lsdException w:name="Dark List Accent 5" w:uiPriority="70"/>
+    <w:lsdException w:name="Colorful Shading Accent 5" w:uiPriority="71"/>
+    <w:lsdException w:name="Colorful List Accent 5" w:uiPriority="72"/>
+    <w:lsdException w:name="Colorful Grid Accent 5" w:uiPriority="73"/>
+    <w:lsdException w:name="Light Shading Accent 6" w:uiPriority="60"/>
+    <w:lsdException w:name="Light List Accent 6" w:uiPriority="61"/>
+    <w:lsdException w:name="Light Grid Accent 6" w:uiPriority="62"/>
+    <w:lsdException w:name="Medium Shading 1 Accent 6" w:uiPriority="63"/>
+    <w:lsdException w:name="Medium Shading 2 Accent 6" w:uiPriority="64"/>
+    <w:lsdException w:name="Medium List 1 Accent 6" w:uiPriority="65"/>
+    <w:lsdException w:name="Medium List 2 Accent 6" w:uiPriority="66"/>
+    <w:lsdException w:name="Medium Grid 1 Accent 6" w:uiPriority="67"/>
+    <w:lsdException w:name="Medium Grid 2 Accent 6" w:uiPriority="68"/>
+    <w:lsdException w:name="Medium Grid 3 Accent 6" w:uiPriority="69"/>
+    <w:lsdException w:name="Dark List Accent 6" w:uiPriority="70"/>
+    <w:lsdException w:name="Colorful Shading Accent 6" w:uiPriority="71"/>
+    <w:lsdException w:name="Colorful List Accent 6" w:uiPriority="72"/>
+    <w:lsdException w:name="Colorful Grid Accent 6" w:uiPriority="73"/>
+    <w:lsdException w:name="Subtle Emphasis" w:uiPriority="19" w:qFormat="1"/>
+    <w:lsdException w:name="Intense Emphasis" w:uiPriority="21" w:qFormat="1"/>
+    <w:lsdException w:name="Subtle Reference" w:uiPriority="31" w:qFormat="1"/>
+    <w:lsdException w:name="Intense Reference" w:uiPriority="32" w:qFormat="1"/>
+    <w:lsdException w:name="Book Title" w:uiPriority="33" w:qFormat="1"/>
+    <w:lsdException w:name="Bibliography" w:semiHidden="1" w:uiPriority="37" w:unhideWhenUsed="1"/>
+    <w:lsdException w:name="TOC Heading" w:semiHidden="1" w:uiPriority="39" w:unhideWhenUsed="1" w:qFormat="1"/>
+    <w:lsdException w:name="Plain Table 1" w:uiPriority="41"/>
+    <w:lsdException w:name="Plain Table 2" w:uiPriority="42"/>
+    <w:lsdException w:name="Plain Table 3" w:uiPriority="43"/>
+    <w:lsdException w:name="Plain Table 4" w:uiPriority="44"/>
+    <w:lsdException w:name="Plain Table 5" w:uiPriority="45"/>
+    <w:lsdException w:name="Grid Table Light" w:uiPriority="40"/>
+    <w:lsdException w:name="Grid Table 1 Light" w:uiPriority="46"/>
+    <w:lsdException w:name="Grid Table 2" w:uiPriority="47"/>
+    <w:lsdException w:name="Grid Table 3" w:uiPriority="48"/>
+    <w:lsdException w:name="Grid Table 4" w:uiPriority="49"/>
+    <w:lsdException w:name="Grid Table 5 Dark" w:uiPriority="50"/>
+    <w:lsdException w:name="Grid Table 6 Colorful" w:uiPriority="51"/>
+    <w:lsdException w:name="Grid Table 7 Colorful" w:uiPriority="52"/>
+    <w:lsdException w:name="Grid Table 1 Light Accent 1" w:uiPriority="46"/>
+    <w:lsdException w:name="Grid Table 2 Accent 1" w:uiPriority="47"/>
+    <w:lsdException w:name="Grid Table 3 Accent 1" w:uiPriority="48"/>
+    <w:lsdException w:name="Grid Table 4 Accent 1" w:uiPriority="49"/>
+    <w:lsdException w:name="Grid Table 5 Dark Accent 1" w:uiPriority="50"/>
+    <w:lsdException w:name="Grid Table 6 Colorful Accent 1" w:uiPriority="51"/>
+    <w:lsdException w:name="Grid Table 7 Colorful Accent 1" w:uiPriority="52"/>
+    <w:lsdException w:name="Grid Table 1 Light Accent 2" w:uiPriority="46"/>
+    <w:lsdException w:name="Grid Table 2 Accent 2" w:uiPriority="47"/>
+    <w:lsdException w:name="Grid Table 3 Accent 2" w:uiPriority="48"/>
+    <w:lsdException w:name="Grid Table 4 Accent 2" w:uiPriority="49"/>
+    <w:lsdException w:name="Grid Table 5 Dark Accent 2" w:uiPriority="50"/>
+    <w:lsdException w:name="Grid Table 6 Colorful Accent 2" w:uiPriority="51"/>
+    <w:lsdException w:name="Grid Table 7 Colorful Accent 2" w:uiPriority="52"/>
+    <w:lsdException w:name="Grid Table 1 Light Accent 3" w:uiPriority="46"/>
+    <w:lsdException w:name="Grid Table 2 Accent 3" w:uiPriority="47"/>
+    <w:lsdException w:name="Grid Table 3 Accent 3" w:uiPriority="48"/>
+    <w:lsdException w:name="Grid Table 4 Accent 3" w:uiPriority="49"/>
+    <w:lsdException w:name="Grid Table 5 Dark Accent 3" w:uiPriority="50"/>
+    <w:lsdException w:name="Grid Table 6 Colorful Accent 3" w:uiPriority="51"/>
+    <w:lsdException w:name="Grid Table 7 Colorful Accent 3" w:uiPriority="52"/>
+    <w:lsdException w:name="Grid Table 1 Light Accent 4" w:uiPriority="46"/>
+    <w:lsdException w:name="Grid Table 2 Accent 4" w:uiPriority="47"/>
+    <w:lsdException w:name="Grid Table 3 Accent 4" w:uiPriority="48"/>
+    <w:lsdException w:name="Grid Table 4 Accent 4" w:uiPriority="49"/>
+    <w:lsdException w:name="Grid Table 5 Dark Accent 4" w:uiPriority="50"/>
+    <w:lsdException w:name="Grid Table 6 Colorful Accent 4" w:uiPriority="51"/>
+    <w:lsdException w:name="Grid Table 7 Colorful Accent 4" w:uiPriority="52"/>
+    <w:lsdException w:name="Grid Table 1 Light Accent 5" w:uiPriority="46"/>
+    <w:lsdException w:name="Grid Table 2 Accent 5" w:uiPriority="47"/>
+    <w:lsdException w:name="Grid Table 3 Accent 5" w:uiPriority="48"/>
+    <w:lsdException w:name="Grid Table 4 Accent 5" w:uiPriority="49"/>
+    <w:lsdException w:name="Grid Table 5 Dark Accent 5" w:uiPriority="50"/>
+    <w:lsdException w:name="Grid Table 6 Colorful Accent 5" w:uiPriority="51"/>
+    <w:lsdException w:name="Grid Table 7 Colorful Accent 5" w:uiPriority="52"/>
+    <w:lsdException w:name="Grid Table 1 Light Accent 6" w:uiPriority="46"/>
+    <w:lsdException w:name="Grid Table 2 Accent 6" w:uiPriority="47"/>
+    <w:lsdException w:name="Grid Table 3 Accent 6" w:uiPriority="48"/>
+    <w:lsdException w:name="Grid Table 4 Accent 6" w:uiPriority="49"/>
+    <w:lsdException w:name="Grid Table 5 Dark Accent 6" w:uiPriority="50"/>
+    <w:lsdException w:name="Grid Table 6 Colorful Accent 6" w:uiPriority="51"/>
+    <w:lsdException w:name="Grid Table 7 Colorful Accent 6" w:uiPriority="52"/>
+    <w:lsdException w:name="List Table 1 Light" w:uiPriority="46"/>
+    <w:lsdException w:name="List Table 2" w:uiPriority="47"/>
+    <w:lsdException w:name="List Table 3" w:uiPriority="48"/>
+    <w:lsdException w:name="List Table 4" w:uiPriority="49"/>
+    <w:lsdException w:name="List Table 5 Dark" w:uiPriority="50"/>
+    <w:lsdException w:name="List Table 6 Colorful" w:uiPriority="51"/>
+    <w:lsdException w:name="List Table 7 Colorful" w:uiPriority="52"/>
+    <w:lsdException w:name="List Table 1 Light Accent 1" w:uiPriority="46"/>
+    <w:lsdException w:name="List Table 2 Accent 1" w:uiPriority="47"/>
+    <w:lsdException w:name="List Table 3 Accent 1" w:uiPriority="48"/>
+    <w:lsdException w:name="List Table 4 Accent 1" w:uiPriority="49"/>
+    <w:lsdException w:name="List Table 5 Dark Accent 1" w:uiPriority="50"/>
+    <w:lsdException w:name="List Table 6 Colorful Accent 1" w:uiPriority="51"/>
+    <w:lsdException w:name="List Table 7 Colorful Accent 1" w:uiPriority="52"/>
+    <w:lsdException w:name="List Table 1 Light Accent 2" w:uiPriority="46"/>
+    <w:lsdException w:name="List Table 2 Accent 2" w:uiPriority="47"/>
+    <w:lsdException w:name="List Table 3 Accent 2" w:uiPriority="48"/>
+    <w:lsdException w:name="List Table 4 Accent 2" w:uiPriority="49"/>
+    <w:lsdException w:name="List Table 5 Dark Accent 2" w:uiPriority="50"/>
+    <w:lsdException w:name="List Table 6 Colorful Accent 2" w:uiPriority="51"/>
+    <w:lsdException w:name="List Table 7 Colorful Accent 2" w:uiPriority="52"/>
+    <w:lsdException w:name="List Table 1 Light Accent 3" w:uiPriority="46"/>
+    <w:lsdException w:name="List Table 2 Accent 3" w:uiPriority="47"/>
+    <w:lsdException w:name="List Table 3 Accent 3" w:uiPriority="48"/>
+    <w:lsdException w:name="List Table 4 Accent 3" w:uiPriority="49"/>
+    <w:lsdException w:name="List Table 5 Dark Accent 3" w:uiPriority="50"/>
+    <w:lsdException w:name="List Table 6 Colorful Accent 3" w:uiPriority="51"/>
+    <w:lsdException w:name="List Table 7 Colorful Accent 3" w:uiPriority="52"/>
+    <w:lsdException w:name="List Table 1 Light Accent 4" w:uiPriority="46"/>
+    <w:lsdException w:name="List Table 2 Accent 4" w:uiPriority="47"/>
+    <w:lsdException w:name="List Table 3 Accent 4" w:uiPriority="48"/>
+    <w:lsdException w:name="List Table 4 Accent 4" w:uiPriority="49"/>
+    <w:lsdException w:name="List Table 5 Dark Accent 4" w:uiPriority="50"/>
+    <w:lsdException w:name="List Table 6 Colorful Accent 4" w:uiPriority="51"/>
+    <w:lsdException w:name="List Table 7 Colorful Accent 4" w:uiPriority="52"/>
+    <w:lsdException w:name="List Table 1 Light Accent 5" w:uiPriority="46"/>
+    <w:lsdException w:name="List Table 2 Accent 5" w:uiPriority="47"/>
+    <w:lsdException w:name="List Table 3 Accent 5" w:uiPriority="48"/>
+    <w:lsdException w:name="List Table 4 Accent 5" w:uiPriority="49"/>
+    <w:lsdException w:name="List Table 5 Dark Accent 5" w:uiPriority="50"/>
+    <w:lsdException w:name="List Table 6 Colorful Accent 5" w:uiPriority="51"/>
+    <w:lsdException w:name="List Table 7 Colorful Accent 5" w:uiPriority="52"/>
+    <w:lsdException w:name="List Table 1 Light Accent 6" w:uiPriority="46"/>
+    <w:lsdException w:name="List Table 2 Accent 6" w:uiPriority="47"/>
+    <w:lsdException w:name="List Table 3 Accent 6" w:uiPriority="48"/>
+    <w:lsdException w:name="List Table 4 Accent 6" w:uiPriority="49"/>
+    <w:lsdException w:name="List Table 5 Dark Accent 6" w:uiPriority="50"/>
+    <w:lsdException w:name="List Table 6 Colorful Accent 6" w:uiPriority="51"/>
+    <w:lsdException w:name="List Table 7 Colorful Accent 6" w:uiPriority="52"/>
   </w:latentStyles>
   <w:style w:type="paragraph" w:default="1" w:styleId="Normal">
     <w:name w:val="Normal"/>
@@ -9549,7 +9831,6 @@
     <w:uiPriority w:val="99"/>
     <w:semiHidden/>
     <w:unhideWhenUsed/>
-    <w:qFormat/>
     <w:tblPr>
       <w:tblInd w:w="0" w:type="dxa"/>
       <w:tblCellMar>
@@ -10165,7 +10446,7 @@
 </file>
 
 <file path=customXml/itemProps1.xml><?xml version="1.0" encoding="utf-8"?>
-<ds:datastoreItem xmlns:ds="http://schemas.openxmlformats.org/officeDocument/2006/customXml" ds:itemID="{D7B38FD2-3591-43F2-9763-049524B4F291}">
+<ds:datastoreItem xmlns:ds="http://schemas.openxmlformats.org/officeDocument/2006/customXml" ds:itemID="{DE19F95C-CFCA-4F2A-9A76-A1849D283676}">
   <ds:schemaRefs>
     <ds:schemaRef ds:uri="http://schemas.openxmlformats.org/officeDocument/2006/bibliography"/>
   </ds:schemaRefs>

</xml_diff>